<commit_message>
Spark Installation & Jupyter Notebook Integration, Done
</commit_message>
<xml_diff>
--- a/09_WorkingWithLargeDataSets/PySpark.docx
+++ b/09_WorkingWithLargeDataSets/PySpark.docx
@@ -11,7 +11,6 @@
           <w:szCs w:val="28"/>
         </w:rPr>
       </w:pPr>
-      <w:proofErr w:type="spellStart"/>
       <w:r>
         <w:rPr>
           <w:sz w:val="28"/>
@@ -19,7 +18,6 @@
         </w:rPr>
         <w:t>PySpark</w:t>
       </w:r>
-      <w:proofErr w:type="spellEnd"/>
     </w:p>
     <w:p>
       <w:pPr>
@@ -125,29 +123,7 @@
           <w:szCs w:val="21"/>
           <w:shd w:val="clear" w:color="auto" w:fill="FFFFFF"/>
         </w:rPr>
-        <w:t xml:space="preserve"> (RDD). As the name suggests, an RDD is Spark's representation of a data set that's distributed across the RAM, or memory, of a cluster of many machines. An RDD object is essentially a collection of elements we can use to hold lists of tuples, dictionaries, lists, etc. Similar to a pandas </w:t>
-      </w:r>
-      <w:proofErr w:type="spellStart"/>
-      <w:r>
-        <w:rPr>
-          <w:color w:val="363D49"/>
-          <w:spacing w:val="8"/>
-          <w:sz w:val="21"/>
-          <w:szCs w:val="21"/>
-          <w:shd w:val="clear" w:color="auto" w:fill="FFFFFF"/>
-        </w:rPr>
-        <w:t>DataFrame</w:t>
-      </w:r>
-      <w:proofErr w:type="spellEnd"/>
-      <w:r>
-        <w:rPr>
-          <w:color w:val="363D49"/>
-          <w:spacing w:val="8"/>
-          <w:sz w:val="21"/>
-          <w:szCs w:val="21"/>
-          <w:shd w:val="clear" w:color="auto" w:fill="FFFFFF"/>
-        </w:rPr>
-        <w:t>, we can load a data set into an RDD, and then run any of the methods accessible to that object.</w:t>
+        <w:t xml:space="preserve"> (RDD). As the name suggests, an RDD is Spark's representation of a data set that's distributed across the RAM, or memory, of a cluster of many machines. An RDD object is essentially a collection of elements we can use to hold lists of tuples, dictionaries, lists, etc. Similar to a pandas DataFrame, we can load a data set into an RDD, and then run any of the methods accessible to that object.</w:t>
       </w:r>
     </w:p>
     <w:p>
@@ -251,27 +227,7 @@
           <w:sz w:val="21"/>
           <w:szCs w:val="21"/>
         </w:rPr>
-        <w:t xml:space="preserve">), Python can interface with Java objects (in our case RDDs). Py4J is also one of the tools that makes </w:t>
-      </w:r>
-      <w:proofErr w:type="spellStart"/>
-      <w:r>
-        <w:rPr>
-          <w:color w:val="363D49"/>
-          <w:spacing w:val="8"/>
-          <w:sz w:val="21"/>
-          <w:szCs w:val="21"/>
-        </w:rPr>
-        <w:t>PySpark</w:t>
-      </w:r>
-      <w:proofErr w:type="spellEnd"/>
-      <w:r>
-        <w:rPr>
-          <w:color w:val="363D49"/>
-          <w:spacing w:val="8"/>
-          <w:sz w:val="21"/>
-          <w:szCs w:val="21"/>
-        </w:rPr>
-        <w:t xml:space="preserve"> work.</w:t>
+        <w:t>), Python can interface with Java objects (in our case RDDs). Py4J is also one of the tools that makes PySpark work.</w:t>
       </w:r>
     </w:p>
     <w:p>
@@ -432,11 +388,9 @@
         <w:pStyle w:val="Heading2"/>
         <w:spacing w:line="240" w:lineRule="auto"/>
       </w:pPr>
-      <w:proofErr w:type="spellStart"/>
       <w:r>
         <w:t>SparkContext</w:t>
       </w:r>
-      <w:proofErr w:type="spellEnd"/>
     </w:p>
     <w:p>
       <w:pPr>
@@ -471,7 +425,6 @@
         </w:rPr>
         <w:t>In Spark, the </w:t>
       </w:r>
-      <w:proofErr w:type="spellStart"/>
       <w:r>
         <w:rPr>
           <w:rStyle w:val="HTMLCode"/>
@@ -484,7 +437,6 @@
         </w:rPr>
         <w:t>SparkContext</w:t>
       </w:r>
-      <w:proofErr w:type="spellEnd"/>
       <w:r>
         <w:rPr>
           <w:color w:val="363D49"/>
@@ -560,29 +512,7 @@
           <w:szCs w:val="21"/>
           <w:shd w:val="clear" w:color="auto" w:fill="FFFFFF"/>
         </w:rPr>
-        <w:t xml:space="preserve">We automatically have access to the </w:t>
-      </w:r>
-      <w:proofErr w:type="spellStart"/>
-      <w:r>
-        <w:rPr>
-          <w:color w:val="363D49"/>
-          <w:spacing w:val="8"/>
-          <w:sz w:val="21"/>
-          <w:szCs w:val="21"/>
-          <w:shd w:val="clear" w:color="auto" w:fill="FFFFFF"/>
-        </w:rPr>
-        <w:t>SparkContext</w:t>
-      </w:r>
-      <w:proofErr w:type="spellEnd"/>
-      <w:r>
-        <w:rPr>
-          <w:color w:val="363D49"/>
-          <w:spacing w:val="8"/>
-          <w:sz w:val="21"/>
-          <w:szCs w:val="21"/>
-          <w:shd w:val="clear" w:color="auto" w:fill="FFFFFF"/>
-        </w:rPr>
-        <w:t xml:space="preserve"> object </w:t>
+        <w:t>We automatically have access to the SparkContext object </w:t>
       </w:r>
       <w:r>
         <w:rPr>
@@ -606,7 +536,6 @@
         </w:rPr>
         <w:t>. We then run the following code to read the TSV data set into an RDD object </w:t>
       </w:r>
-      <w:proofErr w:type="spellStart"/>
       <w:r>
         <w:rPr>
           <w:rStyle w:val="HTMLCode"/>
@@ -619,7 +548,6 @@
         </w:rPr>
         <w:t>raw_data</w:t>
       </w:r>
-      <w:proofErr w:type="spellEnd"/>
       <w:r>
         <w:rPr>
           <w:color w:val="363D49"/>
@@ -636,34 +564,8 @@
         <w:spacing w:after="0" w:line="240" w:lineRule="auto"/>
         <w:ind w:firstLine="720"/>
       </w:pPr>
-      <w:proofErr w:type="spellStart"/>
-      <w:r>
-        <w:t>raw_data</w:t>
-      </w:r>
-      <w:proofErr w:type="spellEnd"/>
-      <w:r>
-        <w:t xml:space="preserve"> = </w:t>
-      </w:r>
-      <w:proofErr w:type="spellStart"/>
-      <w:proofErr w:type="gramStart"/>
-      <w:r>
-        <w:t>sc.textFile</w:t>
-      </w:r>
-      <w:proofErr w:type="spellEnd"/>
-      <w:r>
-        <w:t>(</w:t>
-      </w:r>
-      <w:proofErr w:type="gramEnd"/>
-      <w:r>
-        <w:t>"</w:t>
-      </w:r>
-      <w:proofErr w:type="spellStart"/>
-      <w:r>
-        <w:t>daily_show.tsv</w:t>
-      </w:r>
-      <w:proofErr w:type="spellEnd"/>
-      <w:r>
-        <w:t>")</w:t>
+      <w:r>
+        <w:t>raw_data = sc.textFile("daily_show.tsv")</w:t>
       </w:r>
     </w:p>
     <w:p>
@@ -687,7 +589,6 @@
         </w:rPr>
         <w:t>The RDD object </w:t>
       </w:r>
-      <w:proofErr w:type="spellStart"/>
       <w:r>
         <w:rPr>
           <w:rStyle w:val="HTMLCode"/>
@@ -700,7 +601,6 @@
         </w:rPr>
         <w:t>raw_data</w:t>
       </w:r>
-      <w:proofErr w:type="spellEnd"/>
       <w:r>
         <w:rPr>
           <w:color w:val="363D49"/>
@@ -711,7 +611,6 @@
         </w:rPr>
         <w:t> closely resembles a list of string objects, with one object for each line in the data set. We then use the </w:t>
       </w:r>
-      <w:proofErr w:type="gramStart"/>
       <w:r>
         <w:rPr>
           <w:rStyle w:val="HTMLCode"/>
@@ -722,20 +621,7 @@
           <w:szCs w:val="21"/>
           <w:shd w:val="clear" w:color="auto" w:fill="F9F1F3"/>
         </w:rPr>
-        <w:t>take(</w:t>
-      </w:r>
-      <w:proofErr w:type="gramEnd"/>
-      <w:r>
-        <w:rPr>
-          <w:rStyle w:val="HTMLCode"/>
-          <w:rFonts w:eastAsiaTheme="minorHAnsi"/>
-          <w:color w:val="C6244D"/>
-          <w:spacing w:val="8"/>
-          <w:sz w:val="21"/>
-          <w:szCs w:val="21"/>
-          <w:shd w:val="clear" w:color="auto" w:fill="F9F1F3"/>
-        </w:rPr>
-        <w:t>)</w:t>
+        <w:t>take()</w:t>
       </w:r>
       <w:r>
         <w:rPr>
@@ -769,49 +655,15 @@
         </w:rPr>
         <w:tab/>
       </w:r>
-      <w:proofErr w:type="spellStart"/>
-      <w:r>
-        <w:rPr>
-          <w:color w:val="363D49"/>
-          <w:spacing w:val="8"/>
-          <w:sz w:val="21"/>
-          <w:szCs w:val="21"/>
-          <w:shd w:val="clear" w:color="auto" w:fill="FFFFFF"/>
-        </w:rPr>
-        <w:t>raw_</w:t>
-      </w:r>
-      <w:proofErr w:type="gramStart"/>
-      <w:r>
-        <w:rPr>
-          <w:color w:val="363D49"/>
-          <w:spacing w:val="8"/>
-          <w:sz w:val="21"/>
-          <w:szCs w:val="21"/>
-          <w:shd w:val="clear" w:color="auto" w:fill="FFFFFF"/>
-        </w:rPr>
-        <w:t>data.take</w:t>
-      </w:r>
-      <w:proofErr w:type="spellEnd"/>
-      <w:r>
-        <w:rPr>
-          <w:color w:val="363D49"/>
-          <w:spacing w:val="8"/>
-          <w:sz w:val="21"/>
-          <w:szCs w:val="21"/>
-          <w:shd w:val="clear" w:color="auto" w:fill="FFFFFF"/>
-        </w:rPr>
-        <w:t>(</w:t>
-      </w:r>
-      <w:proofErr w:type="gramEnd"/>
-      <w:r>
-        <w:rPr>
-          <w:color w:val="363D49"/>
-          <w:spacing w:val="8"/>
-          <w:sz w:val="21"/>
-          <w:szCs w:val="21"/>
-          <w:shd w:val="clear" w:color="auto" w:fill="FFFFFF"/>
-        </w:rPr>
-        <w:t>5)</w:t>
+      <w:r>
+        <w:rPr>
+          <w:color w:val="363D49"/>
+          <w:spacing w:val="8"/>
+          <w:sz w:val="21"/>
+          <w:szCs w:val="21"/>
+          <w:shd w:val="clear" w:color="auto" w:fill="FFFFFF"/>
+        </w:rPr>
+        <w:t>raw_data.take(5)</w:t>
       </w:r>
     </w:p>
     <w:p>
@@ -872,7 +724,6 @@
         </w:rPr>
         <w:t>. </w:t>
       </w:r>
-      <w:proofErr w:type="gramStart"/>
       <w:r>
         <w:rPr>
           <w:rStyle w:val="HTMLCode"/>
@@ -883,20 +734,7 @@
           <w:szCs w:val="21"/>
           <w:shd w:val="clear" w:color="auto" w:fill="F9F1F3"/>
         </w:rPr>
-        <w:t>take(</w:t>
-      </w:r>
-      <w:proofErr w:type="gramEnd"/>
-      <w:r>
-        <w:rPr>
-          <w:rStyle w:val="HTMLCode"/>
-          <w:rFonts w:eastAsiaTheme="minorHAnsi"/>
-          <w:color w:val="C6244D"/>
-          <w:spacing w:val="8"/>
-          <w:sz w:val="21"/>
-          <w:szCs w:val="21"/>
-          <w:shd w:val="clear" w:color="auto" w:fill="F9F1F3"/>
-        </w:rPr>
-        <w:t>n)</w:t>
+        <w:t>take(n)</w:t>
       </w:r>
       <w:r>
         <w:rPr>
@@ -1126,7 +964,6 @@
         </w:rPr>
         <w:t>Spark's RDD implementation also lets us evaluate code "lazily," meaning we can postpone running a calculation until absolutely necessary. On the previous screen, Spark waited to load the TSV file into an RDD until </w:t>
       </w:r>
-      <w:proofErr w:type="spellStart"/>
       <w:r>
         <w:rPr>
           <w:rStyle w:val="HTMLCode"/>
@@ -1134,9 +971,17 @@
           <w:spacing w:val="8"/>
           <w:shd w:val="clear" w:color="auto" w:fill="F9F1F3"/>
         </w:rPr>
-        <w:t>raw_</w:t>
-      </w:r>
-      <w:proofErr w:type="gramStart"/>
+        <w:t>raw_data.take(5)</w:t>
+      </w:r>
+      <w:r>
+        <w:rPr>
+          <w:color w:val="363D49"/>
+          <w:spacing w:val="8"/>
+          <w:sz w:val="21"/>
+          <w:szCs w:val="21"/>
+        </w:rPr>
+        <w:t> executed. When our code called </w:t>
+      </w:r>
       <w:r>
         <w:rPr>
           <w:rStyle w:val="HTMLCode"/>
@@ -1144,9 +989,17 @@
           <w:spacing w:val="8"/>
           <w:shd w:val="clear" w:color="auto" w:fill="F9F1F3"/>
         </w:rPr>
-        <w:t>data.take</w:t>
-      </w:r>
-      <w:proofErr w:type="spellEnd"/>
+        <w:t>raw_data = sc.textFile("dail_show.tsv")</w:t>
+      </w:r>
+      <w:r>
+        <w:rPr>
+          <w:color w:val="363D49"/>
+          <w:spacing w:val="8"/>
+          <w:sz w:val="21"/>
+          <w:szCs w:val="21"/>
+        </w:rPr>
+        <w:t>, Spark created a pointer to the file, but didn't actually read it into </w:t>
+      </w:r>
       <w:r>
         <w:rPr>
           <w:rStyle w:val="HTMLCode"/>
@@ -1154,9 +1007,17 @@
           <w:spacing w:val="8"/>
           <w:shd w:val="clear" w:color="auto" w:fill="F9F1F3"/>
         </w:rPr>
-        <w:t>(</w:t>
-      </w:r>
-      <w:proofErr w:type="gramEnd"/>
+        <w:t>raw_data</w:t>
+      </w:r>
+      <w:r>
+        <w:rPr>
+          <w:color w:val="363D49"/>
+          <w:spacing w:val="8"/>
+          <w:sz w:val="21"/>
+          <w:szCs w:val="21"/>
+        </w:rPr>
+        <w:t> until </w:t>
+      </w:r>
       <w:r>
         <w:rPr>
           <w:rStyle w:val="HTMLCode"/>
@@ -1164,136 +1025,7 @@
           <w:spacing w:val="8"/>
           <w:shd w:val="clear" w:color="auto" w:fill="F9F1F3"/>
         </w:rPr>
-        <w:t>5)</w:t>
-      </w:r>
-      <w:r>
-        <w:rPr>
-          <w:color w:val="363D49"/>
-          <w:spacing w:val="8"/>
-          <w:sz w:val="21"/>
-          <w:szCs w:val="21"/>
-        </w:rPr>
-        <w:t> executed. When our code called </w:t>
-      </w:r>
-      <w:proofErr w:type="spellStart"/>
-      <w:r>
-        <w:rPr>
-          <w:rStyle w:val="HTMLCode"/>
-          <w:color w:val="C6244D"/>
-          <w:spacing w:val="8"/>
-          <w:shd w:val="clear" w:color="auto" w:fill="F9F1F3"/>
-        </w:rPr>
-        <w:t>raw_data</w:t>
-      </w:r>
-      <w:proofErr w:type="spellEnd"/>
-      <w:r>
-        <w:rPr>
-          <w:rStyle w:val="HTMLCode"/>
-          <w:color w:val="C6244D"/>
-          <w:spacing w:val="8"/>
-          <w:shd w:val="clear" w:color="auto" w:fill="F9F1F3"/>
-        </w:rPr>
-        <w:t xml:space="preserve"> = </w:t>
-      </w:r>
-      <w:proofErr w:type="spellStart"/>
-      <w:proofErr w:type="gramStart"/>
-      <w:r>
-        <w:rPr>
-          <w:rStyle w:val="HTMLCode"/>
-          <w:color w:val="C6244D"/>
-          <w:spacing w:val="8"/>
-          <w:shd w:val="clear" w:color="auto" w:fill="F9F1F3"/>
-        </w:rPr>
-        <w:t>sc.textFile</w:t>
-      </w:r>
-      <w:proofErr w:type="spellEnd"/>
-      <w:r>
-        <w:rPr>
-          <w:rStyle w:val="HTMLCode"/>
-          <w:color w:val="C6244D"/>
-          <w:spacing w:val="8"/>
-          <w:shd w:val="clear" w:color="auto" w:fill="F9F1F3"/>
-        </w:rPr>
-        <w:t>(</w:t>
-      </w:r>
-      <w:proofErr w:type="gramEnd"/>
-      <w:r>
-        <w:rPr>
-          <w:rStyle w:val="HTMLCode"/>
-          <w:color w:val="C6244D"/>
-          <w:spacing w:val="8"/>
-          <w:shd w:val="clear" w:color="auto" w:fill="F9F1F3"/>
-        </w:rPr>
-        <w:t>"</w:t>
-      </w:r>
-      <w:proofErr w:type="spellStart"/>
-      <w:r>
-        <w:rPr>
-          <w:rStyle w:val="HTMLCode"/>
-          <w:color w:val="C6244D"/>
-          <w:spacing w:val="8"/>
-          <w:shd w:val="clear" w:color="auto" w:fill="F9F1F3"/>
-        </w:rPr>
-        <w:t>dail_show.tsv</w:t>
-      </w:r>
-      <w:proofErr w:type="spellEnd"/>
-      <w:r>
-        <w:rPr>
-          <w:rStyle w:val="HTMLCode"/>
-          <w:color w:val="C6244D"/>
-          <w:spacing w:val="8"/>
-          <w:shd w:val="clear" w:color="auto" w:fill="F9F1F3"/>
-        </w:rPr>
-        <w:t>")</w:t>
-      </w:r>
-      <w:r>
-        <w:rPr>
-          <w:color w:val="363D49"/>
-          <w:spacing w:val="8"/>
-          <w:sz w:val="21"/>
-          <w:szCs w:val="21"/>
-        </w:rPr>
-        <w:t>, Spark created a pointer to the file, but didn't actually read it into </w:t>
-      </w:r>
-      <w:proofErr w:type="spellStart"/>
-      <w:r>
-        <w:rPr>
-          <w:rStyle w:val="HTMLCode"/>
-          <w:color w:val="C6244D"/>
-          <w:spacing w:val="8"/>
-          <w:shd w:val="clear" w:color="auto" w:fill="F9F1F3"/>
-        </w:rPr>
-        <w:t>raw_data</w:t>
-      </w:r>
-      <w:proofErr w:type="spellEnd"/>
-      <w:r>
-        <w:rPr>
-          <w:color w:val="363D49"/>
-          <w:spacing w:val="8"/>
-          <w:sz w:val="21"/>
-          <w:szCs w:val="21"/>
-        </w:rPr>
-        <w:t> until </w:t>
-      </w:r>
-      <w:proofErr w:type="spellStart"/>
-      <w:r>
-        <w:rPr>
-          <w:rStyle w:val="HTMLCode"/>
-          <w:color w:val="C6244D"/>
-          <w:spacing w:val="8"/>
-          <w:shd w:val="clear" w:color="auto" w:fill="F9F1F3"/>
-        </w:rPr>
-        <w:t>raw_data.take</w:t>
-      </w:r>
-      <w:proofErr w:type="spellEnd"/>
-      <w:r>
-        <w:rPr>
-          <w:rStyle w:val="HTMLCode"/>
-          <w:color w:val="C6244D"/>
-          <w:spacing w:val="8"/>
-          <w:shd w:val="clear" w:color="auto" w:fill="F9F1F3"/>
-        </w:rPr>
-        <w:t>(5)</w:t>
+        <w:t>raw_data.take(5)</w:t>
       </w:r>
       <w:r>
         <w:rPr>
@@ -1373,47 +1105,7 @@
           <w:sz w:val="21"/>
           <w:szCs w:val="21"/>
         </w:rPr>
-        <w:t xml:space="preserve">While Spark borrowed heavily from Hadoop's </w:t>
-      </w:r>
-      <w:proofErr w:type="spellStart"/>
-      <w:r>
-        <w:rPr>
-          <w:color w:val="363D49"/>
-          <w:spacing w:val="8"/>
-          <w:sz w:val="21"/>
-          <w:szCs w:val="21"/>
-        </w:rPr>
-        <w:t>MapReduce</w:t>
-      </w:r>
-      <w:proofErr w:type="spellEnd"/>
-      <w:r>
-        <w:rPr>
-          <w:color w:val="363D49"/>
-          <w:spacing w:val="8"/>
-          <w:sz w:val="21"/>
-          <w:szCs w:val="21"/>
-        </w:rPr>
-        <w:t xml:space="preserve"> pattern, it's still quite different in many ways. If you have experience with Hadoop and traditional </w:t>
-      </w:r>
-      <w:proofErr w:type="spellStart"/>
-      <w:r>
-        <w:rPr>
-          <w:color w:val="363D49"/>
-          <w:spacing w:val="8"/>
-          <w:sz w:val="21"/>
-          <w:szCs w:val="21"/>
-        </w:rPr>
-        <w:t>MapReduce</w:t>
-      </w:r>
-      <w:proofErr w:type="spellEnd"/>
-      <w:r>
-        <w:rPr>
-          <w:color w:val="363D49"/>
-          <w:spacing w:val="8"/>
-          <w:sz w:val="21"/>
-          <w:szCs w:val="21"/>
-        </w:rPr>
-        <w:t>, you may want to read this great </w:t>
+        <w:t>While Spark borrowed heavily from Hadoop's MapReduce pattern, it's still quite different in many ways. If you have experience with Hadoop and traditional MapReduce, you may want to read this great </w:t>
       </w:r>
       <w:hyperlink r:id="rId16" w:tgtFrame="_blank" w:history="1">
         <w:r>
@@ -1454,27 +1146,7 @@
           <w:sz w:val="21"/>
           <w:szCs w:val="21"/>
         </w:rPr>
-        <w:t xml:space="preserve">) about the difference between them. Don't worry if you've never worked with </w:t>
-      </w:r>
-      <w:proofErr w:type="spellStart"/>
-      <w:r>
-        <w:rPr>
-          <w:color w:val="363D49"/>
-          <w:spacing w:val="8"/>
-          <w:sz w:val="21"/>
-          <w:szCs w:val="21"/>
-        </w:rPr>
-        <w:t>MapReduce</w:t>
-      </w:r>
-      <w:proofErr w:type="spellEnd"/>
-      <w:r>
-        <w:rPr>
-          <w:color w:val="363D49"/>
-          <w:spacing w:val="8"/>
-          <w:sz w:val="21"/>
-          <w:szCs w:val="21"/>
-        </w:rPr>
-        <w:t xml:space="preserve"> or Hadoop before; we'll cover the concepts you need to know in this course.</w:t>
+        <w:t>) about the difference between them. Don't worry if you've never worked with MapReduce or Hadoop before; we'll cover the concepts you need to know in this course.</w:t>
       </w:r>
     </w:p>
     <w:p>
@@ -1555,7 +1227,6 @@
         </w:rPr>
         <w:t> returns either a Python value (such as an integer), a Python data structure (such as a dictionary), or an RDD object. We'll start with the </w:t>
       </w:r>
-      <w:proofErr w:type="gramStart"/>
       <w:r>
         <w:rPr>
           <w:rStyle w:val="HTMLCode"/>
@@ -1563,17 +1234,7 @@
           <w:spacing w:val="8"/>
           <w:shd w:val="clear" w:color="auto" w:fill="F9F1F3"/>
         </w:rPr>
-        <w:t>map(</w:t>
-      </w:r>
-      <w:proofErr w:type="gramEnd"/>
-      <w:r>
-        <w:rPr>
-          <w:rStyle w:val="HTMLCode"/>
-          <w:color w:val="C6244D"/>
-          <w:spacing w:val="8"/>
-          <w:shd w:val="clear" w:color="auto" w:fill="F9F1F3"/>
-        </w:rPr>
-        <w:t>)</w:t>
+        <w:t>map()</w:t>
       </w:r>
       <w:r>
         <w:rPr>
@@ -1590,11 +1251,9 @@
         <w:pStyle w:val="Heading2"/>
         <w:spacing w:line="240" w:lineRule="auto"/>
       </w:pPr>
-      <w:proofErr w:type="gramStart"/>
       <w:r>
         <w:t>Map()</w:t>
       </w:r>
-      <w:proofErr w:type="gramEnd"/>
     </w:p>
     <w:p>
       <w:pPr>
@@ -1630,7 +1289,6 @@
         </w:rPr>
         <w:t>The </w:t>
       </w:r>
-      <w:proofErr w:type="gramStart"/>
       <w:r>
         <w:rPr>
           <w:rStyle w:val="HTMLCode"/>
@@ -1638,9 +1296,17 @@
           <w:spacing w:val="8"/>
           <w:shd w:val="clear" w:color="auto" w:fill="F9F1F3"/>
         </w:rPr>
-        <w:t>map(</w:t>
-      </w:r>
-      <w:proofErr w:type="gramEnd"/>
+        <w:t>map(f)</w:t>
+      </w:r>
+      <w:r>
+        <w:rPr>
+          <w:color w:val="363D49"/>
+          <w:spacing w:val="8"/>
+          <w:sz w:val="21"/>
+          <w:szCs w:val="21"/>
+        </w:rPr>
+        <w:t> function applies the function </w:t>
+      </w:r>
       <w:r>
         <w:rPr>
           <w:rStyle w:val="HTMLCode"/>
@@ -1648,24 +1314,6 @@
           <w:spacing w:val="8"/>
           <w:shd w:val="clear" w:color="auto" w:fill="F9F1F3"/>
         </w:rPr>
-        <w:t>f)</w:t>
-      </w:r>
-      <w:r>
-        <w:rPr>
-          <w:color w:val="363D49"/>
-          <w:spacing w:val="8"/>
-          <w:sz w:val="21"/>
-          <w:szCs w:val="21"/>
-        </w:rPr>
-        <w:t> function applies the function </w:t>
-      </w:r>
-      <w:r>
-        <w:rPr>
-          <w:rStyle w:val="HTMLCode"/>
-          <w:color w:val="C6244D"/>
-          <w:spacing w:val="8"/>
-          <w:shd w:val="clear" w:color="auto" w:fill="F9F1F3"/>
-        </w:rPr>
         <w:t>f</w:t>
       </w:r>
       <w:r>
@@ -1675,27 +1323,7 @@
           <w:sz w:val="21"/>
           <w:szCs w:val="21"/>
         </w:rPr>
-        <w:t xml:space="preserve"> to every element in the RDD. Because RDDs are </w:t>
-      </w:r>
-      <w:proofErr w:type="spellStart"/>
-      <w:r>
-        <w:rPr>
-          <w:color w:val="363D49"/>
-          <w:spacing w:val="8"/>
-          <w:sz w:val="21"/>
-          <w:szCs w:val="21"/>
-        </w:rPr>
-        <w:t>iterable</w:t>
-      </w:r>
-      <w:proofErr w:type="spellEnd"/>
-      <w:r>
-        <w:rPr>
-          <w:color w:val="363D49"/>
-          <w:spacing w:val="8"/>
-          <w:sz w:val="21"/>
-          <w:szCs w:val="21"/>
-        </w:rPr>
-        <w:t xml:space="preserve"> objects (like most Python objects), Spark runs function </w:t>
+        <w:t> to every element in the RDD. Because RDDs are iterable objects (like most Python objects), Spark runs function </w:t>
       </w:r>
       <w:r>
         <w:rPr>
@@ -1755,7 +1383,6 @@
         </w:rPr>
         <w:t> function so you can get a better sense of how it works. If you look carefully, you'll see that </w:t>
       </w:r>
-      <w:proofErr w:type="spellStart"/>
       <w:r>
         <w:rPr>
           <w:rStyle w:val="HTMLCode"/>
@@ -1765,7 +1392,6 @@
         </w:rPr>
         <w:t>raw_data</w:t>
       </w:r>
-      <w:proofErr w:type="spellEnd"/>
       <w:r>
         <w:rPr>
           <w:color w:val="363D49"/>
@@ -1994,27 +1620,7 @@
           <w:sz w:val="21"/>
           <w:szCs w:val="21"/>
         </w:rPr>
-        <w:t>Call the RDD function `</w:t>
-      </w:r>
-      <w:proofErr w:type="gramStart"/>
-      <w:r>
-        <w:rPr>
-          <w:color w:val="363D49"/>
-          <w:spacing w:val="8"/>
-          <w:sz w:val="21"/>
-          <w:szCs w:val="21"/>
-        </w:rPr>
-        <w:t>map(</w:t>
-      </w:r>
-      <w:proofErr w:type="gramEnd"/>
-      <w:r>
-        <w:rPr>
-          <w:color w:val="363D49"/>
-          <w:spacing w:val="8"/>
-          <w:sz w:val="21"/>
-          <w:szCs w:val="21"/>
-        </w:rPr>
-        <w:t>)` to specify we want to apply the logic in the parentheses</w:t>
+        <w:t>Call the RDD function `map()` to specify we want to apply the logic in the parentheses</w:t>
       </w:r>
       <w:r>
         <w:rPr>
@@ -2058,27 +1664,7 @@
           <w:sz w:val="21"/>
           <w:szCs w:val="21"/>
         </w:rPr>
-        <w:t xml:space="preserve"> resulting RDD to `</w:t>
-      </w:r>
-      <w:proofErr w:type="spellStart"/>
-      <w:r>
-        <w:rPr>
-          <w:color w:val="363D49"/>
-          <w:spacing w:val="8"/>
-          <w:sz w:val="21"/>
-          <w:szCs w:val="21"/>
-        </w:rPr>
-        <w:t>daily_show</w:t>
-      </w:r>
-      <w:proofErr w:type="spellEnd"/>
-      <w:r>
-        <w:rPr>
-          <w:color w:val="363D49"/>
-          <w:spacing w:val="8"/>
-          <w:sz w:val="21"/>
-          <w:szCs w:val="21"/>
-        </w:rPr>
-        <w:t>`.</w:t>
+        <w:t xml:space="preserve"> resulting RDD to `daily_show`.</w:t>
       </w:r>
     </w:p>
     <w:p>
@@ -2104,47 +1690,7 @@
           <w:sz w:val="21"/>
           <w:szCs w:val="21"/>
         </w:rPr>
-        <w:t>Call the RDD function `</w:t>
-      </w:r>
-      <w:proofErr w:type="gramStart"/>
-      <w:r>
-        <w:rPr>
-          <w:color w:val="363D49"/>
-          <w:spacing w:val="8"/>
-          <w:sz w:val="21"/>
-          <w:szCs w:val="21"/>
-        </w:rPr>
-        <w:t>take(</w:t>
-      </w:r>
-      <w:proofErr w:type="gramEnd"/>
-      <w:r>
-        <w:rPr>
-          <w:color w:val="363D49"/>
-          <w:spacing w:val="8"/>
-          <w:sz w:val="21"/>
-          <w:szCs w:val="21"/>
-        </w:rPr>
-        <w:t>)` on `</w:t>
-      </w:r>
-      <w:proofErr w:type="spellStart"/>
-      <w:r>
-        <w:rPr>
-          <w:color w:val="363D49"/>
-          <w:spacing w:val="8"/>
-          <w:sz w:val="21"/>
-          <w:szCs w:val="21"/>
-        </w:rPr>
-        <w:t>daily_show</w:t>
-      </w:r>
-      <w:proofErr w:type="spellEnd"/>
-      <w:r>
-        <w:rPr>
-          <w:color w:val="363D49"/>
-          <w:spacing w:val="8"/>
-          <w:sz w:val="21"/>
-          <w:szCs w:val="21"/>
-        </w:rPr>
-        <w:t>` to display the first five elements (or rows) of the resulting RDD.</w:t>
+        <w:t>Call the RDD function `take()` on `daily_show` to display the first five elements (or rows) of the resulting RDD.</w:t>
       </w:r>
     </w:p>
     <w:p>
@@ -2181,7 +1727,6 @@
         </w:rPr>
         <w:t>We call the </w:t>
       </w:r>
-      <w:proofErr w:type="gramStart"/>
       <w:r>
         <w:rPr>
           <w:rStyle w:val="HTMLCode"/>
@@ -2192,9 +1737,18 @@
           <w:szCs w:val="21"/>
           <w:shd w:val="clear" w:color="auto" w:fill="F9F1F3"/>
         </w:rPr>
-        <w:t>map(</w:t>
-      </w:r>
-      <w:proofErr w:type="gramEnd"/>
+        <w:t>map(f)</w:t>
+      </w:r>
+      <w:r>
+        <w:rPr>
+          <w:color w:val="363D49"/>
+          <w:spacing w:val="8"/>
+          <w:sz w:val="21"/>
+          <w:szCs w:val="21"/>
+          <w:shd w:val="clear" w:color="auto" w:fill="FFFFFF"/>
+        </w:rPr>
+        <w:t> function a transformation step. It requires either a named or lambda function </w:t>
+      </w:r>
       <w:r>
         <w:rPr>
           <w:rStyle w:val="HTMLCode"/>
@@ -2205,28 +1759,6 @@
           <w:szCs w:val="21"/>
           <w:shd w:val="clear" w:color="auto" w:fill="F9F1F3"/>
         </w:rPr>
-        <w:t>f)</w:t>
-      </w:r>
-      <w:r>
-        <w:rPr>
-          <w:color w:val="363D49"/>
-          <w:spacing w:val="8"/>
-          <w:sz w:val="21"/>
-          <w:szCs w:val="21"/>
-          <w:shd w:val="clear" w:color="auto" w:fill="FFFFFF"/>
-        </w:rPr>
-        <w:t> function a transformation step. It requires either a named or lambda function </w:t>
-      </w:r>
-      <w:r>
-        <w:rPr>
-          <w:rStyle w:val="HTMLCode"/>
-          <w:rFonts w:eastAsiaTheme="minorHAnsi"/>
-          <w:color w:val="C6244D"/>
-          <w:spacing w:val="8"/>
-          <w:sz w:val="21"/>
-          <w:szCs w:val="21"/>
-          <w:shd w:val="clear" w:color="auto" w:fill="F9F1F3"/>
-        </w:rPr>
         <w:t>f</w:t>
       </w:r>
       <w:r>
@@ -2292,29 +1824,7 @@
           <w:szCs w:val="21"/>
           <w:shd w:val="clear" w:color="auto" w:fill="FFFFFF"/>
         </w:rPr>
-        <w:t xml:space="preserve">One of the wonderful features of </w:t>
-      </w:r>
-      <w:proofErr w:type="spellStart"/>
-      <w:r>
-        <w:rPr>
-          <w:color w:val="363D49"/>
-          <w:spacing w:val="8"/>
-          <w:sz w:val="21"/>
-          <w:szCs w:val="21"/>
-          <w:shd w:val="clear" w:color="auto" w:fill="FFFFFF"/>
-        </w:rPr>
-        <w:t>PySpark</w:t>
-      </w:r>
-      <w:proofErr w:type="spellEnd"/>
-      <w:r>
-        <w:rPr>
-          <w:color w:val="363D49"/>
-          <w:spacing w:val="8"/>
-          <w:sz w:val="21"/>
-          <w:szCs w:val="21"/>
-          <w:shd w:val="clear" w:color="auto" w:fill="FFFFFF"/>
-        </w:rPr>
-        <w:t xml:space="preserve"> is the ability to separate our logic - which we prefer to write in Python - from the actual data transformation. In the previous code cell, we wrote this lambda function in Python code:</w:t>
+        <w:t>One of the wonderful features of PySpark is the ability to separate our logic - which we prefer to write in Python - from the actual data transformation. In the previous code cell, we wrote this lambda function in Python code:</w:t>
       </w:r>
     </w:p>
     <w:p>
@@ -2341,7 +1851,6 @@
           <w:shd w:val="clear" w:color="auto" w:fill="FFFFFF"/>
         </w:rPr>
       </w:pPr>
-      <w:proofErr w:type="spellStart"/>
       <w:r>
         <w:rPr>
           <w:color w:val="363D49"/>
@@ -2360,62 +1869,7 @@
           <w:szCs w:val="21"/>
           <w:shd w:val="clear" w:color="auto" w:fill="FFFFFF"/>
         </w:rPr>
-        <w:t>aw_</w:t>
-      </w:r>
-      <w:proofErr w:type="gramStart"/>
-      <w:r>
-        <w:rPr>
-          <w:color w:val="363D49"/>
-          <w:spacing w:val="8"/>
-          <w:sz w:val="21"/>
-          <w:szCs w:val="21"/>
-          <w:shd w:val="clear" w:color="auto" w:fill="FFFFFF"/>
-        </w:rPr>
-        <w:t>data.map</w:t>
-      </w:r>
-      <w:proofErr w:type="spellEnd"/>
-      <w:r>
-        <w:rPr>
-          <w:color w:val="363D49"/>
-          <w:spacing w:val="8"/>
-          <w:sz w:val="21"/>
-          <w:szCs w:val="21"/>
-          <w:shd w:val="clear" w:color="auto" w:fill="FFFFFF"/>
-        </w:rPr>
-        <w:t>(</w:t>
-      </w:r>
-      <w:proofErr w:type="gramEnd"/>
-      <w:r>
-        <w:rPr>
-          <w:color w:val="363D49"/>
-          <w:spacing w:val="8"/>
-          <w:sz w:val="21"/>
-          <w:szCs w:val="21"/>
-          <w:shd w:val="clear" w:color="auto" w:fill="FFFFFF"/>
-        </w:rPr>
-        <w:t xml:space="preserve">lambda line: </w:t>
-      </w:r>
-      <w:proofErr w:type="spellStart"/>
-      <w:r>
-        <w:rPr>
-          <w:color w:val="363D49"/>
-          <w:spacing w:val="8"/>
-          <w:sz w:val="21"/>
-          <w:szCs w:val="21"/>
-          <w:shd w:val="clear" w:color="auto" w:fill="FFFFFF"/>
-        </w:rPr>
-        <w:t>line.split</w:t>
-      </w:r>
-      <w:proofErr w:type="spellEnd"/>
-      <w:r>
-        <w:rPr>
-          <w:color w:val="363D49"/>
-          <w:spacing w:val="8"/>
-          <w:sz w:val="21"/>
-          <w:szCs w:val="21"/>
-          <w:shd w:val="clear" w:color="auto" w:fill="FFFFFF"/>
-        </w:rPr>
-        <w:t>('\t'))</w:t>
+        <w:t>aw_data.map(lambda line: line.split('\t'))</w:t>
       </w:r>
     </w:p>
     <w:p>
@@ -2470,29 +1924,7 @@
           <w:szCs w:val="21"/>
           <w:shd w:val="clear" w:color="auto" w:fill="FFFFFF"/>
         </w:rPr>
-        <w:t xml:space="preserve"> is the power of </w:t>
-      </w:r>
-      <w:proofErr w:type="spellStart"/>
-      <w:r>
-        <w:rPr>
-          <w:color w:val="363D49"/>
-          <w:spacing w:val="8"/>
-          <w:sz w:val="21"/>
-          <w:szCs w:val="21"/>
-          <w:shd w:val="clear" w:color="auto" w:fill="FFFFFF"/>
-        </w:rPr>
-        <w:t>PySpark</w:t>
-      </w:r>
-      <w:proofErr w:type="spellEnd"/>
-      <w:r>
-        <w:rPr>
-          <w:color w:val="363D49"/>
-          <w:spacing w:val="8"/>
-          <w:sz w:val="21"/>
-          <w:szCs w:val="21"/>
-          <w:shd w:val="clear" w:color="auto" w:fill="FFFFFF"/>
-        </w:rPr>
-        <w:t>. Without learning any Scala, we get to harness the data processing performance gains from Spark's Scala architecture. Even better, when we ran the following code, it returned the results to us in Python-friendly notation:</w:t>
+        <w:t> is the power of PySpark. Without learning any Scala, we get to harness the data processing performance gains from Spark's Scala architecture. Even better, when we ran the following code, it returned the results to us in Python-friendly notation:</w:t>
       </w:r>
     </w:p>
     <w:p>
@@ -2528,49 +1960,15 @@
         </w:rPr>
         <w:tab/>
       </w:r>
-      <w:proofErr w:type="spellStart"/>
-      <w:r>
-        <w:rPr>
-          <w:color w:val="363D49"/>
-          <w:spacing w:val="8"/>
-          <w:sz w:val="21"/>
-          <w:szCs w:val="21"/>
-          <w:shd w:val="clear" w:color="auto" w:fill="FFFFFF"/>
-        </w:rPr>
-        <w:t>daily_</w:t>
-      </w:r>
-      <w:proofErr w:type="gramStart"/>
-      <w:r>
-        <w:rPr>
-          <w:color w:val="363D49"/>
-          <w:spacing w:val="8"/>
-          <w:sz w:val="21"/>
-          <w:szCs w:val="21"/>
-          <w:shd w:val="clear" w:color="auto" w:fill="FFFFFF"/>
-        </w:rPr>
-        <w:t>show.take</w:t>
-      </w:r>
-      <w:proofErr w:type="spellEnd"/>
-      <w:r>
-        <w:rPr>
-          <w:color w:val="363D49"/>
-          <w:spacing w:val="8"/>
-          <w:sz w:val="21"/>
-          <w:szCs w:val="21"/>
-          <w:shd w:val="clear" w:color="auto" w:fill="FFFFFF"/>
-        </w:rPr>
-        <w:t>(</w:t>
-      </w:r>
-      <w:proofErr w:type="gramEnd"/>
-      <w:r>
-        <w:rPr>
-          <w:color w:val="363D49"/>
-          <w:spacing w:val="8"/>
-          <w:sz w:val="21"/>
-          <w:szCs w:val="21"/>
-          <w:shd w:val="clear" w:color="auto" w:fill="FFFFFF"/>
-        </w:rPr>
-        <w:t>5)</w:t>
+      <w:r>
+        <w:rPr>
+          <w:color w:val="363D49"/>
+          <w:spacing w:val="8"/>
+          <w:sz w:val="21"/>
+          <w:szCs w:val="21"/>
+          <w:shd w:val="clear" w:color="auto" w:fill="FFFFFF"/>
+        </w:rPr>
+        <w:t>daily_show.take(5)</w:t>
       </w:r>
     </w:p>
     <w:p>
@@ -2645,15 +2043,7 @@
         <w:spacing w:after="0" w:line="240" w:lineRule="auto"/>
       </w:pPr>
       <w:r>
-        <w:t xml:space="preserve">Transformations - map(), </w:t>
-      </w:r>
-      <w:proofErr w:type="spellStart"/>
-      <w:r>
-        <w:t>reduceByKey</w:t>
-      </w:r>
-      <w:proofErr w:type="spellEnd"/>
-      <w:r>
-        <w:t>()</w:t>
+        <w:t>Transformations - map(), reduceByKey()</w:t>
       </w:r>
     </w:p>
     <w:p>
@@ -2666,15 +2056,7 @@
         <w:spacing w:after="0" w:line="240" w:lineRule="auto"/>
       </w:pPr>
       <w:r>
-        <w:t xml:space="preserve">Actions - take(), reduce(), </w:t>
-      </w:r>
-      <w:proofErr w:type="spellStart"/>
-      <w:r>
-        <w:t>saveAsTextFile</w:t>
-      </w:r>
-      <w:proofErr w:type="spellEnd"/>
-      <w:r>
-        <w:t>(), collect()</w:t>
+        <w:t>Actions - take(), reduce(), saveAsTextFile(), collect()</w:t>
       </w:r>
     </w:p>
     <w:p>
@@ -2701,47 +2083,7 @@
           <w:sz w:val="21"/>
           <w:szCs w:val="21"/>
         </w:rPr>
-        <w:t xml:space="preserve">Transformations are lazy operations that always return a reference to an RDD object. Spark doesn't actually run the transformations, though, until an action needs to use the RDD resulting from a transformation. Any function that returns an RDD is a transformation, and any function that returns a value is an action. These concepts will become </w:t>
-      </w:r>
-      <w:proofErr w:type="gramStart"/>
-      <w:r>
-        <w:rPr>
-          <w:color w:val="363D49"/>
-          <w:spacing w:val="8"/>
-          <w:sz w:val="21"/>
-          <w:szCs w:val="21"/>
-        </w:rPr>
-        <w:t>more clear</w:t>
-      </w:r>
-      <w:proofErr w:type="gramEnd"/>
-      <w:r>
-        <w:rPr>
-          <w:color w:val="363D49"/>
-          <w:spacing w:val="8"/>
-          <w:sz w:val="21"/>
-          <w:szCs w:val="21"/>
-        </w:rPr>
-        <w:t xml:space="preserve"> as we work through this lesson and practice writing </w:t>
-      </w:r>
-      <w:proofErr w:type="spellStart"/>
-      <w:r>
-        <w:rPr>
-          <w:color w:val="363D49"/>
-          <w:spacing w:val="8"/>
-          <w:sz w:val="21"/>
-          <w:szCs w:val="21"/>
-        </w:rPr>
-        <w:t>PySpark</w:t>
-      </w:r>
-      <w:proofErr w:type="spellEnd"/>
-      <w:r>
-        <w:rPr>
-          <w:color w:val="363D49"/>
-          <w:spacing w:val="8"/>
-          <w:sz w:val="21"/>
-          <w:szCs w:val="21"/>
-        </w:rPr>
-        <w:t xml:space="preserve"> code.</w:t>
+        <w:t>Transformations are lazy operations that always return a reference to an RDD object. Spark doesn't actually run the transformations, though, until an action needs to use the RDD resulting from a transformation. Any function that returns an RDD is a transformation, and any function that returns a value is an action. These concepts will become more clear as we work through this lesson and practice writing PySpark code.</w:t>
       </w:r>
     </w:p>
     <w:p>
@@ -2806,7 +2148,6 @@
         </w:rPr>
         <w:t> in place, instead of creating a new object </w:t>
       </w:r>
-      <w:proofErr w:type="spellStart"/>
       <w:r>
         <w:rPr>
           <w:rStyle w:val="HTMLCode"/>
@@ -2816,7 +2157,6 @@
         </w:rPr>
         <w:t>daily_show</w:t>
       </w:r>
-      <w:proofErr w:type="spellEnd"/>
       <w:r>
         <w:rPr>
           <w:color w:val="363D49"/>
@@ -2895,16 +2235,9 @@
         <w:pStyle w:val="Heading2"/>
         <w:spacing w:line="240" w:lineRule="auto"/>
       </w:pPr>
-      <w:proofErr w:type="spellStart"/>
-      <w:proofErr w:type="gramStart"/>
-      <w:r>
-        <w:t>ReduceByKey</w:t>
-      </w:r>
-      <w:proofErr w:type="spellEnd"/>
-      <w:r>
-        <w:t>()</w:t>
-      </w:r>
-      <w:proofErr w:type="gramEnd"/>
+      <w:r>
+        <w:t>ReduceByKey()</w:t>
+      </w:r>
     </w:p>
     <w:p>
       <w:pPr>
@@ -2939,7 +2272,6 @@
         </w:rPr>
         <w:t>We'd like to tally up the number of guests who have appeared on The Daily Show during each year. If </w:t>
       </w:r>
-      <w:proofErr w:type="spellStart"/>
       <w:r>
         <w:rPr>
           <w:rStyle w:val="HTMLCode"/>
@@ -2950,9 +2282,358 @@
           <w:szCs w:val="21"/>
           <w:shd w:val="clear" w:color="auto" w:fill="F9F1F3"/>
         </w:rPr>
-        <w:t>daily_show</w:t>
-      </w:r>
-      <w:proofErr w:type="spellEnd"/>
+        <w:t xml:space="preserve">daily_show </w:t>
+      </w:r>
+      <w:r>
+        <w:rPr>
+          <w:color w:val="363D49"/>
+          <w:spacing w:val="8"/>
+          <w:sz w:val="21"/>
+          <w:szCs w:val="21"/>
+          <w:shd w:val="clear" w:color="auto" w:fill="FFFFFF"/>
+        </w:rPr>
+        <w:t>were a list of lists, we could write the following Python code to achieve this result:</w:t>
+      </w:r>
+    </w:p>
+    <w:p>
+      <w:pPr>
+        <w:spacing w:after="0" w:line="240" w:lineRule="auto"/>
+        <w:rPr>
+          <w:color w:val="363D49"/>
+          <w:spacing w:val="8"/>
+          <w:sz w:val="21"/>
+          <w:szCs w:val="21"/>
+          <w:shd w:val="clear" w:color="auto" w:fill="FFFFFF"/>
+        </w:rPr>
+      </w:pPr>
+    </w:p>
+    <w:p>
+      <w:pPr>
+        <w:spacing w:after="0" w:line="240" w:lineRule="auto"/>
+        <w:ind w:left="720"/>
+        <w:rPr>
+          <w:color w:val="363D49"/>
+          <w:spacing w:val="8"/>
+          <w:sz w:val="21"/>
+          <w:szCs w:val="21"/>
+          <w:shd w:val="clear" w:color="auto" w:fill="FFFFFF"/>
+        </w:rPr>
+      </w:pPr>
+      <w:r>
+        <w:rPr>
+          <w:color w:val="363D49"/>
+          <w:spacing w:val="8"/>
+          <w:sz w:val="21"/>
+          <w:szCs w:val="21"/>
+          <w:shd w:val="clear" w:color="auto" w:fill="FFFFFF"/>
+        </w:rPr>
+        <w:t>tally = dict()</w:t>
+      </w:r>
+    </w:p>
+    <w:p>
+      <w:pPr>
+        <w:spacing w:after="0" w:line="240" w:lineRule="auto"/>
+        <w:ind w:left="720"/>
+        <w:rPr>
+          <w:color w:val="363D49"/>
+          <w:spacing w:val="8"/>
+          <w:sz w:val="21"/>
+          <w:szCs w:val="21"/>
+          <w:shd w:val="clear" w:color="auto" w:fill="FFFFFF"/>
+        </w:rPr>
+      </w:pPr>
+      <w:r>
+        <w:rPr>
+          <w:color w:val="363D49"/>
+          <w:spacing w:val="8"/>
+          <w:sz w:val="21"/>
+          <w:szCs w:val="21"/>
+          <w:shd w:val="clear" w:color="auto" w:fill="FFFFFF"/>
+        </w:rPr>
+        <w:t>for line in daily_show:</w:t>
+      </w:r>
+    </w:p>
+    <w:p>
+      <w:pPr>
+        <w:spacing w:after="0" w:line="240" w:lineRule="auto"/>
+        <w:ind w:left="720"/>
+        <w:rPr>
+          <w:color w:val="363D49"/>
+          <w:spacing w:val="8"/>
+          <w:sz w:val="21"/>
+          <w:szCs w:val="21"/>
+          <w:shd w:val="clear" w:color="auto" w:fill="FFFFFF"/>
+        </w:rPr>
+      </w:pPr>
+      <w:r>
+        <w:rPr>
+          <w:color w:val="363D49"/>
+          <w:spacing w:val="8"/>
+          <w:sz w:val="21"/>
+          <w:szCs w:val="21"/>
+          <w:shd w:val="clear" w:color="auto" w:fill="FFFFFF"/>
+        </w:rPr>
+        <w:t xml:space="preserve">  year = line[0]</w:t>
+      </w:r>
+    </w:p>
+    <w:p>
+      <w:pPr>
+        <w:spacing w:after="0" w:line="240" w:lineRule="auto"/>
+        <w:ind w:left="720"/>
+        <w:rPr>
+          <w:color w:val="363D49"/>
+          <w:spacing w:val="8"/>
+          <w:sz w:val="21"/>
+          <w:szCs w:val="21"/>
+          <w:shd w:val="clear" w:color="auto" w:fill="FFFFFF"/>
+        </w:rPr>
+      </w:pPr>
+      <w:r>
+        <w:rPr>
+          <w:color w:val="363D49"/>
+          <w:spacing w:val="8"/>
+          <w:sz w:val="21"/>
+          <w:szCs w:val="21"/>
+          <w:shd w:val="clear" w:color="auto" w:fill="FFFFFF"/>
+        </w:rPr>
+        <w:t xml:space="preserve">  if year in tally.keys():</w:t>
+      </w:r>
+    </w:p>
+    <w:p>
+      <w:pPr>
+        <w:spacing w:after="0" w:line="240" w:lineRule="auto"/>
+        <w:ind w:left="720"/>
+        <w:rPr>
+          <w:color w:val="363D49"/>
+          <w:spacing w:val="8"/>
+          <w:sz w:val="21"/>
+          <w:szCs w:val="21"/>
+          <w:shd w:val="clear" w:color="auto" w:fill="FFFFFF"/>
+        </w:rPr>
+      </w:pPr>
+      <w:r>
+        <w:rPr>
+          <w:color w:val="363D49"/>
+          <w:spacing w:val="8"/>
+          <w:sz w:val="21"/>
+          <w:szCs w:val="21"/>
+          <w:shd w:val="clear" w:color="auto" w:fill="FFFFFF"/>
+        </w:rPr>
+        <w:t xml:space="preserve">    tally[year] = tally[year] + 1</w:t>
+      </w:r>
+    </w:p>
+    <w:p>
+      <w:pPr>
+        <w:spacing w:after="0" w:line="240" w:lineRule="auto"/>
+        <w:ind w:left="720"/>
+        <w:rPr>
+          <w:color w:val="363D49"/>
+          <w:spacing w:val="8"/>
+          <w:sz w:val="21"/>
+          <w:szCs w:val="21"/>
+          <w:shd w:val="clear" w:color="auto" w:fill="FFFFFF"/>
+        </w:rPr>
+      </w:pPr>
+      <w:r>
+        <w:rPr>
+          <w:color w:val="363D49"/>
+          <w:spacing w:val="8"/>
+          <w:sz w:val="21"/>
+          <w:szCs w:val="21"/>
+          <w:shd w:val="clear" w:color="auto" w:fill="FFFFFF"/>
+        </w:rPr>
+        <w:t xml:space="preserve">  else:</w:t>
+      </w:r>
+    </w:p>
+    <w:p>
+      <w:pPr>
+        <w:spacing w:after="0" w:line="240" w:lineRule="auto"/>
+        <w:ind w:left="720"/>
+        <w:rPr>
+          <w:color w:val="363D49"/>
+          <w:spacing w:val="8"/>
+          <w:sz w:val="21"/>
+          <w:szCs w:val="21"/>
+          <w:shd w:val="clear" w:color="auto" w:fill="FFFFFF"/>
+        </w:rPr>
+      </w:pPr>
+      <w:r>
+        <w:rPr>
+          <w:color w:val="363D49"/>
+          <w:spacing w:val="8"/>
+          <w:sz w:val="21"/>
+          <w:szCs w:val="21"/>
+          <w:shd w:val="clear" w:color="auto" w:fill="FFFFFF"/>
+        </w:rPr>
+        <w:t xml:space="preserve">    tally[year] = 1</w:t>
+      </w:r>
+    </w:p>
+    <w:p>
+      <w:pPr>
+        <w:spacing w:after="0" w:line="240" w:lineRule="auto"/>
+        <w:ind w:left="720"/>
+        <w:rPr>
+          <w:color w:val="363D49"/>
+          <w:spacing w:val="8"/>
+          <w:sz w:val="21"/>
+          <w:szCs w:val="21"/>
+          <w:shd w:val="clear" w:color="auto" w:fill="FFFFFF"/>
+        </w:rPr>
+      </w:pPr>
+    </w:p>
+    <w:p>
+      <w:pPr>
+        <w:pStyle w:val="NormalWeb"/>
+        <w:shd w:val="clear" w:color="auto" w:fill="FFFFFF"/>
+        <w:spacing w:before="0" w:beforeAutospacing="0" w:after="0" w:afterAutospacing="0"/>
+        <w:rPr>
+          <w:color w:val="363D49"/>
+          <w:spacing w:val="8"/>
+          <w:sz w:val="21"/>
+          <w:szCs w:val="21"/>
+        </w:rPr>
+      </w:pPr>
+      <w:r>
+        <w:rPr>
+          <w:color w:val="363D49"/>
+          <w:spacing w:val="8"/>
+          <w:sz w:val="21"/>
+          <w:szCs w:val="21"/>
+        </w:rPr>
+        <w:t>The keys in </w:t>
+      </w:r>
+      <w:r>
+        <w:rPr>
+          <w:rStyle w:val="HTMLCode"/>
+          <w:color w:val="C6244D"/>
+          <w:spacing w:val="8"/>
+          <w:shd w:val="clear" w:color="auto" w:fill="F9F1F3"/>
+        </w:rPr>
+        <w:t>tally</w:t>
+      </w:r>
+      <w:r>
+        <w:rPr>
+          <w:color w:val="363D49"/>
+          <w:spacing w:val="8"/>
+          <w:sz w:val="21"/>
+          <w:szCs w:val="21"/>
+        </w:rPr>
+        <w:t> will be the years, and the values will be the totals for the number of lines associated with each year.</w:t>
+      </w:r>
+    </w:p>
+    <w:p>
+      <w:pPr>
+        <w:pStyle w:val="NormalWeb"/>
+        <w:shd w:val="clear" w:color="auto" w:fill="FFFFFF"/>
+        <w:spacing w:before="0" w:beforeAutospacing="0" w:after="0" w:afterAutospacing="0"/>
+        <w:rPr>
+          <w:color w:val="363D49"/>
+          <w:spacing w:val="8"/>
+          <w:sz w:val="21"/>
+          <w:szCs w:val="21"/>
+        </w:rPr>
+      </w:pPr>
+      <w:r>
+        <w:rPr>
+          <w:color w:val="363D49"/>
+          <w:spacing w:val="8"/>
+          <w:sz w:val="21"/>
+          <w:szCs w:val="21"/>
+        </w:rPr>
+        <w:t>To achieve the same result with Spark, we'll have to use a </w:t>
+      </w:r>
+      <w:r>
+        <w:rPr>
+          <w:rStyle w:val="HTMLCode"/>
+          <w:color w:val="C6244D"/>
+          <w:spacing w:val="8"/>
+          <w:shd w:val="clear" w:color="auto" w:fill="F9F1F3"/>
+        </w:rPr>
+        <w:t>Map</w:t>
+      </w:r>
+      <w:r>
+        <w:rPr>
+          <w:color w:val="363D49"/>
+          <w:spacing w:val="8"/>
+          <w:sz w:val="21"/>
+          <w:szCs w:val="21"/>
+        </w:rPr>
+        <w:t> step, then a </w:t>
+      </w:r>
+      <w:r>
+        <w:rPr>
+          <w:rStyle w:val="HTMLCode"/>
+          <w:color w:val="C6244D"/>
+          <w:spacing w:val="8"/>
+          <w:shd w:val="clear" w:color="auto" w:fill="F9F1F3"/>
+        </w:rPr>
+        <w:t>ReduceByKey</w:t>
+      </w:r>
+      <w:r>
+        <w:rPr>
+          <w:color w:val="363D49"/>
+          <w:spacing w:val="8"/>
+          <w:sz w:val="21"/>
+          <w:szCs w:val="21"/>
+        </w:rPr>
+        <w:t> step.</w:t>
+      </w:r>
+    </w:p>
+    <w:p>
+      <w:pPr>
+        <w:pStyle w:val="NormalWeb"/>
+        <w:shd w:val="clear" w:color="auto" w:fill="FFFFFF"/>
+        <w:spacing w:before="0" w:beforeAutospacing="0" w:after="0" w:afterAutospacing="0"/>
+        <w:rPr>
+          <w:color w:val="363D49"/>
+          <w:spacing w:val="8"/>
+          <w:sz w:val="21"/>
+          <w:szCs w:val="21"/>
+        </w:rPr>
+      </w:pPr>
+    </w:p>
+    <w:p>
+      <w:pPr>
+        <w:pStyle w:val="Heading2"/>
+        <w:spacing w:line="240" w:lineRule="auto"/>
+      </w:pPr>
+      <w:r>
+        <w:t>Explanation</w:t>
+      </w:r>
+    </w:p>
+    <w:p>
+      <w:pPr>
+        <w:spacing w:after="0" w:line="240" w:lineRule="auto"/>
+        <w:rPr>
+          <w:color w:val="363D49"/>
+          <w:spacing w:val="8"/>
+          <w:sz w:val="21"/>
+          <w:szCs w:val="21"/>
+          <w:shd w:val="clear" w:color="auto" w:fill="FFFFFF"/>
+        </w:rPr>
+      </w:pPr>
+    </w:p>
+    <w:p>
+      <w:pPr>
+        <w:spacing w:after="0" w:line="240" w:lineRule="auto"/>
+        <w:rPr>
+          <w:color w:val="363D49"/>
+          <w:spacing w:val="8"/>
+          <w:sz w:val="21"/>
+          <w:szCs w:val="21"/>
+          <w:shd w:val="clear" w:color="auto" w:fill="FFFFFF"/>
+        </w:rPr>
+      </w:pPr>
+      <w:r>
+        <w:rPr>
+          <w:color w:val="363D49"/>
+          <w:spacing w:val="8"/>
+          <w:sz w:val="21"/>
+          <w:szCs w:val="21"/>
+          <w:shd w:val="clear" w:color="auto" w:fill="FFFFFF"/>
+        </w:rPr>
+        <w:t>You may have noticed that printing </w:t>
+      </w:r>
       <w:r>
         <w:rPr>
           <w:rStyle w:val="HTMLCode"/>
@@ -2963,559 +2644,17 @@
           <w:szCs w:val="21"/>
           <w:shd w:val="clear" w:color="auto" w:fill="F9F1F3"/>
         </w:rPr>
-        <w:t xml:space="preserve"> </w:t>
-      </w:r>
-      <w:r>
-        <w:rPr>
-          <w:color w:val="363D49"/>
-          <w:spacing w:val="8"/>
-          <w:sz w:val="21"/>
-          <w:szCs w:val="21"/>
-          <w:shd w:val="clear" w:color="auto" w:fill="FFFFFF"/>
-        </w:rPr>
-        <w:t>were a list of lists, we could write the following Python code to achieve this result:</w:t>
-      </w:r>
-    </w:p>
-    <w:p>
-      <w:pPr>
-        <w:spacing w:after="0" w:line="240" w:lineRule="auto"/>
-        <w:rPr>
-          <w:color w:val="363D49"/>
-          <w:spacing w:val="8"/>
-          <w:sz w:val="21"/>
-          <w:szCs w:val="21"/>
-          <w:shd w:val="clear" w:color="auto" w:fill="FFFFFF"/>
-        </w:rPr>
-      </w:pPr>
-    </w:p>
-    <w:p>
-      <w:pPr>
-        <w:spacing w:after="0" w:line="240" w:lineRule="auto"/>
-        <w:ind w:left="720"/>
-        <w:rPr>
-          <w:color w:val="363D49"/>
-          <w:spacing w:val="8"/>
-          <w:sz w:val="21"/>
-          <w:szCs w:val="21"/>
-          <w:shd w:val="clear" w:color="auto" w:fill="FFFFFF"/>
-        </w:rPr>
-      </w:pPr>
-      <w:proofErr w:type="gramStart"/>
-      <w:r>
-        <w:rPr>
-          <w:color w:val="363D49"/>
-          <w:spacing w:val="8"/>
-          <w:sz w:val="21"/>
-          <w:szCs w:val="21"/>
-          <w:shd w:val="clear" w:color="auto" w:fill="FFFFFF"/>
-        </w:rPr>
         <w:t>tally</w:t>
       </w:r>
-      <w:proofErr w:type="gramEnd"/>
-      <w:r>
-        <w:rPr>
-          <w:color w:val="363D49"/>
-          <w:spacing w:val="8"/>
-          <w:sz w:val="21"/>
-          <w:szCs w:val="21"/>
-          <w:shd w:val="clear" w:color="auto" w:fill="FFFFFF"/>
-        </w:rPr>
-        <w:t xml:space="preserve"> = </w:t>
-      </w:r>
-      <w:proofErr w:type="spellStart"/>
-      <w:r>
-        <w:rPr>
-          <w:color w:val="363D49"/>
-          <w:spacing w:val="8"/>
-          <w:sz w:val="21"/>
-          <w:szCs w:val="21"/>
-          <w:shd w:val="clear" w:color="auto" w:fill="FFFFFF"/>
-        </w:rPr>
-        <w:t>dict</w:t>
-      </w:r>
-      <w:proofErr w:type="spellEnd"/>
-      <w:r>
-        <w:rPr>
-          <w:color w:val="363D49"/>
-          <w:spacing w:val="8"/>
-          <w:sz w:val="21"/>
-          <w:szCs w:val="21"/>
-          <w:shd w:val="clear" w:color="auto" w:fill="FFFFFF"/>
-        </w:rPr>
-        <w:t>()</w:t>
-      </w:r>
-    </w:p>
-    <w:p>
-      <w:pPr>
-        <w:spacing w:after="0" w:line="240" w:lineRule="auto"/>
-        <w:ind w:left="720"/>
-        <w:rPr>
-          <w:color w:val="363D49"/>
-          <w:spacing w:val="8"/>
-          <w:sz w:val="21"/>
-          <w:szCs w:val="21"/>
-          <w:shd w:val="clear" w:color="auto" w:fill="FFFFFF"/>
-        </w:rPr>
-      </w:pPr>
-      <w:proofErr w:type="gramStart"/>
-      <w:r>
-        <w:rPr>
-          <w:color w:val="363D49"/>
-          <w:spacing w:val="8"/>
-          <w:sz w:val="21"/>
-          <w:szCs w:val="21"/>
-          <w:shd w:val="clear" w:color="auto" w:fill="FFFFFF"/>
-        </w:rPr>
-        <w:t>for</w:t>
-      </w:r>
-      <w:proofErr w:type="gramEnd"/>
-      <w:r>
-        <w:rPr>
-          <w:color w:val="363D49"/>
-          <w:spacing w:val="8"/>
-          <w:sz w:val="21"/>
-          <w:szCs w:val="21"/>
-          <w:shd w:val="clear" w:color="auto" w:fill="FFFFFF"/>
-        </w:rPr>
-        <w:t xml:space="preserve"> line in </w:t>
-      </w:r>
-      <w:proofErr w:type="spellStart"/>
-      <w:r>
-        <w:rPr>
-          <w:color w:val="363D49"/>
-          <w:spacing w:val="8"/>
-          <w:sz w:val="21"/>
-          <w:szCs w:val="21"/>
-          <w:shd w:val="clear" w:color="auto" w:fill="FFFFFF"/>
-        </w:rPr>
-        <w:t>daily_show</w:t>
-      </w:r>
-      <w:proofErr w:type="spellEnd"/>
-      <w:r>
-        <w:rPr>
-          <w:color w:val="363D49"/>
-          <w:spacing w:val="8"/>
-          <w:sz w:val="21"/>
-          <w:szCs w:val="21"/>
-          <w:shd w:val="clear" w:color="auto" w:fill="FFFFFF"/>
-        </w:rPr>
-        <w:t>:</w:t>
-      </w:r>
-    </w:p>
-    <w:p>
-      <w:pPr>
-        <w:spacing w:after="0" w:line="240" w:lineRule="auto"/>
-        <w:ind w:left="720"/>
-        <w:rPr>
-          <w:color w:val="363D49"/>
-          <w:spacing w:val="8"/>
-          <w:sz w:val="21"/>
-          <w:szCs w:val="21"/>
-          <w:shd w:val="clear" w:color="auto" w:fill="FFFFFF"/>
-        </w:rPr>
-      </w:pPr>
-      <w:r>
-        <w:rPr>
-          <w:color w:val="363D49"/>
-          <w:spacing w:val="8"/>
-          <w:sz w:val="21"/>
-          <w:szCs w:val="21"/>
-          <w:shd w:val="clear" w:color="auto" w:fill="FFFFFF"/>
-        </w:rPr>
-        <w:t xml:space="preserve">  </w:t>
-      </w:r>
-      <w:proofErr w:type="gramStart"/>
-      <w:r>
-        <w:rPr>
-          <w:color w:val="363D49"/>
-          <w:spacing w:val="8"/>
-          <w:sz w:val="21"/>
-          <w:szCs w:val="21"/>
-          <w:shd w:val="clear" w:color="auto" w:fill="FFFFFF"/>
-        </w:rPr>
-        <w:t>year</w:t>
-      </w:r>
-      <w:proofErr w:type="gramEnd"/>
-      <w:r>
-        <w:rPr>
-          <w:color w:val="363D49"/>
-          <w:spacing w:val="8"/>
-          <w:sz w:val="21"/>
-          <w:szCs w:val="21"/>
-          <w:shd w:val="clear" w:color="auto" w:fill="FFFFFF"/>
-        </w:rPr>
-        <w:t xml:space="preserve"> = line[0]</w:t>
-      </w:r>
-    </w:p>
-    <w:p>
-      <w:pPr>
-        <w:spacing w:after="0" w:line="240" w:lineRule="auto"/>
-        <w:ind w:left="720"/>
-        <w:rPr>
-          <w:color w:val="363D49"/>
-          <w:spacing w:val="8"/>
-          <w:sz w:val="21"/>
-          <w:szCs w:val="21"/>
-          <w:shd w:val="clear" w:color="auto" w:fill="FFFFFF"/>
-        </w:rPr>
-      </w:pPr>
-      <w:r>
-        <w:rPr>
-          <w:color w:val="363D49"/>
-          <w:spacing w:val="8"/>
-          <w:sz w:val="21"/>
-          <w:szCs w:val="21"/>
-          <w:shd w:val="clear" w:color="auto" w:fill="FFFFFF"/>
-        </w:rPr>
-        <w:t xml:space="preserve">  </w:t>
-      </w:r>
-      <w:proofErr w:type="gramStart"/>
-      <w:r>
-        <w:rPr>
-          <w:color w:val="363D49"/>
-          <w:spacing w:val="8"/>
-          <w:sz w:val="21"/>
-          <w:szCs w:val="21"/>
-          <w:shd w:val="clear" w:color="auto" w:fill="FFFFFF"/>
-        </w:rPr>
-        <w:t>if</w:t>
-      </w:r>
-      <w:proofErr w:type="gramEnd"/>
-      <w:r>
-        <w:rPr>
-          <w:color w:val="363D49"/>
-          <w:spacing w:val="8"/>
-          <w:sz w:val="21"/>
-          <w:szCs w:val="21"/>
-          <w:shd w:val="clear" w:color="auto" w:fill="FFFFFF"/>
-        </w:rPr>
-        <w:t xml:space="preserve"> year in </w:t>
-      </w:r>
-      <w:proofErr w:type="spellStart"/>
-      <w:r>
-        <w:rPr>
-          <w:color w:val="363D49"/>
-          <w:spacing w:val="8"/>
-          <w:sz w:val="21"/>
-          <w:szCs w:val="21"/>
-          <w:shd w:val="clear" w:color="auto" w:fill="FFFFFF"/>
-        </w:rPr>
-        <w:t>tally.keys</w:t>
-      </w:r>
-      <w:proofErr w:type="spellEnd"/>
-      <w:r>
-        <w:rPr>
-          <w:color w:val="363D49"/>
-          <w:spacing w:val="8"/>
-          <w:sz w:val="21"/>
-          <w:szCs w:val="21"/>
-          <w:shd w:val="clear" w:color="auto" w:fill="FFFFFF"/>
-        </w:rPr>
-        <w:t>():</w:t>
-      </w:r>
-    </w:p>
-    <w:p>
-      <w:pPr>
-        <w:spacing w:after="0" w:line="240" w:lineRule="auto"/>
-        <w:ind w:left="720"/>
-        <w:rPr>
-          <w:color w:val="363D49"/>
-          <w:spacing w:val="8"/>
-          <w:sz w:val="21"/>
-          <w:szCs w:val="21"/>
-          <w:shd w:val="clear" w:color="auto" w:fill="FFFFFF"/>
-        </w:rPr>
-      </w:pPr>
-      <w:r>
-        <w:rPr>
-          <w:color w:val="363D49"/>
-          <w:spacing w:val="8"/>
-          <w:sz w:val="21"/>
-          <w:szCs w:val="21"/>
-          <w:shd w:val="clear" w:color="auto" w:fill="FFFFFF"/>
-        </w:rPr>
-        <w:t xml:space="preserve">    </w:t>
-      </w:r>
-      <w:proofErr w:type="gramStart"/>
-      <w:r>
-        <w:rPr>
-          <w:color w:val="363D49"/>
-          <w:spacing w:val="8"/>
-          <w:sz w:val="21"/>
-          <w:szCs w:val="21"/>
-          <w:shd w:val="clear" w:color="auto" w:fill="FFFFFF"/>
-        </w:rPr>
-        <w:t>tally[</w:t>
-      </w:r>
-      <w:proofErr w:type="gramEnd"/>
-      <w:r>
-        <w:rPr>
-          <w:color w:val="363D49"/>
-          <w:spacing w:val="8"/>
-          <w:sz w:val="21"/>
-          <w:szCs w:val="21"/>
-          <w:shd w:val="clear" w:color="auto" w:fill="FFFFFF"/>
-        </w:rPr>
-        <w:t>year] = tally[year] + 1</w:t>
-      </w:r>
-    </w:p>
-    <w:p>
-      <w:pPr>
-        <w:spacing w:after="0" w:line="240" w:lineRule="auto"/>
-        <w:ind w:left="720"/>
-        <w:rPr>
-          <w:color w:val="363D49"/>
-          <w:spacing w:val="8"/>
-          <w:sz w:val="21"/>
-          <w:szCs w:val="21"/>
-          <w:shd w:val="clear" w:color="auto" w:fill="FFFFFF"/>
-        </w:rPr>
-      </w:pPr>
-      <w:r>
-        <w:rPr>
-          <w:color w:val="363D49"/>
-          <w:spacing w:val="8"/>
-          <w:sz w:val="21"/>
-          <w:szCs w:val="21"/>
-          <w:shd w:val="clear" w:color="auto" w:fill="FFFFFF"/>
-        </w:rPr>
-        <w:t xml:space="preserve">  </w:t>
-      </w:r>
-      <w:proofErr w:type="gramStart"/>
-      <w:r>
-        <w:rPr>
-          <w:color w:val="363D49"/>
-          <w:spacing w:val="8"/>
-          <w:sz w:val="21"/>
-          <w:szCs w:val="21"/>
-          <w:shd w:val="clear" w:color="auto" w:fill="FFFFFF"/>
-        </w:rPr>
-        <w:t>else</w:t>
-      </w:r>
-      <w:proofErr w:type="gramEnd"/>
-      <w:r>
-        <w:rPr>
-          <w:color w:val="363D49"/>
-          <w:spacing w:val="8"/>
-          <w:sz w:val="21"/>
-          <w:szCs w:val="21"/>
-          <w:shd w:val="clear" w:color="auto" w:fill="FFFFFF"/>
-        </w:rPr>
-        <w:t>:</w:t>
-      </w:r>
-    </w:p>
-    <w:p>
-      <w:pPr>
-        <w:spacing w:after="0" w:line="240" w:lineRule="auto"/>
-        <w:ind w:left="720"/>
-        <w:rPr>
-          <w:color w:val="363D49"/>
-          <w:spacing w:val="8"/>
-          <w:sz w:val="21"/>
-          <w:szCs w:val="21"/>
-          <w:shd w:val="clear" w:color="auto" w:fill="FFFFFF"/>
-        </w:rPr>
-      </w:pPr>
-      <w:r>
-        <w:rPr>
-          <w:color w:val="363D49"/>
-          <w:spacing w:val="8"/>
-          <w:sz w:val="21"/>
-          <w:szCs w:val="21"/>
-          <w:shd w:val="clear" w:color="auto" w:fill="FFFFFF"/>
-        </w:rPr>
-        <w:t xml:space="preserve">    </w:t>
-      </w:r>
-      <w:proofErr w:type="gramStart"/>
-      <w:r>
-        <w:rPr>
-          <w:color w:val="363D49"/>
-          <w:spacing w:val="8"/>
-          <w:sz w:val="21"/>
-          <w:szCs w:val="21"/>
-          <w:shd w:val="clear" w:color="auto" w:fill="FFFFFF"/>
-        </w:rPr>
-        <w:t>tally[</w:t>
-      </w:r>
-      <w:proofErr w:type="gramEnd"/>
-      <w:r>
-        <w:rPr>
-          <w:color w:val="363D49"/>
-          <w:spacing w:val="8"/>
-          <w:sz w:val="21"/>
-          <w:szCs w:val="21"/>
-          <w:shd w:val="clear" w:color="auto" w:fill="FFFFFF"/>
-        </w:rPr>
-        <w:t>year] = 1</w:t>
-      </w:r>
-    </w:p>
-    <w:p>
-      <w:pPr>
-        <w:spacing w:after="0" w:line="240" w:lineRule="auto"/>
-        <w:ind w:left="720"/>
-        <w:rPr>
-          <w:color w:val="363D49"/>
-          <w:spacing w:val="8"/>
-          <w:sz w:val="21"/>
-          <w:szCs w:val="21"/>
-          <w:shd w:val="clear" w:color="auto" w:fill="FFFFFF"/>
-        </w:rPr>
-      </w:pPr>
-    </w:p>
-    <w:p>
-      <w:pPr>
-        <w:pStyle w:val="NormalWeb"/>
-        <w:shd w:val="clear" w:color="auto" w:fill="FFFFFF"/>
-        <w:spacing w:before="0" w:beforeAutospacing="0" w:after="0" w:afterAutospacing="0"/>
-        <w:rPr>
-          <w:color w:val="363D49"/>
-          <w:spacing w:val="8"/>
-          <w:sz w:val="21"/>
-          <w:szCs w:val="21"/>
-        </w:rPr>
-      </w:pPr>
-      <w:r>
-        <w:rPr>
-          <w:color w:val="363D49"/>
-          <w:spacing w:val="8"/>
-          <w:sz w:val="21"/>
-          <w:szCs w:val="21"/>
-        </w:rPr>
-        <w:t>The keys in </w:t>
-      </w:r>
-      <w:r>
-        <w:rPr>
-          <w:rStyle w:val="HTMLCode"/>
-          <w:color w:val="C6244D"/>
-          <w:spacing w:val="8"/>
-          <w:shd w:val="clear" w:color="auto" w:fill="F9F1F3"/>
-        </w:rPr>
-        <w:t>tally</w:t>
-      </w:r>
-      <w:r>
-        <w:rPr>
-          <w:color w:val="363D49"/>
-          <w:spacing w:val="8"/>
-          <w:sz w:val="21"/>
-          <w:szCs w:val="21"/>
-        </w:rPr>
-        <w:t> will be the years, and the values will be the totals for the number of lines associated with each year.</w:t>
-      </w:r>
-    </w:p>
-    <w:p>
-      <w:pPr>
-        <w:pStyle w:val="NormalWeb"/>
-        <w:shd w:val="clear" w:color="auto" w:fill="FFFFFF"/>
-        <w:spacing w:before="0" w:beforeAutospacing="0" w:after="0" w:afterAutospacing="0"/>
-        <w:rPr>
-          <w:color w:val="363D49"/>
-          <w:spacing w:val="8"/>
-          <w:sz w:val="21"/>
-          <w:szCs w:val="21"/>
-        </w:rPr>
-      </w:pPr>
-      <w:r>
-        <w:rPr>
-          <w:color w:val="363D49"/>
-          <w:spacing w:val="8"/>
-          <w:sz w:val="21"/>
-          <w:szCs w:val="21"/>
-        </w:rPr>
-        <w:t>To achieve the same result with Spark, we'll have to use a </w:t>
-      </w:r>
-      <w:r>
-        <w:rPr>
-          <w:rStyle w:val="HTMLCode"/>
-          <w:color w:val="C6244D"/>
-          <w:spacing w:val="8"/>
-          <w:shd w:val="clear" w:color="auto" w:fill="F9F1F3"/>
-        </w:rPr>
-        <w:t>Map</w:t>
-      </w:r>
-      <w:r>
-        <w:rPr>
-          <w:color w:val="363D49"/>
-          <w:spacing w:val="8"/>
-          <w:sz w:val="21"/>
-          <w:szCs w:val="21"/>
-        </w:rPr>
-        <w:t> step, then a </w:t>
-      </w:r>
-      <w:proofErr w:type="spellStart"/>
-      <w:r>
-        <w:rPr>
-          <w:rStyle w:val="HTMLCode"/>
-          <w:color w:val="C6244D"/>
-          <w:spacing w:val="8"/>
-          <w:shd w:val="clear" w:color="auto" w:fill="F9F1F3"/>
-        </w:rPr>
-        <w:t>ReduceByKey</w:t>
-      </w:r>
-      <w:proofErr w:type="spellEnd"/>
-      <w:r>
-        <w:rPr>
-          <w:color w:val="363D49"/>
-          <w:spacing w:val="8"/>
-          <w:sz w:val="21"/>
-          <w:szCs w:val="21"/>
-        </w:rPr>
-        <w:t> step.</w:t>
-      </w:r>
-    </w:p>
-    <w:p>
-      <w:pPr>
-        <w:pStyle w:val="NormalWeb"/>
-        <w:shd w:val="clear" w:color="auto" w:fill="FFFFFF"/>
-        <w:spacing w:before="0" w:beforeAutospacing="0" w:after="0" w:afterAutospacing="0"/>
-        <w:rPr>
-          <w:color w:val="363D49"/>
-          <w:spacing w:val="8"/>
-          <w:sz w:val="21"/>
-          <w:szCs w:val="21"/>
-        </w:rPr>
-      </w:pPr>
-    </w:p>
-    <w:p>
-      <w:pPr>
-        <w:pStyle w:val="Heading2"/>
-        <w:spacing w:line="240" w:lineRule="auto"/>
-      </w:pPr>
-      <w:r>
-        <w:t>Explanation</w:t>
-      </w:r>
-    </w:p>
-    <w:p>
-      <w:pPr>
-        <w:spacing w:after="0" w:line="240" w:lineRule="auto"/>
-        <w:rPr>
-          <w:color w:val="363D49"/>
-          <w:spacing w:val="8"/>
-          <w:sz w:val="21"/>
-          <w:szCs w:val="21"/>
-          <w:shd w:val="clear" w:color="auto" w:fill="FFFFFF"/>
-        </w:rPr>
-      </w:pPr>
-    </w:p>
-    <w:p>
-      <w:pPr>
-        <w:spacing w:after="0" w:line="240" w:lineRule="auto"/>
-        <w:rPr>
-          <w:color w:val="363D49"/>
-          <w:spacing w:val="8"/>
-          <w:sz w:val="21"/>
-          <w:szCs w:val="21"/>
-          <w:shd w:val="clear" w:color="auto" w:fill="FFFFFF"/>
-        </w:rPr>
-      </w:pPr>
-      <w:r>
-        <w:rPr>
-          <w:color w:val="363D49"/>
-          <w:spacing w:val="8"/>
-          <w:sz w:val="21"/>
-          <w:szCs w:val="21"/>
-          <w:shd w:val="clear" w:color="auto" w:fill="FFFFFF"/>
-        </w:rPr>
-        <w:t>You may have noticed that printing </w:t>
+      <w:r>
+        <w:rPr>
+          <w:color w:val="363D49"/>
+          <w:spacing w:val="8"/>
+          <w:sz w:val="21"/>
+          <w:szCs w:val="21"/>
+          <w:shd w:val="clear" w:color="auto" w:fill="FFFFFF"/>
+        </w:rPr>
+        <w:t> didn't return the histogram we were hoping for. Because of lazy evaluation, PySpark delayed executing the </w:t>
       </w:r>
       <w:r>
         <w:rPr>
@@ -3527,39 +2666,17 @@
           <w:szCs w:val="21"/>
           <w:shd w:val="clear" w:color="auto" w:fill="F9F1F3"/>
         </w:rPr>
-        <w:t>tally</w:t>
-      </w:r>
-      <w:r>
-        <w:rPr>
-          <w:color w:val="363D49"/>
-          <w:spacing w:val="8"/>
-          <w:sz w:val="21"/>
-          <w:szCs w:val="21"/>
-          <w:shd w:val="clear" w:color="auto" w:fill="FFFFFF"/>
-        </w:rPr>
-        <w:t xml:space="preserve"> didn't return the histogram we were hoping for. Because of lazy evaluation, </w:t>
-      </w:r>
-      <w:proofErr w:type="spellStart"/>
-      <w:r>
-        <w:rPr>
-          <w:color w:val="363D49"/>
-          <w:spacing w:val="8"/>
-          <w:sz w:val="21"/>
-          <w:szCs w:val="21"/>
-          <w:shd w:val="clear" w:color="auto" w:fill="FFFFFF"/>
-        </w:rPr>
-        <w:t>PySpark</w:t>
-      </w:r>
-      <w:proofErr w:type="spellEnd"/>
-      <w:r>
-        <w:rPr>
-          <w:color w:val="363D49"/>
-          <w:spacing w:val="8"/>
-          <w:sz w:val="21"/>
-          <w:szCs w:val="21"/>
-          <w:shd w:val="clear" w:color="auto" w:fill="FFFFFF"/>
-        </w:rPr>
-        <w:t xml:space="preserve"> delayed executing the </w:t>
+        <w:t>map</w:t>
+      </w:r>
+      <w:r>
+        <w:rPr>
+          <w:color w:val="363D49"/>
+          <w:spacing w:val="8"/>
+          <w:sz w:val="21"/>
+          <w:szCs w:val="21"/>
+          <w:shd w:val="clear" w:color="auto" w:fill="FFFFFF"/>
+        </w:rPr>
+        <w:t> and </w:t>
       </w:r>
       <w:r>
         <w:rPr>
@@ -3571,19 +2688,18 @@
           <w:szCs w:val="21"/>
           <w:shd w:val="clear" w:color="auto" w:fill="F9F1F3"/>
         </w:rPr>
-        <w:t>map</w:t>
-      </w:r>
-      <w:r>
-        <w:rPr>
-          <w:color w:val="363D49"/>
-          <w:spacing w:val="8"/>
-          <w:sz w:val="21"/>
-          <w:szCs w:val="21"/>
-          <w:shd w:val="clear" w:color="auto" w:fill="FFFFFF"/>
-        </w:rPr>
-        <w:t> and </w:t>
-      </w:r>
-      <w:proofErr w:type="spellStart"/>
+        <w:t>reduceByKey</w:t>
+      </w:r>
+      <w:r>
+        <w:rPr>
+          <w:color w:val="363D49"/>
+          <w:spacing w:val="8"/>
+          <w:sz w:val="21"/>
+          <w:szCs w:val="21"/>
+          <w:shd w:val="clear" w:color="auto" w:fill="FFFFFF"/>
+        </w:rPr>
+        <w:t> steps until we actually need them. Before we use </w:t>
+      </w:r>
       <w:r>
         <w:rPr>
           <w:rStyle w:val="HTMLCode"/>
@@ -3594,20 +2710,18 @@
           <w:szCs w:val="21"/>
           <w:shd w:val="clear" w:color="auto" w:fill="F9F1F3"/>
         </w:rPr>
-        <w:t>reduceByKey</w:t>
-      </w:r>
-      <w:proofErr w:type="spellEnd"/>
-      <w:r>
-        <w:rPr>
-          <w:color w:val="363D49"/>
-          <w:spacing w:val="8"/>
-          <w:sz w:val="21"/>
-          <w:szCs w:val="21"/>
-          <w:shd w:val="clear" w:color="auto" w:fill="FFFFFF"/>
-        </w:rPr>
-        <w:t> steps until we actually need them. Before we use </w:t>
-      </w:r>
-      <w:proofErr w:type="gramStart"/>
+        <w:t>take()</w:t>
+      </w:r>
+      <w:r>
+        <w:rPr>
+          <w:color w:val="363D49"/>
+          <w:spacing w:val="8"/>
+          <w:sz w:val="21"/>
+          <w:szCs w:val="21"/>
+          <w:shd w:val="clear" w:color="auto" w:fill="FFFFFF"/>
+        </w:rPr>
+        <w:t> to preview the first few elements in </w:t>
+      </w:r>
       <w:r>
         <w:rPr>
           <w:rStyle w:val="HTMLCode"/>
@@ -3618,41 +2732,6 @@
           <w:szCs w:val="21"/>
           <w:shd w:val="clear" w:color="auto" w:fill="F9F1F3"/>
         </w:rPr>
-        <w:t>take(</w:t>
-      </w:r>
-      <w:proofErr w:type="gramEnd"/>
-      <w:r>
-        <w:rPr>
-          <w:rStyle w:val="HTMLCode"/>
-          <w:rFonts w:eastAsiaTheme="minorHAnsi"/>
-          <w:color w:val="C6244D"/>
-          <w:spacing w:val="8"/>
-          <w:sz w:val="21"/>
-          <w:szCs w:val="21"/>
-          <w:shd w:val="clear" w:color="auto" w:fill="F9F1F3"/>
-        </w:rPr>
-        <w:t>)</w:t>
-      </w:r>
-      <w:r>
-        <w:rPr>
-          <w:color w:val="363D49"/>
-          <w:spacing w:val="8"/>
-          <w:sz w:val="21"/>
-          <w:szCs w:val="21"/>
-          <w:shd w:val="clear" w:color="auto" w:fill="FFFFFF"/>
-        </w:rPr>
-        <w:t> to preview the first few elements in </w:t>
-      </w:r>
-      <w:r>
-        <w:rPr>
-          <w:rStyle w:val="HTMLCode"/>
-          <w:rFonts w:eastAsiaTheme="minorHAnsi"/>
-          <w:color w:val="C6244D"/>
-          <w:spacing w:val="8"/>
-          <w:sz w:val="21"/>
-          <w:szCs w:val="21"/>
-          <w:shd w:val="clear" w:color="auto" w:fill="F9F1F3"/>
-        </w:rPr>
         <w:t>tally</w:t>
       </w:r>
       <w:r>
@@ -3699,93 +2778,15 @@
         </w:rPr>
         <w:tab/>
       </w:r>
-      <w:proofErr w:type="spellStart"/>
-      <w:r>
-        <w:rPr>
-          <w:color w:val="363D49"/>
-          <w:spacing w:val="8"/>
-          <w:sz w:val="21"/>
-          <w:szCs w:val="21"/>
-          <w:shd w:val="clear" w:color="auto" w:fill="FFFFFF"/>
-        </w:rPr>
-        <w:t>daily_</w:t>
-      </w:r>
-      <w:proofErr w:type="gramStart"/>
-      <w:r>
-        <w:rPr>
-          <w:color w:val="363D49"/>
-          <w:spacing w:val="8"/>
-          <w:sz w:val="21"/>
-          <w:szCs w:val="21"/>
-          <w:shd w:val="clear" w:color="auto" w:fill="FFFFFF"/>
-        </w:rPr>
-        <w:t>show.map</w:t>
-      </w:r>
-      <w:proofErr w:type="spellEnd"/>
-      <w:r>
-        <w:rPr>
-          <w:color w:val="363D49"/>
-          <w:spacing w:val="8"/>
-          <w:sz w:val="21"/>
-          <w:szCs w:val="21"/>
-          <w:shd w:val="clear" w:color="auto" w:fill="FFFFFF"/>
-        </w:rPr>
-        <w:t>(</w:t>
-      </w:r>
-      <w:proofErr w:type="gramEnd"/>
-      <w:r>
-        <w:rPr>
-          <w:color w:val="363D49"/>
-          <w:spacing w:val="8"/>
-          <w:sz w:val="21"/>
-          <w:szCs w:val="21"/>
-          <w:shd w:val="clear" w:color="auto" w:fill="FFFFFF"/>
-        </w:rPr>
-        <w:t>lambda x: (x[0], 1)).</w:t>
-      </w:r>
-      <w:proofErr w:type="spellStart"/>
-      <w:r>
-        <w:rPr>
-          <w:color w:val="363D49"/>
-          <w:spacing w:val="8"/>
-          <w:sz w:val="21"/>
-          <w:szCs w:val="21"/>
-          <w:shd w:val="clear" w:color="auto" w:fill="FFFFFF"/>
-        </w:rPr>
-        <w:t>reduceByKey</w:t>
-      </w:r>
-      <w:proofErr w:type="spellEnd"/>
-      <w:r>
-        <w:rPr>
-          <w:color w:val="363D49"/>
-          <w:spacing w:val="8"/>
-          <w:sz w:val="21"/>
-          <w:szCs w:val="21"/>
-          <w:shd w:val="clear" w:color="auto" w:fill="FFFFFF"/>
-        </w:rPr>
-        <w:t xml:space="preserve">(lambda x, y: </w:t>
-      </w:r>
-      <w:proofErr w:type="spellStart"/>
-      <w:r>
-        <w:rPr>
-          <w:color w:val="363D49"/>
-          <w:spacing w:val="8"/>
-          <w:sz w:val="21"/>
-          <w:szCs w:val="21"/>
-          <w:shd w:val="clear" w:color="auto" w:fill="FFFFFF"/>
-        </w:rPr>
-        <w:t>x+y</w:t>
-      </w:r>
-      <w:proofErr w:type="spellEnd"/>
-      <w:r>
-        <w:rPr>
-          <w:color w:val="363D49"/>
-          <w:spacing w:val="8"/>
-          <w:sz w:val="21"/>
-          <w:szCs w:val="21"/>
-          <w:shd w:val="clear" w:color="auto" w:fill="FFFFFF"/>
-        </w:rPr>
-        <w:t>)</w:t>
+      <w:r>
+        <w:rPr>
+          <w:color w:val="363D49"/>
+          <w:spacing w:val="8"/>
+          <w:sz w:val="21"/>
+          <w:szCs w:val="21"/>
+          <w:shd w:val="clear" w:color="auto" w:fill="FFFFFF"/>
+        </w:rPr>
+        <w:t>daily_show.map(lambda x: (x[0], 1)).reduceByKey(lambda x, y: x+y)</w:t>
       </w:r>
     </w:p>
     <w:p>
@@ -4127,8 +3128,6 @@
           <w:szCs w:val="21"/>
         </w:rPr>
       </w:pPr>
-      <w:proofErr w:type="spellStart"/>
-      <w:proofErr w:type="gramStart"/>
       <w:r>
         <w:rPr>
           <w:rStyle w:val="HTMLCode"/>
@@ -4136,27 +3135,7 @@
           <w:spacing w:val="8"/>
           <w:shd w:val="clear" w:color="auto" w:fill="F9F1F3"/>
         </w:rPr>
-        <w:t>reduceByKey</w:t>
-      </w:r>
-      <w:proofErr w:type="spellEnd"/>
-      <w:r>
-        <w:rPr>
-          <w:rStyle w:val="HTMLCode"/>
-          <w:color w:val="C6244D"/>
-          <w:spacing w:val="8"/>
-          <w:shd w:val="clear" w:color="auto" w:fill="F9F1F3"/>
-        </w:rPr>
-        <w:t>(</w:t>
-      </w:r>
-      <w:proofErr w:type="gramEnd"/>
-      <w:r>
-        <w:rPr>
-          <w:rStyle w:val="HTMLCode"/>
-          <w:color w:val="C6244D"/>
-          <w:spacing w:val="8"/>
-          <w:shd w:val="clear" w:color="auto" w:fill="F9F1F3"/>
-        </w:rPr>
-        <w:t>f)</w:t>
+        <w:t>reduceByKey(f)</w:t>
       </w:r>
       <w:r>
         <w:rPr>
@@ -4243,7 +3222,6 @@
         </w:rPr>
         <w:t> is an RDD, we can't use Python's </w:t>
       </w:r>
-      <w:proofErr w:type="spellStart"/>
       <w:r>
         <w:rPr>
           <w:rStyle w:val="HTMLCode"/>
@@ -4253,7 +3231,6 @@
         </w:rPr>
         <w:t>len</w:t>
       </w:r>
-      <w:proofErr w:type="spellEnd"/>
       <w:r>
         <w:rPr>
           <w:color w:val="363D49"/>
@@ -4263,7 +3240,6 @@
         </w:rPr>
         <w:t> function to find out how many elements are in the collection. Instead, we'll need to use the RDD </w:t>
       </w:r>
-      <w:proofErr w:type="gramStart"/>
       <w:r>
         <w:rPr>
           <w:rStyle w:val="HTMLCode"/>
@@ -4271,17 +3247,7 @@
           <w:spacing w:val="8"/>
           <w:shd w:val="clear" w:color="auto" w:fill="F9F1F3"/>
         </w:rPr>
-        <w:t>count(</w:t>
-      </w:r>
-      <w:proofErr w:type="gramEnd"/>
-      <w:r>
-        <w:rPr>
-          <w:rStyle w:val="HTMLCode"/>
-          <w:color w:val="C6244D"/>
-          <w:spacing w:val="8"/>
-          <w:shd w:val="clear" w:color="auto" w:fill="F9F1F3"/>
-        </w:rPr>
-        <w:t>)</w:t>
+        <w:t>count()</w:t>
       </w:r>
       <w:r>
         <w:rPr>
@@ -4391,7 +3357,6 @@
         </w:rPr>
         <w:t>Spark comes with a </w:t>
       </w:r>
-      <w:proofErr w:type="gramStart"/>
       <w:r>
         <w:rPr>
           <w:rStyle w:val="HTMLCode"/>
@@ -4399,9 +3364,17 @@
           <w:spacing w:val="8"/>
           <w:shd w:val="clear" w:color="auto" w:fill="F9F1F3"/>
         </w:rPr>
-        <w:t>filter(</w:t>
-      </w:r>
-      <w:proofErr w:type="gramEnd"/>
+        <w:t>filter(f)</w:t>
+      </w:r>
+      <w:r>
+        <w:rPr>
+          <w:color w:val="363D49"/>
+          <w:spacing w:val="8"/>
+          <w:sz w:val="21"/>
+          <w:szCs w:val="21"/>
+        </w:rPr>
+        <w:t> function that creates a new RDD by filtering an existing one for specific criteria. If we specify a function </w:t>
+      </w:r>
       <w:r>
         <w:rPr>
           <w:rStyle w:val="HTMLCode"/>
@@ -4409,28 +3382,8 @@
           <w:spacing w:val="8"/>
           <w:shd w:val="clear" w:color="auto" w:fill="F9F1F3"/>
         </w:rPr>
-        <w:t>f)</w:t>
-      </w:r>
-      <w:r>
-        <w:rPr>
-          <w:color w:val="363D49"/>
-          <w:spacing w:val="8"/>
-          <w:sz w:val="21"/>
-          <w:szCs w:val="21"/>
-        </w:rPr>
-        <w:t> function that creates a new RDD by filtering an existing one for specific criteria. If we specify a function </w:t>
-      </w:r>
-      <w:proofErr w:type="spellStart"/>
-      <w:r>
-        <w:rPr>
-          <w:rStyle w:val="HTMLCode"/>
-          <w:color w:val="C6244D"/>
-          <w:spacing w:val="8"/>
-          <w:shd w:val="clear" w:color="auto" w:fill="F9F1F3"/>
-        </w:rPr>
         <w:t>f</w:t>
       </w:r>
-      <w:proofErr w:type="spellEnd"/>
       <w:r>
         <w:rPr>
           <w:color w:val="363D49"/>
@@ -4698,15 +3651,7 @@
         <w:spacing w:line="240" w:lineRule="auto"/>
       </w:pPr>
       <w:r>
-        <w:t xml:space="preserve">Spark Installation &amp; </w:t>
-      </w:r>
-      <w:proofErr w:type="spellStart"/>
-      <w:r>
-        <w:t>Jupyter</w:t>
-      </w:r>
-      <w:proofErr w:type="spellEnd"/>
-      <w:r>
-        <w:t xml:space="preserve"> Notebook Integration</w:t>
+        <w:t>Spark Installation &amp; Jupyter Notebook Integration</w:t>
       </w:r>
     </w:p>
     <w:p>
@@ -4751,73 +3696,7 @@
           <w:sz w:val="21"/>
           <w:szCs w:val="21"/>
         </w:rPr>
-        <w:t xml:space="preserve">In the last mission, we introduced the Spark cluster computing framework and explored some basic </w:t>
-      </w:r>
-      <w:proofErr w:type="spellStart"/>
-      <w:r>
-        <w:rPr>
-          <w:rFonts w:ascii="Times New Roman" w:eastAsia="Times New Roman" w:hAnsi="Times New Roman" w:cs="Times New Roman"/>
-          <w:color w:val="363D49"/>
-          <w:spacing w:val="8"/>
-          <w:sz w:val="21"/>
-          <w:szCs w:val="21"/>
-        </w:rPr>
-        <w:t>PySpark</w:t>
-      </w:r>
-      <w:proofErr w:type="spellEnd"/>
-      <w:r>
-        <w:rPr>
-          <w:rFonts w:ascii="Times New Roman" w:eastAsia="Times New Roman" w:hAnsi="Times New Roman" w:cs="Times New Roman"/>
-          <w:color w:val="363D49"/>
-          <w:spacing w:val="8"/>
-          <w:sz w:val="21"/>
-          <w:szCs w:val="21"/>
-        </w:rPr>
-        <w:t xml:space="preserve"> methods, all within the Dataquest interface. In this project, we'll walk through how to set up Spark on your own computer and integrate </w:t>
-      </w:r>
-      <w:proofErr w:type="spellStart"/>
-      <w:r>
-        <w:rPr>
-          <w:rFonts w:ascii="Times New Roman" w:eastAsia="Times New Roman" w:hAnsi="Times New Roman" w:cs="Times New Roman"/>
-          <w:color w:val="363D49"/>
-          <w:spacing w:val="8"/>
-          <w:sz w:val="21"/>
-          <w:szCs w:val="21"/>
-        </w:rPr>
-        <w:t>PySpark</w:t>
-      </w:r>
-      <w:proofErr w:type="spellEnd"/>
-      <w:r>
-        <w:rPr>
-          <w:rFonts w:ascii="Times New Roman" w:eastAsia="Times New Roman" w:hAnsi="Times New Roman" w:cs="Times New Roman"/>
-          <w:color w:val="363D49"/>
-          <w:spacing w:val="8"/>
-          <w:sz w:val="21"/>
-          <w:szCs w:val="21"/>
-        </w:rPr>
-        <w:t xml:space="preserve"> with </w:t>
-      </w:r>
-      <w:proofErr w:type="spellStart"/>
-      <w:r>
-        <w:rPr>
-          <w:rFonts w:ascii="Times New Roman" w:eastAsia="Times New Roman" w:hAnsi="Times New Roman" w:cs="Times New Roman"/>
-          <w:color w:val="363D49"/>
-          <w:spacing w:val="8"/>
-          <w:sz w:val="21"/>
-          <w:szCs w:val="21"/>
-        </w:rPr>
-        <w:t>Jupyter</w:t>
-      </w:r>
-      <w:proofErr w:type="spellEnd"/>
-      <w:r>
-        <w:rPr>
-          <w:rFonts w:ascii="Times New Roman" w:eastAsia="Times New Roman" w:hAnsi="Times New Roman" w:cs="Times New Roman"/>
-          <w:color w:val="363D49"/>
-          <w:spacing w:val="8"/>
-          <w:sz w:val="21"/>
-          <w:szCs w:val="21"/>
-        </w:rPr>
-        <w:t xml:space="preserve"> Notebook. We can use Spark in two modes:</w:t>
+        <w:t>In the last mission, we introduced the Spark cluster computing framework and explored some basic PySpark methods, all within the Dataquest interface. In this project, we'll walk through how to set up Spark on your own computer and integrate PySpark with Jupyter Notebook. We can use Spark in two modes:</w:t>
       </w:r>
     </w:p>
     <w:p>
@@ -4998,7 +3877,14 @@
     <w:p>
       <w:pPr>
         <w:pStyle w:val="Heading2"/>
-        <w:spacing w:line="240" w:lineRule="auto"/>
+      </w:pPr>
+      <w:r>
+        <w:t>Windows</w:t>
+      </w:r>
+    </w:p>
+    <w:p>
+      <w:pPr>
+        <w:pStyle w:val="Heading3"/>
       </w:pPr>
       <w:r>
         <w:t>Java</w:t>
@@ -5141,16 +4027,7 @@
           <w:sz w:val="21"/>
           <w:szCs w:val="21"/>
         </w:rPr>
-        <w:t> </w:t>
-      </w:r>
-      <w:r>
-        <w:rPr>
-          <w:color w:val="363D49"/>
-          <w:spacing w:val="8"/>
-          <w:sz w:val="21"/>
-          <w:szCs w:val="21"/>
-        </w:rPr>
-        <w:t>(</w:t>
+        <w:t> (</w:t>
       </w:r>
       <w:hyperlink r:id="rId26" w:history="1">
         <w:r>
@@ -5170,16 +4047,7 @@
           <w:sz w:val="21"/>
           <w:szCs w:val="21"/>
         </w:rPr>
-        <w:t xml:space="preserve">) </w:t>
-      </w:r>
-      <w:r>
-        <w:rPr>
-          <w:color w:val="363D49"/>
-          <w:spacing w:val="8"/>
-          <w:sz w:val="21"/>
-          <w:szCs w:val="21"/>
-        </w:rPr>
-        <w:t>or </w:t>
+        <w:t>) or </w:t>
       </w:r>
       <w:hyperlink r:id="rId27" w:tgtFrame="_blank" w:history="1">
         <w:r>
@@ -5220,16 +4088,7 @@
           <w:sz w:val="21"/>
           <w:szCs w:val="21"/>
         </w:rPr>
-        <w:t>)</w:t>
-      </w:r>
-      <w:r>
-        <w:rPr>
-          <w:color w:val="363D49"/>
-          <w:spacing w:val="8"/>
-          <w:sz w:val="21"/>
-          <w:szCs w:val="21"/>
-        </w:rPr>
-        <w:t>.</w:t>
+        <w:t>).</w:t>
       </w:r>
     </w:p>
     <w:p>
@@ -5325,27 +4184,17 @@
           <w:sz w:val="21"/>
           <w:szCs w:val="21"/>
         </w:rPr>
+        <w:lastRenderedPageBreak/>
         <w:tab/>
       </w:r>
-      <w:proofErr w:type="gramStart"/>
-      <w:r>
-        <w:rPr>
-          <w:color w:val="363D49"/>
-          <w:spacing w:val="8"/>
-          <w:sz w:val="21"/>
-          <w:szCs w:val="21"/>
-        </w:rPr>
-        <w:t>java</w:t>
-      </w:r>
-      <w:proofErr w:type="gramEnd"/>
-      <w:r>
-        <w:rPr>
-          <w:color w:val="363D49"/>
-          <w:spacing w:val="8"/>
-          <w:sz w:val="21"/>
-          <w:szCs w:val="21"/>
-        </w:rPr>
-        <w:t xml:space="preserve"> </w:t>
+      <w:r>
+        <w:rPr>
+          <w:color w:val="363D49"/>
+          <w:spacing w:val="8"/>
+          <w:sz w:val="21"/>
+          <w:szCs w:val="21"/>
+        </w:rPr>
+        <w:t xml:space="preserve">java </w:t>
       </w:r>
       <w:r>
         <w:rPr>
@@ -5400,7 +4249,6 @@
           <w:szCs w:val="21"/>
           <w:shd w:val="clear" w:color="auto" w:fill="FFFFFF"/>
         </w:rPr>
-        <w:lastRenderedPageBreak/>
         <w:t>The output should be similar to:</w:t>
       </w:r>
     </w:p>
@@ -5422,13 +4270,8 @@
         <w:spacing w:line="240" w:lineRule="auto"/>
         <w:ind w:left="720"/>
       </w:pPr>
-      <w:proofErr w:type="gramStart"/>
-      <w:r>
-        <w:t>java</w:t>
-      </w:r>
-      <w:proofErr w:type="gramEnd"/>
-      <w:r>
-        <w:t xml:space="preserve"> version "1.7.0_79"</w:t>
+      <w:r>
+        <w:t>java version "1.7.0_79"</w:t>
       </w:r>
     </w:p>
     <w:p>
@@ -5446,15 +4289,7 @@
         <w:ind w:left="720"/>
       </w:pPr>
       <w:r>
-        <w:t xml:space="preserve">Java </w:t>
-      </w:r>
-      <w:proofErr w:type="spellStart"/>
-      <w:r>
-        <w:t>HotSpot</w:t>
-      </w:r>
-      <w:proofErr w:type="spellEnd"/>
-      <w:r>
-        <w:t>(TM) 64-Bit Server VM (build 24.79-b02, mixed mode)</w:t>
+        <w:t>Java HotSpot(TM) 64-Bit Server VM (build 24.79-b02, mixed mode)</w:t>
       </w:r>
     </w:p>
     <w:p>
@@ -5599,16 +4434,7 @@
           <w:sz w:val="21"/>
           <w:szCs w:val="21"/>
         </w:rPr>
-        <w:t>)</w:t>
-      </w:r>
-      <w:r>
-        <w:rPr>
-          <w:color w:val="363D49"/>
-          <w:spacing w:val="8"/>
-          <w:sz w:val="21"/>
-          <w:szCs w:val="21"/>
-        </w:rPr>
-        <w:t>.</w:t>
+        <w:t>).</w:t>
       </w:r>
     </w:p>
     <w:p>
@@ -5701,16 +4527,7 @@
           <w:sz w:val="21"/>
           <w:szCs w:val="21"/>
         </w:rPr>
-        <w:t> </w:t>
-      </w:r>
-      <w:r>
-        <w:rPr>
-          <w:color w:val="363D49"/>
-          <w:spacing w:val="8"/>
-          <w:sz w:val="21"/>
-          <w:szCs w:val="21"/>
-        </w:rPr>
-        <w:t>(</w:t>
+        <w:t> (</w:t>
       </w:r>
       <w:hyperlink r:id="rId33" w:history="1">
         <w:r>
@@ -5730,16 +4547,7 @@
           <w:sz w:val="21"/>
           <w:szCs w:val="21"/>
         </w:rPr>
-        <w:t xml:space="preserve">) </w:t>
-      </w:r>
-      <w:r>
-        <w:rPr>
-          <w:color w:val="363D49"/>
-          <w:spacing w:val="8"/>
-          <w:sz w:val="21"/>
-          <w:szCs w:val="21"/>
-        </w:rPr>
-        <w:t>to learn more about how to properly add the Java executable to your </w:t>
+        <w:t>) to learn more about how to properly add the Java executable to your </w:t>
       </w:r>
       <w:r>
         <w:rPr>
@@ -5876,11 +4684,9 @@
     </w:p>
     <w:p>
       <w:pPr>
-        <w:pStyle w:val="Heading2"/>
-        <w:spacing w:line="240" w:lineRule="auto"/>
-      </w:pPr>
-      <w:r>
-        <w:lastRenderedPageBreak/>
+        <w:pStyle w:val="Heading3"/>
+      </w:pPr>
+      <w:r>
         <w:t>Spark</w:t>
       </w:r>
     </w:p>
@@ -5957,16 +4763,7 @@
           <w:sz w:val="21"/>
           <w:szCs w:val="21"/>
         </w:rPr>
-        <w:t>)</w:t>
-      </w:r>
-      <w:r>
-        <w:rPr>
-          <w:color w:val="363D49"/>
-          <w:spacing w:val="8"/>
-          <w:sz w:val="21"/>
-          <w:szCs w:val="21"/>
-        </w:rPr>
-        <w:t>. While there are some performance benefits to building Spark from source, it takes a while to do, and it's hard to debug if the build fails.</w:t>
+        <w:t>). While there are some performance benefits to building Spark from source, it takes a while to do, and it's hard to debug if the build fails.</w:t>
       </w:r>
     </w:p>
     <w:p>
@@ -6009,16 +4806,7 @@
           <w:sz w:val="21"/>
           <w:szCs w:val="21"/>
         </w:rPr>
-        <w:t> </w:t>
-      </w:r>
-      <w:r>
-        <w:rPr>
-          <w:color w:val="363D49"/>
-          <w:spacing w:val="8"/>
-          <w:sz w:val="21"/>
-          <w:szCs w:val="21"/>
-        </w:rPr>
-        <w:t>(</w:t>
+        <w:t> (</w:t>
       </w:r>
       <w:hyperlink r:id="rId38" w:history="1">
         <w:r>
@@ -6038,16 +4826,7 @@
           <w:sz w:val="21"/>
           <w:szCs w:val="21"/>
         </w:rPr>
-        <w:t xml:space="preserve">) </w:t>
-      </w:r>
-      <w:r>
-        <w:rPr>
-          <w:color w:val="363D49"/>
-          <w:spacing w:val="8"/>
-          <w:sz w:val="21"/>
-          <w:szCs w:val="21"/>
-        </w:rPr>
-        <w:t>and select the following options:</w:t>
+        <w:t>) and select the following options:</w:t>
       </w:r>
     </w:p>
     <w:p>
@@ -6180,7 +4959,6 @@
         </w:rPr>
         <w:t> file to your computer. Open your command line application and navigate to the folder you downloaded it to. Unzip the file and move the resulting folder into your home directory. Windows does not have a built in utility that can unzip </w:t>
       </w:r>
-      <w:proofErr w:type="spellStart"/>
       <w:r>
         <w:rPr>
           <w:rStyle w:val="HTMLCode"/>
@@ -6190,7 +4968,6 @@
         </w:rPr>
         <w:t>tgz</w:t>
       </w:r>
-      <w:proofErr w:type="spellEnd"/>
       <w:r>
         <w:rPr>
           <w:color w:val="363D49"/>
@@ -6228,27 +5005,7 @@
           <w:sz w:val="21"/>
           <w:szCs w:val="21"/>
         </w:rPr>
-        <w:t xml:space="preserve"> (c:\Users\</w:t>
-      </w:r>
-      <w:proofErr w:type="spellStart"/>
-      <w:r>
-        <w:rPr>
-          <w:color w:val="363D49"/>
-          <w:spacing w:val="8"/>
-          <w:sz w:val="21"/>
-          <w:szCs w:val="21"/>
-        </w:rPr>
-        <w:t>xxxx</w:t>
-      </w:r>
-      <w:proofErr w:type="spellEnd"/>
-      <w:r>
-        <w:rPr>
-          <w:color w:val="363D49"/>
-          <w:spacing w:val="8"/>
-          <w:sz w:val="21"/>
-          <w:szCs w:val="21"/>
-        </w:rPr>
-        <w:t>\)</w:t>
+        <w:t xml:space="preserve"> (c:\Users\xxxx\)</w:t>
       </w:r>
       <w:r>
         <w:rPr>
@@ -6332,10 +5089,7 @@
         <w:t>Python 3.6.1 |Anaconda 4.4.0 (64-bit)</w:t>
       </w:r>
       <w:r>
-        <w:t xml:space="preserve"> in windows</w:t>
-      </w:r>
-      <w:r>
-        <w:t>.  I am seeing the following error:</w:t>
+        <w:t xml:space="preserve"> in windows.  I am seeing the following error:</w:t>
       </w:r>
     </w:p>
     <w:p>
@@ -6411,13 +5165,8 @@
         <w:t xml:space="preserve"> </w:t>
       </w:r>
       <w:r>
-        <w:t>bin\</w:t>
-      </w:r>
-      <w:proofErr w:type="spellStart"/>
-      <w:r>
-        <w:t>pyspark</w:t>
-      </w:r>
-      <w:proofErr w:type="spellEnd"/>
+        <w:t>bin\pyspark</w:t>
+      </w:r>
     </w:p>
     <w:p>
       <w:r>
@@ -6514,6 +5263,681 @@
       <w:pPr>
         <w:spacing w:line="240" w:lineRule="auto"/>
       </w:pPr>
+    </w:p>
+    <w:p>
+      <w:pPr>
+        <w:pStyle w:val="Heading2"/>
+      </w:pPr>
+      <w:r>
+        <w:t>LinuxMint18.3</w:t>
+      </w:r>
+    </w:p>
+    <w:p>
+      <w:r>
+        <w:t xml:space="preserve">I was having trouble getting spark to install on windows so </w:t>
+      </w:r>
+    </w:p>
+    <w:p>
+      <w:pPr>
+        <w:pStyle w:val="Heading3"/>
+      </w:pPr>
+      <w:r>
+        <w:t>Java</w:t>
+      </w:r>
+    </w:p>
+    <w:p>
+      <w:pPr>
+        <w:pStyle w:val="ListParagraph"/>
+        <w:numPr>
+          <w:ilvl w:val="0"/>
+          <w:numId w:val="10"/>
+        </w:numPr>
+      </w:pPr>
+      <w:r>
+        <w:t xml:space="preserve">I followed the steps outlined here: </w:t>
+      </w:r>
+      <w:hyperlink r:id="rId44" w:history="1">
+        <w:r>
+          <w:rPr>
+            <w:rStyle w:val="Hyperlink"/>
+          </w:rPr>
+          <w:t>https://www.pcsteps.com/5492-how-to-install-java-linux-mint-ubuntu/</w:t>
+        </w:r>
+      </w:hyperlink>
+    </w:p>
+    <w:p>
+      <w:pPr>
+        <w:pStyle w:val="ListParagraph"/>
+        <w:numPr>
+          <w:ilvl w:val="0"/>
+          <w:numId w:val="10"/>
+        </w:numPr>
+      </w:pPr>
+      <w:r>
+        <w:t>To install Java using the OracleJDK, we first need to install Python Software Properties, with:</w:t>
+      </w:r>
+    </w:p>
+    <w:p>
+      <w:pPr>
+        <w:pStyle w:val="ListParagraph"/>
+        <w:numPr>
+          <w:ilvl w:val="1"/>
+          <w:numId w:val="10"/>
+        </w:numPr>
+      </w:pPr>
+      <w:r>
+        <w:t xml:space="preserve">sudo apt-get install python-software-properties </w:t>
+      </w:r>
+      <w:r>
+        <w:t>–</w:t>
+      </w:r>
+      <w:r>
+        <w:t>y</w:t>
+      </w:r>
+    </w:p>
+    <w:p>
+      <w:pPr>
+        <w:pStyle w:val="ListParagraph"/>
+        <w:numPr>
+          <w:ilvl w:val="0"/>
+          <w:numId w:val="10"/>
+        </w:numPr>
+      </w:pPr>
+      <w:r>
+        <w:t>Then, we add the special java repository that is maintained by the Webupd8 team.</w:t>
+      </w:r>
+    </w:p>
+    <w:p>
+      <w:pPr>
+        <w:pStyle w:val="ListParagraph"/>
+        <w:numPr>
+          <w:ilvl w:val="1"/>
+          <w:numId w:val="10"/>
+        </w:numPr>
+      </w:pPr>
+      <w:r>
+        <w:t xml:space="preserve">sudo add-apt-repository ppa:webupd8team/java </w:t>
+      </w:r>
+      <w:r>
+        <w:t>–</w:t>
+      </w:r>
+      <w:r>
+        <w:t>y</w:t>
+      </w:r>
+    </w:p>
+    <w:p>
+      <w:pPr>
+        <w:pStyle w:val="ListParagraph"/>
+        <w:numPr>
+          <w:ilvl w:val="0"/>
+          <w:numId w:val="10"/>
+        </w:numPr>
+      </w:pPr>
+      <w:r>
+        <w:t>Any time we add a repository, we then have to do an update, so the new packages are available for installation.</w:t>
+      </w:r>
+    </w:p>
+    <w:p>
+      <w:pPr>
+        <w:pStyle w:val="ListParagraph"/>
+        <w:numPr>
+          <w:ilvl w:val="1"/>
+          <w:numId w:val="10"/>
+        </w:numPr>
+      </w:pPr>
+      <w:r>
+        <w:t>sudo apt-get update</w:t>
+      </w:r>
+    </w:p>
+    <w:p>
+      <w:pPr>
+        <w:pStyle w:val="ListParagraph"/>
+        <w:numPr>
+          <w:ilvl w:val="0"/>
+          <w:numId w:val="10"/>
+        </w:numPr>
+      </w:pPr>
+      <w:r>
+        <w:t>Finally, we install Java with:</w:t>
+      </w:r>
+    </w:p>
+    <w:p>
+      <w:pPr>
+        <w:pStyle w:val="ListParagraph"/>
+        <w:numPr>
+          <w:ilvl w:val="1"/>
+          <w:numId w:val="10"/>
+        </w:numPr>
+      </w:pPr>
+      <w:r>
+        <w:t xml:space="preserve">sudo apt-get install oracle-java8-installer </w:t>
+      </w:r>
+      <w:r>
+        <w:t>–</w:t>
+      </w:r>
+      <w:r>
+        <w:t>y</w:t>
+      </w:r>
+    </w:p>
+    <w:p>
+      <w:pPr>
+        <w:pStyle w:val="ListParagraph"/>
+        <w:numPr>
+          <w:ilvl w:val="0"/>
+          <w:numId w:val="10"/>
+        </w:numPr>
+      </w:pPr>
+      <w:r>
+        <w:t>To set Oracle JDK8 as default, install the "oracle-java8-set-default" package.</w:t>
+      </w:r>
+    </w:p>
+    <w:p>
+      <w:pPr>
+        <w:pStyle w:val="ListParagraph"/>
+        <w:numPr>
+          <w:ilvl w:val="1"/>
+          <w:numId w:val="10"/>
+        </w:numPr>
+      </w:pPr>
+      <w:r>
+        <w:t>sudo apt install oracle-java8-set-default</w:t>
+      </w:r>
+    </w:p>
+    <w:p>
+      <w:pPr>
+        <w:pStyle w:val="Heading3"/>
+      </w:pPr>
+      <w:r>
+        <w:t>Spark</w:t>
+      </w:r>
+    </w:p>
+    <w:p>
+      <w:pPr>
+        <w:pStyle w:val="ListParagraph"/>
+        <w:numPr>
+          <w:ilvl w:val="0"/>
+          <w:numId w:val="11"/>
+        </w:numPr>
+      </w:pPr>
+      <w:r>
+        <w:t>Simply following the DataQuest instructs works easily</w:t>
+      </w:r>
+    </w:p>
+    <w:p>
+      <w:pPr>
+        <w:pStyle w:val="ListParagraph"/>
+        <w:numPr>
+          <w:ilvl w:val="0"/>
+          <w:numId w:val="11"/>
+        </w:numPr>
+      </w:pPr>
+      <w:r>
+        <w:t xml:space="preserve">From the Spark downloads page: </w:t>
+      </w:r>
+      <w:hyperlink r:id="rId45" w:history="1">
+        <w:r>
+          <w:rPr>
+            <w:rStyle w:val="Hyperlink"/>
+          </w:rPr>
+          <w:t>http://spark.apache.org/downloads.html</w:t>
+        </w:r>
+      </w:hyperlink>
+      <w:r>
+        <w:t xml:space="preserve"> download the following:</w:t>
+      </w:r>
+    </w:p>
+    <w:p>
+      <w:pPr>
+        <w:pStyle w:val="ListParagraph"/>
+        <w:numPr>
+          <w:ilvl w:val="1"/>
+          <w:numId w:val="11"/>
+        </w:numPr>
+      </w:pPr>
+      <w:r>
+        <w:t>Spark 1.6.2</w:t>
+      </w:r>
+    </w:p>
+    <w:p>
+      <w:pPr>
+        <w:pStyle w:val="ListParagraph"/>
+        <w:numPr>
+          <w:ilvl w:val="1"/>
+          <w:numId w:val="11"/>
+        </w:numPr>
+      </w:pPr>
+      <w:r>
+        <w:t>Pre-built for Hadoop 2.6</w:t>
+      </w:r>
+    </w:p>
+    <w:p>
+      <w:pPr>
+        <w:pStyle w:val="ListParagraph"/>
+        <w:numPr>
+          <w:ilvl w:val="1"/>
+          <w:numId w:val="11"/>
+        </w:numPr>
+      </w:pPr>
+      <w:r>
+        <w:t xml:space="preserve">which will download: </w:t>
+      </w:r>
+      <w:r>
+        <w:t>spark-1.6.2-bin-hadoop2.6.tgz</w:t>
+      </w:r>
+    </w:p>
+    <w:p>
+      <w:pPr>
+        <w:pStyle w:val="ListParagraph"/>
+        <w:numPr>
+          <w:ilvl w:val="0"/>
+          <w:numId w:val="11"/>
+        </w:numPr>
+      </w:pPr>
+      <w:r>
+        <w:lastRenderedPageBreak/>
+        <w:t>Unzip the the file with</w:t>
+      </w:r>
+    </w:p>
+    <w:p>
+      <w:pPr>
+        <w:pStyle w:val="ListParagraph"/>
+        <w:numPr>
+          <w:ilvl w:val="1"/>
+          <w:numId w:val="11"/>
+        </w:numPr>
+      </w:pPr>
+      <w:r>
+        <w:t xml:space="preserve">tar -xvzf </w:t>
+      </w:r>
+      <w:r>
+        <w:t>spark-1.6.2-bin-hadoop2.6.tgz</w:t>
+      </w:r>
+    </w:p>
+    <w:p>
+      <w:pPr>
+        <w:pStyle w:val="ListParagraph"/>
+        <w:numPr>
+          <w:ilvl w:val="0"/>
+          <w:numId w:val="11"/>
+        </w:numPr>
+      </w:pPr>
+      <w:r>
+        <w:t>Move the unzipped contents (</w:t>
+      </w:r>
+      <w:r>
+        <w:t>spark-1.6.2-bin-hadoop2.6.tgz</w:t>
+      </w:r>
+      <w:r>
+        <w:t>\) to the home directory.</w:t>
+      </w:r>
+    </w:p>
+    <w:p>
+      <w:pPr>
+        <w:pStyle w:val="ListParagraph"/>
+        <w:numPr>
+          <w:ilvl w:val="0"/>
+          <w:numId w:val="11"/>
+        </w:numPr>
+      </w:pPr>
+      <w:r>
+        <w:t xml:space="preserve">To verify it has installed correctly run the following from the </w:t>
+      </w:r>
+      <w:r>
+        <w:t>spark-1.6.2-bin-hadoop2.6.tgz</w:t>
+      </w:r>
+      <w:r>
+        <w:t xml:space="preserve"> directory</w:t>
+      </w:r>
+    </w:p>
+    <w:p>
+      <w:pPr>
+        <w:pStyle w:val="ListParagraph"/>
+        <w:numPr>
+          <w:ilvl w:val="1"/>
+          <w:numId w:val="11"/>
+        </w:numPr>
+      </w:pPr>
+      <w:r>
+        <w:t>bin/pyspark</w:t>
+      </w:r>
+    </w:p>
+    <w:p>
+      <w:pPr>
+        <w:pStyle w:val="Heading3"/>
+      </w:pPr>
+      <w:r>
+        <w:t>Jupyter Notebook</w:t>
+      </w:r>
+    </w:p>
+    <w:p>
+      <w:pPr>
+        <w:pStyle w:val="ListParagraph"/>
+        <w:numPr>
+          <w:ilvl w:val="0"/>
+          <w:numId w:val="12"/>
+        </w:numPr>
+      </w:pPr>
+      <w:r>
+        <w:t>You can make your Jupyter Notebook application aware of Spark in a few different ways. One is to create a configuration file and launch Jupyter Notebook with that configuration. Another is to import PySpark at runtime. We'll focus on the latter approach, so you won't have to restart Jupyter Notebook each time you want to use Spark.</w:t>
+      </w:r>
+    </w:p>
+    <w:p>
+      <w:pPr>
+        <w:pStyle w:val="ListParagraph"/>
+        <w:numPr>
+          <w:ilvl w:val="0"/>
+          <w:numId w:val="12"/>
+        </w:numPr>
+      </w:pPr>
+      <w:r>
+        <w:t>First, you'll need to copy the full path to the pre-built Spark folder and set it as a shell environment variable. This way, you can specify Spark's location a single time, and every Python program you write will have access to it. If you move the Spark folder, you can change the path specification once and your code will work just fine.</w:t>
+      </w:r>
+    </w:p>
+    <w:p>
+      <w:pPr>
+        <w:pStyle w:val="ListParagraph"/>
+        <w:numPr>
+          <w:ilvl w:val="0"/>
+          <w:numId w:val="12"/>
+        </w:numPr>
+      </w:pPr>
+      <w:r>
+        <w:t>Use nano or another text editor to open your shell environment's configuration file. If you're using the default Terminal application, the file should be in ~/.bash_profile . If you're using ZSH instead, your configuration file will be in ~/.zshrc.</w:t>
+      </w:r>
+      <w:r>
+        <w:t xml:space="preserve">  In my case the </w:t>
+      </w:r>
+      <w:r>
+        <w:t>~/.bash_profile</w:t>
+      </w:r>
+      <w:r>
+        <w:t>.,</w:t>
+      </w:r>
+    </w:p>
+    <w:p>
+      <w:pPr>
+        <w:pStyle w:val="ListParagraph"/>
+        <w:numPr>
+          <w:ilvl w:val="0"/>
+          <w:numId w:val="12"/>
+        </w:numPr>
+      </w:pPr>
+      <w:r>
+        <w:t>Add the following line to the end of the file, replacing {full path to Spark} with the actual path to Spark:</w:t>
+      </w:r>
+    </w:p>
+    <w:p>
+      <w:pPr>
+        <w:pStyle w:val="ListParagraph"/>
+        <w:numPr>
+          <w:ilvl w:val="1"/>
+          <w:numId w:val="12"/>
+        </w:numPr>
+      </w:pPr>
+      <w:r>
+        <w:t>export SPARK_HOME="{full path to Spark, eg /users/home/jeff/spark-2.0.1-bin-hadoop2.7/}"</w:t>
+      </w:r>
+    </w:p>
+    <w:p>
+      <w:pPr>
+        <w:pStyle w:val="ListParagraph"/>
+        <w:numPr>
+          <w:ilvl w:val="0"/>
+          <w:numId w:val="12"/>
+        </w:numPr>
+      </w:pPr>
+      <w:r>
+        <w:t>Exit the text editor and run either source ~/.bash_profile or source ~/.zshrc so the shell reads in and applies the update you made.</w:t>
+      </w:r>
+    </w:p>
+    <w:p>
+      <w:pPr>
+        <w:pStyle w:val="ListParagraph"/>
+        <w:numPr>
+          <w:ilvl w:val="0"/>
+          <w:numId w:val="12"/>
+        </w:numPr>
+      </w:pPr>
+      <w:r>
+        <w:t>Next, let's install the findspark Python library, which looks up the location of PySpark using the environment variable we just set. Use pip to install the findspark library:</w:t>
+      </w:r>
+    </w:p>
+    <w:p>
+      <w:pPr>
+        <w:pStyle w:val="ListParagraph"/>
+        <w:numPr>
+          <w:ilvl w:val="1"/>
+          <w:numId w:val="12"/>
+        </w:numPr>
+      </w:pPr>
+      <w:r>
+        <w:t>pip install findspark</w:t>
+      </w:r>
+    </w:p>
+    <w:p>
+      <w:pPr>
+        <w:pStyle w:val="Heading3"/>
+      </w:pPr>
+      <w:r>
+        <w:t>Testing the Installation</w:t>
+      </w:r>
+    </w:p>
+    <w:p>
+      <w:pPr>
+        <w:pStyle w:val="ListParagraph"/>
+        <w:numPr>
+          <w:ilvl w:val="0"/>
+          <w:numId w:val="13"/>
+        </w:numPr>
+      </w:pPr>
+      <w:r>
+        <w:t xml:space="preserve">Download recent-grads.csv </w:t>
+      </w:r>
+      <w:r>
+        <w:t>(</w:t>
+      </w:r>
+      <w:r>
+        <w:t>https://raw.githubusercontent.com/fivethirtyeight/data/master/college-majors/recent-grads.csv</w:t>
+      </w:r>
+      <w:r>
+        <w:t xml:space="preserve">) </w:t>
+      </w:r>
+      <w:r>
+        <w:t>to your computer and use the command line to navigate to its location. Start Jupyter Notebook, create a new notebook, and run the following code to test your installation:</w:t>
+      </w:r>
+    </w:p>
+    <w:p>
+      <w:pPr>
+        <w:pStyle w:val="ListParagraph"/>
+        <w:ind w:left="1440"/>
+        <w:rPr>
+          <w:i/>
+        </w:rPr>
+      </w:pPr>
+      <w:r>
+        <w:rPr>
+          <w:i/>
+        </w:rPr>
+        <w:t># Find path to PySpark.</w:t>
+      </w:r>
+    </w:p>
+    <w:p>
+      <w:pPr>
+        <w:pStyle w:val="ListParagraph"/>
+        <w:ind w:left="1440"/>
+        <w:rPr>
+          <w:i/>
+        </w:rPr>
+      </w:pPr>
+      <w:r>
+        <w:rPr>
+          <w:i/>
+        </w:rPr>
+        <w:t>import findspark</w:t>
+      </w:r>
+    </w:p>
+    <w:p>
+      <w:pPr>
+        <w:pStyle w:val="ListParagraph"/>
+        <w:ind w:left="1440"/>
+        <w:rPr>
+          <w:i/>
+        </w:rPr>
+      </w:pPr>
+      <w:r>
+        <w:rPr>
+          <w:i/>
+        </w:rPr>
+        <w:t>findspark.init()</w:t>
+      </w:r>
+    </w:p>
+    <w:p>
+      <w:pPr>
+        <w:pStyle w:val="ListParagraph"/>
+        <w:ind w:left="1440"/>
+        <w:rPr>
+          <w:i/>
+        </w:rPr>
+      </w:pPr>
+    </w:p>
+    <w:p>
+      <w:pPr>
+        <w:pStyle w:val="ListParagraph"/>
+        <w:ind w:left="1440"/>
+        <w:rPr>
+          <w:i/>
+        </w:rPr>
+      </w:pPr>
+      <w:r>
+        <w:rPr>
+          <w:i/>
+        </w:rPr>
+        <w:t># Import PySpark and initialize SparkContext object.</w:t>
+      </w:r>
+    </w:p>
+    <w:p>
+      <w:pPr>
+        <w:pStyle w:val="ListParagraph"/>
+        <w:ind w:left="1440"/>
+        <w:rPr>
+          <w:i/>
+        </w:rPr>
+      </w:pPr>
+      <w:r>
+        <w:rPr>
+          <w:i/>
+        </w:rPr>
+        <w:t>import pyspark</w:t>
+      </w:r>
+    </w:p>
+    <w:p>
+      <w:pPr>
+        <w:pStyle w:val="ListParagraph"/>
+        <w:ind w:left="1440"/>
+        <w:rPr>
+          <w:i/>
+        </w:rPr>
+      </w:pPr>
+      <w:r>
+        <w:rPr>
+          <w:i/>
+        </w:rPr>
+        <w:t>sc = pyspark.SparkContext()</w:t>
+      </w:r>
+    </w:p>
+    <w:p>
+      <w:pPr>
+        <w:pStyle w:val="ListParagraph"/>
+        <w:ind w:left="1440"/>
+        <w:rPr>
+          <w:i/>
+        </w:rPr>
+      </w:pPr>
+    </w:p>
+    <w:p>
+      <w:pPr>
+        <w:pStyle w:val="ListParagraph"/>
+        <w:ind w:left="1440"/>
+        <w:rPr>
+          <w:i/>
+        </w:rPr>
+      </w:pPr>
+      <w:r>
+        <w:rPr>
+          <w:i/>
+        </w:rPr>
+        <w:t># Read `recent-grads.csv` in to an RDD.</w:t>
+      </w:r>
+    </w:p>
+    <w:p>
+      <w:pPr>
+        <w:pStyle w:val="ListParagraph"/>
+        <w:ind w:left="1440"/>
+        <w:rPr>
+          <w:i/>
+        </w:rPr>
+      </w:pPr>
+      <w:r>
+        <w:rPr>
+          <w:i/>
+        </w:rPr>
+        <w:t>f = sc.textFile('recent-grads.csv')</w:t>
+      </w:r>
+    </w:p>
+    <w:p>
+      <w:pPr>
+        <w:pStyle w:val="ListParagraph"/>
+        <w:ind w:left="1440"/>
+        <w:rPr>
+          <w:i/>
+        </w:rPr>
+      </w:pPr>
+      <w:r>
+        <w:rPr>
+          <w:i/>
+        </w:rPr>
+        <w:t>data = f.map(lambda line: line.split('\n'))</w:t>
+      </w:r>
+    </w:p>
+    <w:p>
+      <w:pPr>
+        <w:pStyle w:val="ListParagraph"/>
+        <w:ind w:left="1440"/>
+        <w:rPr>
+          <w:i/>
+        </w:rPr>
+      </w:pPr>
+      <w:r>
+        <w:rPr>
+          <w:i/>
+        </w:rPr>
+        <w:lastRenderedPageBreak/>
+        <w:t>data.take(10)</w:t>
+      </w:r>
+    </w:p>
+    <w:p>
+      <w:pPr>
+        <w:pStyle w:val="ListParagraph"/>
+        <w:numPr>
+          <w:ilvl w:val="0"/>
+          <w:numId w:val="13"/>
+        </w:numPr>
+      </w:pPr>
+      <w:r>
+        <w:t>If you don't get any errors and can see the first 10 lines of recent-grads.csv, then you're good to go! You can use Google, StackOverflow, or the members-only Slack community to get help if you need it.</w:t>
+      </w:r>
+    </w:p>
+    <w:p>
+      <w:pPr>
+        <w:pStyle w:val="ListParagraph"/>
+        <w:numPr>
+          <w:ilvl w:val="0"/>
+          <w:numId w:val="13"/>
+        </w:numPr>
+      </w:pPr>
+      <w:r>
+        <w:t>HORRAY IT WORKED!!!</w:t>
+      </w:r>
       <w:bookmarkStart w:id="0" w:name="_GoBack"/>
       <w:bookmarkEnd w:id="0"/>
     </w:p>
@@ -6643,6 +6067,92 @@
     </w:lvl>
   </w:abstractNum>
   <w:abstractNum w:abstractNumId="1">
+    <w:nsid w:val="116A2FE3"/>
+    <w:multiLevelType w:val="hybridMultilevel"/>
+    <w:tmpl w:val="9702A914"/>
+    <w:lvl w:ilvl="0" w:tplc="0409000F">
+      <w:start w:val="1"/>
+      <w:numFmt w:val="decimal"/>
+      <w:lvlText w:val="%1."/>
+      <w:lvlJc w:val="left"/>
+      <w:pPr>
+        <w:ind w:left="720" w:hanging="360"/>
+      </w:pPr>
+    </w:lvl>
+    <w:lvl w:ilvl="1" w:tplc="04090019">
+      <w:start w:val="1"/>
+      <w:numFmt w:val="lowerLetter"/>
+      <w:lvlText w:val="%2."/>
+      <w:lvlJc w:val="left"/>
+      <w:pPr>
+        <w:ind w:left="1440" w:hanging="360"/>
+      </w:pPr>
+    </w:lvl>
+    <w:lvl w:ilvl="2" w:tplc="0409001B" w:tentative="1">
+      <w:start w:val="1"/>
+      <w:numFmt w:val="lowerRoman"/>
+      <w:lvlText w:val="%3."/>
+      <w:lvlJc w:val="right"/>
+      <w:pPr>
+        <w:ind w:left="2160" w:hanging="180"/>
+      </w:pPr>
+    </w:lvl>
+    <w:lvl w:ilvl="3" w:tplc="0409000F" w:tentative="1">
+      <w:start w:val="1"/>
+      <w:numFmt w:val="decimal"/>
+      <w:lvlText w:val="%4."/>
+      <w:lvlJc w:val="left"/>
+      <w:pPr>
+        <w:ind w:left="2880" w:hanging="360"/>
+      </w:pPr>
+    </w:lvl>
+    <w:lvl w:ilvl="4" w:tplc="04090019" w:tentative="1">
+      <w:start w:val="1"/>
+      <w:numFmt w:val="lowerLetter"/>
+      <w:lvlText w:val="%5."/>
+      <w:lvlJc w:val="left"/>
+      <w:pPr>
+        <w:ind w:left="3600" w:hanging="360"/>
+      </w:pPr>
+    </w:lvl>
+    <w:lvl w:ilvl="5" w:tplc="0409001B" w:tentative="1">
+      <w:start w:val="1"/>
+      <w:numFmt w:val="lowerRoman"/>
+      <w:lvlText w:val="%6."/>
+      <w:lvlJc w:val="right"/>
+      <w:pPr>
+        <w:ind w:left="4320" w:hanging="180"/>
+      </w:pPr>
+    </w:lvl>
+    <w:lvl w:ilvl="6" w:tplc="0409000F" w:tentative="1">
+      <w:start w:val="1"/>
+      <w:numFmt w:val="decimal"/>
+      <w:lvlText w:val="%7."/>
+      <w:lvlJc w:val="left"/>
+      <w:pPr>
+        <w:ind w:left="5040" w:hanging="360"/>
+      </w:pPr>
+    </w:lvl>
+    <w:lvl w:ilvl="7" w:tplc="04090019" w:tentative="1">
+      <w:start w:val="1"/>
+      <w:numFmt w:val="lowerLetter"/>
+      <w:lvlText w:val="%8."/>
+      <w:lvlJc w:val="left"/>
+      <w:pPr>
+        <w:ind w:left="5760" w:hanging="360"/>
+      </w:pPr>
+    </w:lvl>
+    <w:lvl w:ilvl="8" w:tplc="0409001B" w:tentative="1">
+      <w:start w:val="1"/>
+      <w:numFmt w:val="lowerRoman"/>
+      <w:lvlText w:val="%9."/>
+      <w:lvlJc w:val="right"/>
+      <w:pPr>
+        <w:ind w:left="6480" w:hanging="180"/>
+      </w:pPr>
+    </w:lvl>
+  </w:abstractNum>
+  <w:abstractNum w:abstractNumId="2">
     <w:nsid w:val="162257DD"/>
     <w:multiLevelType w:val="multilevel"/>
     <w:tmpl w:val="EA4CF0FC"/>
@@ -6791,7 +6301,7 @@
       </w:rPr>
     </w:lvl>
   </w:abstractNum>
-  <w:abstractNum w:abstractNumId="2">
+  <w:abstractNum w:abstractNumId="3">
     <w:nsid w:val="163B0FD8"/>
     <w:multiLevelType w:val="hybridMultilevel"/>
     <w:tmpl w:val="04C8D97C"/>
@@ -6904,7 +6414,7 @@
       </w:rPr>
     </w:lvl>
   </w:abstractNum>
-  <w:abstractNum w:abstractNumId="3">
+  <w:abstractNum w:abstractNumId="4">
     <w:nsid w:val="21306C1A"/>
     <w:multiLevelType w:val="hybridMultilevel"/>
     <w:tmpl w:val="D86AE5B4"/>
@@ -6990,7 +6500,7 @@
       </w:pPr>
     </w:lvl>
   </w:abstractNum>
-  <w:abstractNum w:abstractNumId="4">
+  <w:abstractNum w:abstractNumId="5">
     <w:nsid w:val="28322FB4"/>
     <w:multiLevelType w:val="hybridMultilevel"/>
     <w:tmpl w:val="A54A870C"/>
@@ -7076,7 +6586,7 @@
       </w:pPr>
     </w:lvl>
   </w:abstractNum>
-  <w:abstractNum w:abstractNumId="5">
+  <w:abstractNum w:abstractNumId="6">
     <w:nsid w:val="2E6474E9"/>
     <w:multiLevelType w:val="multilevel"/>
     <w:tmpl w:val="B518F6CA"/>
@@ -7225,7 +6735,93 @@
       </w:rPr>
     </w:lvl>
   </w:abstractNum>
-  <w:abstractNum w:abstractNumId="6">
+  <w:abstractNum w:abstractNumId="7">
+    <w:nsid w:val="37FE4775"/>
+    <w:multiLevelType w:val="hybridMultilevel"/>
+    <w:tmpl w:val="4426CDF8"/>
+    <w:lvl w:ilvl="0" w:tplc="0409000F">
+      <w:start w:val="1"/>
+      <w:numFmt w:val="decimal"/>
+      <w:lvlText w:val="%1."/>
+      <w:lvlJc w:val="left"/>
+      <w:pPr>
+        <w:ind w:left="720" w:hanging="360"/>
+      </w:pPr>
+    </w:lvl>
+    <w:lvl w:ilvl="1" w:tplc="04090019">
+      <w:start w:val="1"/>
+      <w:numFmt w:val="lowerLetter"/>
+      <w:lvlText w:val="%2."/>
+      <w:lvlJc w:val="left"/>
+      <w:pPr>
+        <w:ind w:left="1440" w:hanging="360"/>
+      </w:pPr>
+    </w:lvl>
+    <w:lvl w:ilvl="2" w:tplc="0409001B" w:tentative="1">
+      <w:start w:val="1"/>
+      <w:numFmt w:val="lowerRoman"/>
+      <w:lvlText w:val="%3."/>
+      <w:lvlJc w:val="right"/>
+      <w:pPr>
+        <w:ind w:left="2160" w:hanging="180"/>
+      </w:pPr>
+    </w:lvl>
+    <w:lvl w:ilvl="3" w:tplc="0409000F" w:tentative="1">
+      <w:start w:val="1"/>
+      <w:numFmt w:val="decimal"/>
+      <w:lvlText w:val="%4."/>
+      <w:lvlJc w:val="left"/>
+      <w:pPr>
+        <w:ind w:left="2880" w:hanging="360"/>
+      </w:pPr>
+    </w:lvl>
+    <w:lvl w:ilvl="4" w:tplc="04090019" w:tentative="1">
+      <w:start w:val="1"/>
+      <w:numFmt w:val="lowerLetter"/>
+      <w:lvlText w:val="%5."/>
+      <w:lvlJc w:val="left"/>
+      <w:pPr>
+        <w:ind w:left="3600" w:hanging="360"/>
+      </w:pPr>
+    </w:lvl>
+    <w:lvl w:ilvl="5" w:tplc="0409001B" w:tentative="1">
+      <w:start w:val="1"/>
+      <w:numFmt w:val="lowerRoman"/>
+      <w:lvlText w:val="%6."/>
+      <w:lvlJc w:val="right"/>
+      <w:pPr>
+        <w:ind w:left="4320" w:hanging="180"/>
+      </w:pPr>
+    </w:lvl>
+    <w:lvl w:ilvl="6" w:tplc="0409000F" w:tentative="1">
+      <w:start w:val="1"/>
+      <w:numFmt w:val="decimal"/>
+      <w:lvlText w:val="%7."/>
+      <w:lvlJc w:val="left"/>
+      <w:pPr>
+        <w:ind w:left="5040" w:hanging="360"/>
+      </w:pPr>
+    </w:lvl>
+    <w:lvl w:ilvl="7" w:tplc="04090019" w:tentative="1">
+      <w:start w:val="1"/>
+      <w:numFmt w:val="lowerLetter"/>
+      <w:lvlText w:val="%8."/>
+      <w:lvlJc w:val="left"/>
+      <w:pPr>
+        <w:ind w:left="5760" w:hanging="360"/>
+      </w:pPr>
+    </w:lvl>
+    <w:lvl w:ilvl="8" w:tplc="0409001B" w:tentative="1">
+      <w:start w:val="1"/>
+      <w:numFmt w:val="lowerRoman"/>
+      <w:lvlText w:val="%9."/>
+      <w:lvlJc w:val="right"/>
+      <w:pPr>
+        <w:ind w:left="6480" w:hanging="180"/>
+      </w:pPr>
+    </w:lvl>
+  </w:abstractNum>
+  <w:abstractNum w:abstractNumId="8">
     <w:nsid w:val="4A2E0ABD"/>
     <w:multiLevelType w:val="hybridMultilevel"/>
     <w:tmpl w:val="454256DE"/>
@@ -7311,7 +6907,7 @@
       </w:pPr>
     </w:lvl>
   </w:abstractNum>
-  <w:abstractNum w:abstractNumId="7">
+  <w:abstractNum w:abstractNumId="9">
     <w:nsid w:val="60530ADA"/>
     <w:multiLevelType w:val="multilevel"/>
     <w:tmpl w:val="08203450"/>
@@ -7460,7 +7056,179 @@
       </w:rPr>
     </w:lvl>
   </w:abstractNum>
-  <w:abstractNum w:abstractNumId="8">
+  <w:abstractNum w:abstractNumId="10">
+    <w:nsid w:val="6BE8633D"/>
+    <w:multiLevelType w:val="hybridMultilevel"/>
+    <w:tmpl w:val="BC98C482"/>
+    <w:lvl w:ilvl="0" w:tplc="0409000F">
+      <w:start w:val="1"/>
+      <w:numFmt w:val="decimal"/>
+      <w:lvlText w:val="%1."/>
+      <w:lvlJc w:val="left"/>
+      <w:pPr>
+        <w:ind w:left="720" w:hanging="360"/>
+      </w:pPr>
+    </w:lvl>
+    <w:lvl w:ilvl="1" w:tplc="04090019">
+      <w:start w:val="1"/>
+      <w:numFmt w:val="lowerLetter"/>
+      <w:lvlText w:val="%2."/>
+      <w:lvlJc w:val="left"/>
+      <w:pPr>
+        <w:ind w:left="1440" w:hanging="360"/>
+      </w:pPr>
+    </w:lvl>
+    <w:lvl w:ilvl="2" w:tplc="0409001B" w:tentative="1">
+      <w:start w:val="1"/>
+      <w:numFmt w:val="lowerRoman"/>
+      <w:lvlText w:val="%3."/>
+      <w:lvlJc w:val="right"/>
+      <w:pPr>
+        <w:ind w:left="2160" w:hanging="180"/>
+      </w:pPr>
+    </w:lvl>
+    <w:lvl w:ilvl="3" w:tplc="0409000F" w:tentative="1">
+      <w:start w:val="1"/>
+      <w:numFmt w:val="decimal"/>
+      <w:lvlText w:val="%4."/>
+      <w:lvlJc w:val="left"/>
+      <w:pPr>
+        <w:ind w:left="2880" w:hanging="360"/>
+      </w:pPr>
+    </w:lvl>
+    <w:lvl w:ilvl="4" w:tplc="04090019" w:tentative="1">
+      <w:start w:val="1"/>
+      <w:numFmt w:val="lowerLetter"/>
+      <w:lvlText w:val="%5."/>
+      <w:lvlJc w:val="left"/>
+      <w:pPr>
+        <w:ind w:left="3600" w:hanging="360"/>
+      </w:pPr>
+    </w:lvl>
+    <w:lvl w:ilvl="5" w:tplc="0409001B" w:tentative="1">
+      <w:start w:val="1"/>
+      <w:numFmt w:val="lowerRoman"/>
+      <w:lvlText w:val="%6."/>
+      <w:lvlJc w:val="right"/>
+      <w:pPr>
+        <w:ind w:left="4320" w:hanging="180"/>
+      </w:pPr>
+    </w:lvl>
+    <w:lvl w:ilvl="6" w:tplc="0409000F" w:tentative="1">
+      <w:start w:val="1"/>
+      <w:numFmt w:val="decimal"/>
+      <w:lvlText w:val="%7."/>
+      <w:lvlJc w:val="left"/>
+      <w:pPr>
+        <w:ind w:left="5040" w:hanging="360"/>
+      </w:pPr>
+    </w:lvl>
+    <w:lvl w:ilvl="7" w:tplc="04090019" w:tentative="1">
+      <w:start w:val="1"/>
+      <w:numFmt w:val="lowerLetter"/>
+      <w:lvlText w:val="%8."/>
+      <w:lvlJc w:val="left"/>
+      <w:pPr>
+        <w:ind w:left="5760" w:hanging="360"/>
+      </w:pPr>
+    </w:lvl>
+    <w:lvl w:ilvl="8" w:tplc="0409001B" w:tentative="1">
+      <w:start w:val="1"/>
+      <w:numFmt w:val="lowerRoman"/>
+      <w:lvlText w:val="%9."/>
+      <w:lvlJc w:val="right"/>
+      <w:pPr>
+        <w:ind w:left="6480" w:hanging="180"/>
+      </w:pPr>
+    </w:lvl>
+  </w:abstractNum>
+  <w:abstractNum w:abstractNumId="11">
+    <w:nsid w:val="72125B2C"/>
+    <w:multiLevelType w:val="hybridMultilevel"/>
+    <w:tmpl w:val="06DC754E"/>
+    <w:lvl w:ilvl="0" w:tplc="0409000F">
+      <w:start w:val="1"/>
+      <w:numFmt w:val="decimal"/>
+      <w:lvlText w:val="%1."/>
+      <w:lvlJc w:val="left"/>
+      <w:pPr>
+        <w:ind w:left="720" w:hanging="360"/>
+      </w:pPr>
+    </w:lvl>
+    <w:lvl w:ilvl="1" w:tplc="04090019">
+      <w:start w:val="1"/>
+      <w:numFmt w:val="lowerLetter"/>
+      <w:lvlText w:val="%2."/>
+      <w:lvlJc w:val="left"/>
+      <w:pPr>
+        <w:ind w:left="1440" w:hanging="360"/>
+      </w:pPr>
+    </w:lvl>
+    <w:lvl w:ilvl="2" w:tplc="0409001B" w:tentative="1">
+      <w:start w:val="1"/>
+      <w:numFmt w:val="lowerRoman"/>
+      <w:lvlText w:val="%3."/>
+      <w:lvlJc w:val="right"/>
+      <w:pPr>
+        <w:ind w:left="2160" w:hanging="180"/>
+      </w:pPr>
+    </w:lvl>
+    <w:lvl w:ilvl="3" w:tplc="0409000F" w:tentative="1">
+      <w:start w:val="1"/>
+      <w:numFmt w:val="decimal"/>
+      <w:lvlText w:val="%4."/>
+      <w:lvlJc w:val="left"/>
+      <w:pPr>
+        <w:ind w:left="2880" w:hanging="360"/>
+      </w:pPr>
+    </w:lvl>
+    <w:lvl w:ilvl="4" w:tplc="04090019" w:tentative="1">
+      <w:start w:val="1"/>
+      <w:numFmt w:val="lowerLetter"/>
+      <w:lvlText w:val="%5."/>
+      <w:lvlJc w:val="left"/>
+      <w:pPr>
+        <w:ind w:left="3600" w:hanging="360"/>
+      </w:pPr>
+    </w:lvl>
+    <w:lvl w:ilvl="5" w:tplc="0409001B" w:tentative="1">
+      <w:start w:val="1"/>
+      <w:numFmt w:val="lowerRoman"/>
+      <w:lvlText w:val="%6."/>
+      <w:lvlJc w:val="right"/>
+      <w:pPr>
+        <w:ind w:left="4320" w:hanging="180"/>
+      </w:pPr>
+    </w:lvl>
+    <w:lvl w:ilvl="6" w:tplc="0409000F" w:tentative="1">
+      <w:start w:val="1"/>
+      <w:numFmt w:val="decimal"/>
+      <w:lvlText w:val="%7."/>
+      <w:lvlJc w:val="left"/>
+      <w:pPr>
+        <w:ind w:left="5040" w:hanging="360"/>
+      </w:pPr>
+    </w:lvl>
+    <w:lvl w:ilvl="7" w:tplc="04090019" w:tentative="1">
+      <w:start w:val="1"/>
+      <w:numFmt w:val="lowerLetter"/>
+      <w:lvlText w:val="%8."/>
+      <w:lvlJc w:val="left"/>
+      <w:pPr>
+        <w:ind w:left="5760" w:hanging="360"/>
+      </w:pPr>
+    </w:lvl>
+    <w:lvl w:ilvl="8" w:tplc="0409001B" w:tentative="1">
+      <w:start w:val="1"/>
+      <w:numFmt w:val="lowerRoman"/>
+      <w:lvlText w:val="%9."/>
+      <w:lvlJc w:val="right"/>
+      <w:pPr>
+        <w:ind w:left="6480" w:hanging="180"/>
+      </w:pPr>
+    </w:lvl>
+  </w:abstractNum>
+  <w:abstractNum w:abstractNumId="12">
     <w:nsid w:val="725D2085"/>
     <w:multiLevelType w:val="hybridMultilevel"/>
     <w:tmpl w:val="A99C6394"/>
@@ -7574,31 +7342,43 @@
     </w:lvl>
   </w:abstractNum>
   <w:num w:numId="1">
+    <w:abstractNumId w:val="12"/>
+  </w:num>
+  <w:num w:numId="2">
+    <w:abstractNumId w:val="4"/>
+  </w:num>
+  <w:num w:numId="3">
     <w:abstractNumId w:val="8"/>
   </w:num>
-  <w:num w:numId="2">
+  <w:num w:numId="4">
+    <w:abstractNumId w:val="5"/>
+  </w:num>
+  <w:num w:numId="5">
+    <w:abstractNumId w:val="2"/>
+  </w:num>
+  <w:num w:numId="6">
+    <w:abstractNumId w:val="9"/>
+  </w:num>
+  <w:num w:numId="7">
     <w:abstractNumId w:val="3"/>
   </w:num>
-  <w:num w:numId="3">
+  <w:num w:numId="8">
     <w:abstractNumId w:val="6"/>
-  </w:num>
-  <w:num w:numId="4">
-    <w:abstractNumId w:val="4"/>
-  </w:num>
-  <w:num w:numId="5">
-    <w:abstractNumId w:val="1"/>
-  </w:num>
-  <w:num w:numId="6">
-    <w:abstractNumId w:val="7"/>
-  </w:num>
-  <w:num w:numId="7">
-    <w:abstractNumId w:val="2"/>
-  </w:num>
-  <w:num w:numId="8">
-    <w:abstractNumId w:val="5"/>
   </w:num>
   <w:num w:numId="9">
     <w:abstractNumId w:val="0"/>
+  </w:num>
+  <w:num w:numId="10">
+    <w:abstractNumId w:val="10"/>
+  </w:num>
+  <w:num w:numId="11">
+    <w:abstractNumId w:val="7"/>
+  </w:num>
+  <w:num w:numId="12">
+    <w:abstractNumId w:val="1"/>
+  </w:num>
+  <w:num w:numId="13">
+    <w:abstractNumId w:val="11"/>
   </w:num>
 </w:numbering>
 </file>
@@ -8040,6 +7820,28 @@
       <w:szCs w:val="26"/>
     </w:rPr>
   </w:style>
+  <w:style w:type="paragraph" w:styleId="Heading3">
+    <w:name w:val="heading 3"/>
+    <w:basedOn w:val="Normal"/>
+    <w:next w:val="Normal"/>
+    <w:link w:val="Heading3Char"/>
+    <w:uiPriority w:val="9"/>
+    <w:unhideWhenUsed/>
+    <w:qFormat/>
+    <w:rsid w:val="007735C9"/>
+    <w:pPr>
+      <w:keepNext/>
+      <w:keepLines/>
+      <w:spacing w:before="40" w:after="0"/>
+      <w:outlineLvl w:val="2"/>
+    </w:pPr>
+    <w:rPr>
+      <w:rFonts w:asciiTheme="majorHAnsi" w:eastAsiaTheme="majorEastAsia" w:hAnsiTheme="majorHAnsi" w:cstheme="majorBidi"/>
+      <w:color w:val="1F4D78" w:themeColor="accent1" w:themeShade="7F"/>
+      <w:sz w:val="24"/>
+      <w:szCs w:val="24"/>
+    </w:rPr>
+  </w:style>
   <w:style w:type="character" w:default="1" w:styleId="DefaultParagraphFont">
     <w:name w:val="Default Paragraph Font"/>
     <w:uiPriority w:val="1"/>
@@ -8152,6 +7954,19 @@
       <w:color w:val="2E74B5" w:themeColor="accent1" w:themeShade="BF"/>
       <w:sz w:val="26"/>
       <w:szCs w:val="26"/>
+    </w:rPr>
+  </w:style>
+  <w:style w:type="character" w:customStyle="1" w:styleId="Heading3Char">
+    <w:name w:val="Heading 3 Char"/>
+    <w:basedOn w:val="DefaultParagraphFont"/>
+    <w:link w:val="Heading3"/>
+    <w:uiPriority w:val="9"/>
+    <w:rsid w:val="007735C9"/>
+    <w:rPr>
+      <w:rFonts w:asciiTheme="majorHAnsi" w:eastAsiaTheme="majorEastAsia" w:hAnsiTheme="majorHAnsi" w:cstheme="majorBidi"/>
+      <w:color w:val="1F4D78" w:themeColor="accent1" w:themeShade="7F"/>
+      <w:sz w:val="24"/>
+      <w:szCs w:val="24"/>
     </w:rPr>
   </w:style>
 </w:styles>

</xml_diff>

<commit_message>
Transforming Hamplet into a Data Set, 2/4 Done
</commit_message>
<xml_diff>
--- a/09_WorkingWithLargeDataSets/PySpark.docx
+++ b/09_WorkingWithLargeDataSets/PySpark.docx
@@ -11,6 +11,7 @@
           <w:szCs w:val="28"/>
         </w:rPr>
       </w:pPr>
+      <w:proofErr w:type="spellStart"/>
       <w:r>
         <w:rPr>
           <w:sz w:val="28"/>
@@ -18,6 +19,7 @@
         </w:rPr>
         <w:t>PySpark</w:t>
       </w:r>
+      <w:proofErr w:type="spellEnd"/>
     </w:p>
     <w:p>
       <w:pPr>
@@ -123,7 +125,29 @@
           <w:szCs w:val="21"/>
           <w:shd w:val="clear" w:color="auto" w:fill="FFFFFF"/>
         </w:rPr>
-        <w:t xml:space="preserve"> (RDD). As the name suggests, an RDD is Spark's representation of a data set that's distributed across the RAM, or memory, of a cluster of many machines. An RDD object is essentially a collection of elements we can use to hold lists of tuples, dictionaries, lists, etc. Similar to a pandas DataFrame, we can load a data set into an RDD, and then run any of the methods accessible to that object.</w:t>
+        <w:t xml:space="preserve"> (RDD). As the name suggests, an RDD is Spark's representation of a data set that's distributed across the RAM, or memory, of a cluster of many machines. An RDD object is essentially a collection of elements we can use to hold lists of tuples, dictionaries, lists, etc. Similar to a pandas </w:t>
+      </w:r>
+      <w:proofErr w:type="spellStart"/>
+      <w:r>
+        <w:rPr>
+          <w:color w:val="363D49"/>
+          <w:spacing w:val="8"/>
+          <w:sz w:val="21"/>
+          <w:szCs w:val="21"/>
+          <w:shd w:val="clear" w:color="auto" w:fill="FFFFFF"/>
+        </w:rPr>
+        <w:t>DataFrame</w:t>
+      </w:r>
+      <w:proofErr w:type="spellEnd"/>
+      <w:r>
+        <w:rPr>
+          <w:color w:val="363D49"/>
+          <w:spacing w:val="8"/>
+          <w:sz w:val="21"/>
+          <w:szCs w:val="21"/>
+          <w:shd w:val="clear" w:color="auto" w:fill="FFFFFF"/>
+        </w:rPr>
+        <w:t>, we can load a data set into an RDD, and then run any of the methods accessible to that object.</w:t>
       </w:r>
     </w:p>
     <w:p>
@@ -227,7 +251,27 @@
           <w:sz w:val="21"/>
           <w:szCs w:val="21"/>
         </w:rPr>
-        <w:t>), Python can interface with Java objects (in our case RDDs). Py4J is also one of the tools that makes PySpark work.</w:t>
+        <w:t xml:space="preserve">), Python can interface with Java objects (in our case RDDs). Py4J is also one of the tools that makes </w:t>
+      </w:r>
+      <w:proofErr w:type="spellStart"/>
+      <w:r>
+        <w:rPr>
+          <w:color w:val="363D49"/>
+          <w:spacing w:val="8"/>
+          <w:sz w:val="21"/>
+          <w:szCs w:val="21"/>
+        </w:rPr>
+        <w:t>PySpark</w:t>
+      </w:r>
+      <w:proofErr w:type="spellEnd"/>
+      <w:r>
+        <w:rPr>
+          <w:color w:val="363D49"/>
+          <w:spacing w:val="8"/>
+          <w:sz w:val="21"/>
+          <w:szCs w:val="21"/>
+        </w:rPr>
+        <w:t xml:space="preserve"> work.</w:t>
       </w:r>
     </w:p>
     <w:p>
@@ -388,9 +432,11 @@
         <w:pStyle w:val="Heading2"/>
         <w:spacing w:line="240" w:lineRule="auto"/>
       </w:pPr>
+      <w:proofErr w:type="spellStart"/>
       <w:r>
         <w:t>SparkContext</w:t>
       </w:r>
+      <w:proofErr w:type="spellEnd"/>
     </w:p>
     <w:p>
       <w:pPr>
@@ -425,6 +471,7 @@
         </w:rPr>
         <w:t>In Spark, the </w:t>
       </w:r>
+      <w:proofErr w:type="spellStart"/>
       <w:r>
         <w:rPr>
           <w:rStyle w:val="HTMLCode"/>
@@ -437,6 +484,7 @@
         </w:rPr>
         <w:t>SparkContext</w:t>
       </w:r>
+      <w:proofErr w:type="spellEnd"/>
       <w:r>
         <w:rPr>
           <w:color w:val="363D49"/>
@@ -512,7 +560,29 @@
           <w:szCs w:val="21"/>
           <w:shd w:val="clear" w:color="auto" w:fill="FFFFFF"/>
         </w:rPr>
-        <w:t>We automatically have access to the SparkContext object </w:t>
+        <w:t xml:space="preserve">We automatically have access to the </w:t>
+      </w:r>
+      <w:proofErr w:type="spellStart"/>
+      <w:r>
+        <w:rPr>
+          <w:color w:val="363D49"/>
+          <w:spacing w:val="8"/>
+          <w:sz w:val="21"/>
+          <w:szCs w:val="21"/>
+          <w:shd w:val="clear" w:color="auto" w:fill="FFFFFF"/>
+        </w:rPr>
+        <w:t>SparkContext</w:t>
+      </w:r>
+      <w:proofErr w:type="spellEnd"/>
+      <w:r>
+        <w:rPr>
+          <w:color w:val="363D49"/>
+          <w:spacing w:val="8"/>
+          <w:sz w:val="21"/>
+          <w:szCs w:val="21"/>
+          <w:shd w:val="clear" w:color="auto" w:fill="FFFFFF"/>
+        </w:rPr>
+        <w:t xml:space="preserve"> object </w:t>
       </w:r>
       <w:r>
         <w:rPr>
@@ -534,8 +604,31 @@
           <w:szCs w:val="21"/>
           <w:shd w:val="clear" w:color="auto" w:fill="FFFFFF"/>
         </w:rPr>
-        <w:t>. We then run the following code to read the TSV data set into an RDD object </w:t>
-      </w:r>
+        <w:t xml:space="preserve">. We then run the following code to </w:t>
+      </w:r>
+      <w:proofErr w:type="gramStart"/>
+      <w:r>
+        <w:rPr>
+          <w:color w:val="363D49"/>
+          <w:spacing w:val="8"/>
+          <w:sz w:val="21"/>
+          <w:szCs w:val="21"/>
+          <w:shd w:val="clear" w:color="auto" w:fill="FFFFFF"/>
+        </w:rPr>
+        <w:t>read</w:t>
+      </w:r>
+      <w:proofErr w:type="gramEnd"/>
+      <w:r>
+        <w:rPr>
+          <w:color w:val="363D49"/>
+          <w:spacing w:val="8"/>
+          <w:sz w:val="21"/>
+          <w:szCs w:val="21"/>
+          <w:shd w:val="clear" w:color="auto" w:fill="FFFFFF"/>
+        </w:rPr>
+        <w:t xml:space="preserve"> the TSV data set into an RDD object </w:t>
+      </w:r>
+      <w:proofErr w:type="spellStart"/>
       <w:r>
         <w:rPr>
           <w:rStyle w:val="HTMLCode"/>
@@ -548,6 +641,7 @@
         </w:rPr>
         <w:t>raw_data</w:t>
       </w:r>
+      <w:proofErr w:type="spellEnd"/>
       <w:r>
         <w:rPr>
           <w:color w:val="363D49"/>
@@ -564,8 +658,34 @@
         <w:spacing w:after="0" w:line="240" w:lineRule="auto"/>
         <w:ind w:firstLine="720"/>
       </w:pPr>
-      <w:r>
-        <w:t>raw_data = sc.textFile("daily_show.tsv")</w:t>
+      <w:proofErr w:type="spellStart"/>
+      <w:r>
+        <w:t>raw_data</w:t>
+      </w:r>
+      <w:proofErr w:type="spellEnd"/>
+      <w:r>
+        <w:t xml:space="preserve"> = </w:t>
+      </w:r>
+      <w:proofErr w:type="spellStart"/>
+      <w:proofErr w:type="gramStart"/>
+      <w:r>
+        <w:t>sc.textFile</w:t>
+      </w:r>
+      <w:proofErr w:type="spellEnd"/>
+      <w:r>
+        <w:t>(</w:t>
+      </w:r>
+      <w:proofErr w:type="gramEnd"/>
+      <w:r>
+        <w:t>"</w:t>
+      </w:r>
+      <w:proofErr w:type="spellStart"/>
+      <w:r>
+        <w:t>daily_show.tsv</w:t>
+      </w:r>
+      <w:proofErr w:type="spellEnd"/>
+      <w:r>
+        <w:t>")</w:t>
       </w:r>
     </w:p>
     <w:p>
@@ -589,6 +709,7 @@
         </w:rPr>
         <w:t>The RDD object </w:t>
       </w:r>
+      <w:proofErr w:type="spellStart"/>
       <w:r>
         <w:rPr>
           <w:rStyle w:val="HTMLCode"/>
@@ -601,6 +722,7 @@
         </w:rPr>
         <w:t>raw_data</w:t>
       </w:r>
+      <w:proofErr w:type="spellEnd"/>
       <w:r>
         <w:rPr>
           <w:color w:val="363D49"/>
@@ -611,6 +733,7 @@
         </w:rPr>
         <w:t> closely resembles a list of string objects, with one object for each line in the data set. We then use the </w:t>
       </w:r>
+      <w:proofErr w:type="gramStart"/>
       <w:r>
         <w:rPr>
           <w:rStyle w:val="HTMLCode"/>
@@ -621,7 +744,20 @@
           <w:szCs w:val="21"/>
           <w:shd w:val="clear" w:color="auto" w:fill="F9F1F3"/>
         </w:rPr>
-        <w:t>take()</w:t>
+        <w:t>take(</w:t>
+      </w:r>
+      <w:proofErr w:type="gramEnd"/>
+      <w:r>
+        <w:rPr>
+          <w:rStyle w:val="HTMLCode"/>
+          <w:rFonts w:eastAsiaTheme="minorHAnsi"/>
+          <w:color w:val="C6244D"/>
+          <w:spacing w:val="8"/>
+          <w:sz w:val="21"/>
+          <w:szCs w:val="21"/>
+          <w:shd w:val="clear" w:color="auto" w:fill="F9F1F3"/>
+        </w:rPr>
+        <w:t>)</w:t>
       </w:r>
       <w:r>
         <w:rPr>
@@ -655,15 +791,49 @@
         </w:rPr>
         <w:tab/>
       </w:r>
-      <w:r>
-        <w:rPr>
-          <w:color w:val="363D49"/>
-          <w:spacing w:val="8"/>
-          <w:sz w:val="21"/>
-          <w:szCs w:val="21"/>
-          <w:shd w:val="clear" w:color="auto" w:fill="FFFFFF"/>
-        </w:rPr>
-        <w:t>raw_data.take(5)</w:t>
+      <w:proofErr w:type="spellStart"/>
+      <w:r>
+        <w:rPr>
+          <w:color w:val="363D49"/>
+          <w:spacing w:val="8"/>
+          <w:sz w:val="21"/>
+          <w:szCs w:val="21"/>
+          <w:shd w:val="clear" w:color="auto" w:fill="FFFFFF"/>
+        </w:rPr>
+        <w:t>raw_</w:t>
+      </w:r>
+      <w:proofErr w:type="gramStart"/>
+      <w:r>
+        <w:rPr>
+          <w:color w:val="363D49"/>
+          <w:spacing w:val="8"/>
+          <w:sz w:val="21"/>
+          <w:szCs w:val="21"/>
+          <w:shd w:val="clear" w:color="auto" w:fill="FFFFFF"/>
+        </w:rPr>
+        <w:t>data.take</w:t>
+      </w:r>
+      <w:proofErr w:type="spellEnd"/>
+      <w:r>
+        <w:rPr>
+          <w:color w:val="363D49"/>
+          <w:spacing w:val="8"/>
+          <w:sz w:val="21"/>
+          <w:szCs w:val="21"/>
+          <w:shd w:val="clear" w:color="auto" w:fill="FFFFFF"/>
+        </w:rPr>
+        <w:t>(</w:t>
+      </w:r>
+      <w:proofErr w:type="gramEnd"/>
+      <w:r>
+        <w:rPr>
+          <w:color w:val="363D49"/>
+          <w:spacing w:val="8"/>
+          <w:sz w:val="21"/>
+          <w:szCs w:val="21"/>
+          <w:shd w:val="clear" w:color="auto" w:fill="FFFFFF"/>
+        </w:rPr>
+        <w:t>5)</w:t>
       </w:r>
     </w:p>
     <w:p>
@@ -724,6 +894,7 @@
         </w:rPr>
         <w:t>. </w:t>
       </w:r>
+      <w:proofErr w:type="gramStart"/>
       <w:r>
         <w:rPr>
           <w:rStyle w:val="HTMLCode"/>
@@ -734,7 +905,20 @@
           <w:szCs w:val="21"/>
           <w:shd w:val="clear" w:color="auto" w:fill="F9F1F3"/>
         </w:rPr>
-        <w:t>take(n)</w:t>
+        <w:t>take(</w:t>
+      </w:r>
+      <w:proofErr w:type="gramEnd"/>
+      <w:r>
+        <w:rPr>
+          <w:rStyle w:val="HTMLCode"/>
+          <w:rFonts w:eastAsiaTheme="minorHAnsi"/>
+          <w:color w:val="C6244D"/>
+          <w:spacing w:val="8"/>
+          <w:sz w:val="21"/>
+          <w:szCs w:val="21"/>
+          <w:shd w:val="clear" w:color="auto" w:fill="F9F1F3"/>
+        </w:rPr>
+        <w:t>n)</w:t>
       </w:r>
       <w:r>
         <w:rPr>
@@ -964,6 +1148,7 @@
         </w:rPr>
         <w:t>Spark's RDD implementation also lets us evaluate code "lazily," meaning we can postpone running a calculation until absolutely necessary. On the previous screen, Spark waited to load the TSV file into an RDD until </w:t>
       </w:r>
+      <w:proofErr w:type="spellStart"/>
       <w:r>
         <w:rPr>
           <w:rStyle w:val="HTMLCode"/>
@@ -971,17 +1156,9 @@
           <w:spacing w:val="8"/>
           <w:shd w:val="clear" w:color="auto" w:fill="F9F1F3"/>
         </w:rPr>
-        <w:t>raw_data.take(5)</w:t>
-      </w:r>
-      <w:r>
-        <w:rPr>
-          <w:color w:val="363D49"/>
-          <w:spacing w:val="8"/>
-          <w:sz w:val="21"/>
-          <w:szCs w:val="21"/>
-        </w:rPr>
-        <w:t> executed. When our code called </w:t>
-      </w:r>
+        <w:t>raw_</w:t>
+      </w:r>
+      <w:proofErr w:type="gramStart"/>
       <w:r>
         <w:rPr>
           <w:rStyle w:val="HTMLCode"/>
@@ -989,17 +1166,9 @@
           <w:spacing w:val="8"/>
           <w:shd w:val="clear" w:color="auto" w:fill="F9F1F3"/>
         </w:rPr>
-        <w:t>raw_data = sc.textFile("dail_show.tsv")</w:t>
-      </w:r>
-      <w:r>
-        <w:rPr>
-          <w:color w:val="363D49"/>
-          <w:spacing w:val="8"/>
-          <w:sz w:val="21"/>
-          <w:szCs w:val="21"/>
-        </w:rPr>
-        <w:t>, Spark created a pointer to the file, but didn't actually read it into </w:t>
-      </w:r>
+        <w:t>data.take</w:t>
+      </w:r>
+      <w:proofErr w:type="spellEnd"/>
       <w:r>
         <w:rPr>
           <w:rStyle w:val="HTMLCode"/>
@@ -1007,17 +1176,9 @@
           <w:spacing w:val="8"/>
           <w:shd w:val="clear" w:color="auto" w:fill="F9F1F3"/>
         </w:rPr>
-        <w:t>raw_data</w:t>
-      </w:r>
-      <w:r>
-        <w:rPr>
-          <w:color w:val="363D49"/>
-          <w:spacing w:val="8"/>
-          <w:sz w:val="21"/>
-          <w:szCs w:val="21"/>
-        </w:rPr>
-        <w:t> until </w:t>
-      </w:r>
+        <w:t>(</w:t>
+      </w:r>
+      <w:proofErr w:type="gramEnd"/>
       <w:r>
         <w:rPr>
           <w:rStyle w:val="HTMLCode"/>
@@ -1025,7 +1186,136 @@
           <w:spacing w:val="8"/>
           <w:shd w:val="clear" w:color="auto" w:fill="F9F1F3"/>
         </w:rPr>
-        <w:t>raw_data.take(5)</w:t>
+        <w:t>5)</w:t>
+      </w:r>
+      <w:r>
+        <w:rPr>
+          <w:color w:val="363D49"/>
+          <w:spacing w:val="8"/>
+          <w:sz w:val="21"/>
+          <w:szCs w:val="21"/>
+        </w:rPr>
+        <w:t> executed. When our code called </w:t>
+      </w:r>
+      <w:proofErr w:type="spellStart"/>
+      <w:r>
+        <w:rPr>
+          <w:rStyle w:val="HTMLCode"/>
+          <w:color w:val="C6244D"/>
+          <w:spacing w:val="8"/>
+          <w:shd w:val="clear" w:color="auto" w:fill="F9F1F3"/>
+        </w:rPr>
+        <w:t>raw_data</w:t>
+      </w:r>
+      <w:proofErr w:type="spellEnd"/>
+      <w:r>
+        <w:rPr>
+          <w:rStyle w:val="HTMLCode"/>
+          <w:color w:val="C6244D"/>
+          <w:spacing w:val="8"/>
+          <w:shd w:val="clear" w:color="auto" w:fill="F9F1F3"/>
+        </w:rPr>
+        <w:t xml:space="preserve"> = </w:t>
+      </w:r>
+      <w:proofErr w:type="spellStart"/>
+      <w:proofErr w:type="gramStart"/>
+      <w:r>
+        <w:rPr>
+          <w:rStyle w:val="HTMLCode"/>
+          <w:color w:val="C6244D"/>
+          <w:spacing w:val="8"/>
+          <w:shd w:val="clear" w:color="auto" w:fill="F9F1F3"/>
+        </w:rPr>
+        <w:t>sc.textFile</w:t>
+      </w:r>
+      <w:proofErr w:type="spellEnd"/>
+      <w:r>
+        <w:rPr>
+          <w:rStyle w:val="HTMLCode"/>
+          <w:color w:val="C6244D"/>
+          <w:spacing w:val="8"/>
+          <w:shd w:val="clear" w:color="auto" w:fill="F9F1F3"/>
+        </w:rPr>
+        <w:t>(</w:t>
+      </w:r>
+      <w:proofErr w:type="gramEnd"/>
+      <w:r>
+        <w:rPr>
+          <w:rStyle w:val="HTMLCode"/>
+          <w:color w:val="C6244D"/>
+          <w:spacing w:val="8"/>
+          <w:shd w:val="clear" w:color="auto" w:fill="F9F1F3"/>
+        </w:rPr>
+        <w:t>"</w:t>
+      </w:r>
+      <w:proofErr w:type="spellStart"/>
+      <w:r>
+        <w:rPr>
+          <w:rStyle w:val="HTMLCode"/>
+          <w:color w:val="C6244D"/>
+          <w:spacing w:val="8"/>
+          <w:shd w:val="clear" w:color="auto" w:fill="F9F1F3"/>
+        </w:rPr>
+        <w:t>dail_show.tsv</w:t>
+      </w:r>
+      <w:proofErr w:type="spellEnd"/>
+      <w:r>
+        <w:rPr>
+          <w:rStyle w:val="HTMLCode"/>
+          <w:color w:val="C6244D"/>
+          <w:spacing w:val="8"/>
+          <w:shd w:val="clear" w:color="auto" w:fill="F9F1F3"/>
+        </w:rPr>
+        <w:t>")</w:t>
+      </w:r>
+      <w:r>
+        <w:rPr>
+          <w:color w:val="363D49"/>
+          <w:spacing w:val="8"/>
+          <w:sz w:val="21"/>
+          <w:szCs w:val="21"/>
+        </w:rPr>
+        <w:t>, Spark created a pointer to the file, but didn't actually read it into </w:t>
+      </w:r>
+      <w:proofErr w:type="spellStart"/>
+      <w:r>
+        <w:rPr>
+          <w:rStyle w:val="HTMLCode"/>
+          <w:color w:val="C6244D"/>
+          <w:spacing w:val="8"/>
+          <w:shd w:val="clear" w:color="auto" w:fill="F9F1F3"/>
+        </w:rPr>
+        <w:t>raw_data</w:t>
+      </w:r>
+      <w:proofErr w:type="spellEnd"/>
+      <w:r>
+        <w:rPr>
+          <w:color w:val="363D49"/>
+          <w:spacing w:val="8"/>
+          <w:sz w:val="21"/>
+          <w:szCs w:val="21"/>
+        </w:rPr>
+        <w:t> until </w:t>
+      </w:r>
+      <w:proofErr w:type="spellStart"/>
+      <w:r>
+        <w:rPr>
+          <w:rStyle w:val="HTMLCode"/>
+          <w:color w:val="C6244D"/>
+          <w:spacing w:val="8"/>
+          <w:shd w:val="clear" w:color="auto" w:fill="F9F1F3"/>
+        </w:rPr>
+        <w:t>raw_data.take</w:t>
+      </w:r>
+      <w:proofErr w:type="spellEnd"/>
+      <w:r>
+        <w:rPr>
+          <w:rStyle w:val="HTMLCode"/>
+          <w:color w:val="C6244D"/>
+          <w:spacing w:val="8"/>
+          <w:shd w:val="clear" w:color="auto" w:fill="F9F1F3"/>
+        </w:rPr>
+        <w:t>(5)</w:t>
       </w:r>
       <w:r>
         <w:rPr>
@@ -1105,7 +1395,47 @@
           <w:sz w:val="21"/>
           <w:szCs w:val="21"/>
         </w:rPr>
-        <w:t>While Spark borrowed heavily from Hadoop's MapReduce pattern, it's still quite different in many ways. If you have experience with Hadoop and traditional MapReduce, you may want to read this great </w:t>
+        <w:t xml:space="preserve">While Spark borrowed heavily from Hadoop's </w:t>
+      </w:r>
+      <w:proofErr w:type="spellStart"/>
+      <w:r>
+        <w:rPr>
+          <w:color w:val="363D49"/>
+          <w:spacing w:val="8"/>
+          <w:sz w:val="21"/>
+          <w:szCs w:val="21"/>
+        </w:rPr>
+        <w:t>MapReduce</w:t>
+      </w:r>
+      <w:proofErr w:type="spellEnd"/>
+      <w:r>
+        <w:rPr>
+          <w:color w:val="363D49"/>
+          <w:spacing w:val="8"/>
+          <w:sz w:val="21"/>
+          <w:szCs w:val="21"/>
+        </w:rPr>
+        <w:t xml:space="preserve"> pattern, it's still quite different in many ways. If you have experience with Hadoop and traditional </w:t>
+      </w:r>
+      <w:proofErr w:type="spellStart"/>
+      <w:r>
+        <w:rPr>
+          <w:color w:val="363D49"/>
+          <w:spacing w:val="8"/>
+          <w:sz w:val="21"/>
+          <w:szCs w:val="21"/>
+        </w:rPr>
+        <w:t>MapReduce</w:t>
+      </w:r>
+      <w:proofErr w:type="spellEnd"/>
+      <w:r>
+        <w:rPr>
+          <w:color w:val="363D49"/>
+          <w:spacing w:val="8"/>
+          <w:sz w:val="21"/>
+          <w:szCs w:val="21"/>
+        </w:rPr>
+        <w:t>, you may want to read this great </w:t>
       </w:r>
       <w:hyperlink r:id="rId16" w:tgtFrame="_blank" w:history="1">
         <w:r>
@@ -1146,7 +1476,27 @@
           <w:sz w:val="21"/>
           <w:szCs w:val="21"/>
         </w:rPr>
-        <w:t>) about the difference between them. Don't worry if you've never worked with MapReduce or Hadoop before; we'll cover the concepts you need to know in this course.</w:t>
+        <w:t xml:space="preserve">) about the difference between them. Don't worry if you've never worked with </w:t>
+      </w:r>
+      <w:proofErr w:type="spellStart"/>
+      <w:r>
+        <w:rPr>
+          <w:color w:val="363D49"/>
+          <w:spacing w:val="8"/>
+          <w:sz w:val="21"/>
+          <w:szCs w:val="21"/>
+        </w:rPr>
+        <w:t>MapReduce</w:t>
+      </w:r>
+      <w:proofErr w:type="spellEnd"/>
+      <w:r>
+        <w:rPr>
+          <w:color w:val="363D49"/>
+          <w:spacing w:val="8"/>
+          <w:sz w:val="21"/>
+          <w:szCs w:val="21"/>
+        </w:rPr>
+        <w:t xml:space="preserve"> or Hadoop before; we'll cover the concepts you need to know in this course.</w:t>
       </w:r>
     </w:p>
     <w:p>
@@ -1227,6 +1577,7 @@
         </w:rPr>
         <w:t> returns either a Python value (such as an integer), a Python data structure (such as a dictionary), or an RDD object. We'll start with the </w:t>
       </w:r>
+      <w:proofErr w:type="gramStart"/>
       <w:r>
         <w:rPr>
           <w:rStyle w:val="HTMLCode"/>
@@ -1234,7 +1585,17 @@
           <w:spacing w:val="8"/>
           <w:shd w:val="clear" w:color="auto" w:fill="F9F1F3"/>
         </w:rPr>
-        <w:t>map()</w:t>
+        <w:t>map(</w:t>
+      </w:r>
+      <w:proofErr w:type="gramEnd"/>
+      <w:r>
+        <w:rPr>
+          <w:rStyle w:val="HTMLCode"/>
+          <w:color w:val="C6244D"/>
+          <w:spacing w:val="8"/>
+          <w:shd w:val="clear" w:color="auto" w:fill="F9F1F3"/>
+        </w:rPr>
+        <w:t>)</w:t>
       </w:r>
       <w:r>
         <w:rPr>
@@ -1251,9 +1612,11 @@
         <w:pStyle w:val="Heading2"/>
         <w:spacing w:line="240" w:lineRule="auto"/>
       </w:pPr>
+      <w:proofErr w:type="gramStart"/>
       <w:r>
         <w:t>Map()</w:t>
       </w:r>
+      <w:proofErr w:type="gramEnd"/>
     </w:p>
     <w:p>
       <w:pPr>
@@ -1289,6 +1652,7 @@
         </w:rPr>
         <w:t>The </w:t>
       </w:r>
+      <w:proofErr w:type="gramStart"/>
       <w:r>
         <w:rPr>
           <w:rStyle w:val="HTMLCode"/>
@@ -1296,17 +1660,9 @@
           <w:spacing w:val="8"/>
           <w:shd w:val="clear" w:color="auto" w:fill="F9F1F3"/>
         </w:rPr>
-        <w:t>map(f)</w:t>
-      </w:r>
-      <w:r>
-        <w:rPr>
-          <w:color w:val="363D49"/>
-          <w:spacing w:val="8"/>
-          <w:sz w:val="21"/>
-          <w:szCs w:val="21"/>
-        </w:rPr>
-        <w:t> function applies the function </w:t>
-      </w:r>
+        <w:t>map(</w:t>
+      </w:r>
+      <w:proofErr w:type="gramEnd"/>
       <w:r>
         <w:rPr>
           <w:rStyle w:val="HTMLCode"/>
@@ -1314,6 +1670,24 @@
           <w:spacing w:val="8"/>
           <w:shd w:val="clear" w:color="auto" w:fill="F9F1F3"/>
         </w:rPr>
+        <w:t>f)</w:t>
+      </w:r>
+      <w:r>
+        <w:rPr>
+          <w:color w:val="363D49"/>
+          <w:spacing w:val="8"/>
+          <w:sz w:val="21"/>
+          <w:szCs w:val="21"/>
+        </w:rPr>
+        <w:t> function applies the function </w:t>
+      </w:r>
+      <w:r>
+        <w:rPr>
+          <w:rStyle w:val="HTMLCode"/>
+          <w:color w:val="C6244D"/>
+          <w:spacing w:val="8"/>
+          <w:shd w:val="clear" w:color="auto" w:fill="F9F1F3"/>
+        </w:rPr>
         <w:t>f</w:t>
       </w:r>
       <w:r>
@@ -1323,7 +1697,27 @@
           <w:sz w:val="21"/>
           <w:szCs w:val="21"/>
         </w:rPr>
-        <w:t> to every element in the RDD. Because RDDs are iterable objects (like most Python objects), Spark runs function </w:t>
+        <w:t xml:space="preserve"> to every element in the RDD. Because RDDs are </w:t>
+      </w:r>
+      <w:proofErr w:type="spellStart"/>
+      <w:r>
+        <w:rPr>
+          <w:color w:val="363D49"/>
+          <w:spacing w:val="8"/>
+          <w:sz w:val="21"/>
+          <w:szCs w:val="21"/>
+        </w:rPr>
+        <w:t>iterable</w:t>
+      </w:r>
+      <w:proofErr w:type="spellEnd"/>
+      <w:r>
+        <w:rPr>
+          <w:color w:val="363D49"/>
+          <w:spacing w:val="8"/>
+          <w:sz w:val="21"/>
+          <w:szCs w:val="21"/>
+        </w:rPr>
+        <w:t xml:space="preserve"> objects (like most Python objects), Spark runs function </w:t>
       </w:r>
       <w:r>
         <w:rPr>
@@ -1383,6 +1777,7 @@
         </w:rPr>
         <w:t> function so you can get a better sense of how it works. If you look carefully, you'll see that </w:t>
       </w:r>
+      <w:proofErr w:type="spellStart"/>
       <w:r>
         <w:rPr>
           <w:rStyle w:val="HTMLCode"/>
@@ -1392,6 +1787,7 @@
         </w:rPr>
         <w:t>raw_data</w:t>
       </w:r>
+      <w:proofErr w:type="spellEnd"/>
       <w:r>
         <w:rPr>
           <w:color w:val="363D49"/>
@@ -1620,7 +2016,27 @@
           <w:sz w:val="21"/>
           <w:szCs w:val="21"/>
         </w:rPr>
-        <w:t>Call the RDD function `map()` to specify we want to apply the logic in the parentheses</w:t>
+        <w:t>Call the RDD function `</w:t>
+      </w:r>
+      <w:proofErr w:type="gramStart"/>
+      <w:r>
+        <w:rPr>
+          <w:color w:val="363D49"/>
+          <w:spacing w:val="8"/>
+          <w:sz w:val="21"/>
+          <w:szCs w:val="21"/>
+        </w:rPr>
+        <w:t>map(</w:t>
+      </w:r>
+      <w:proofErr w:type="gramEnd"/>
+      <w:r>
+        <w:rPr>
+          <w:color w:val="363D49"/>
+          <w:spacing w:val="8"/>
+          <w:sz w:val="21"/>
+          <w:szCs w:val="21"/>
+        </w:rPr>
+        <w:t>)` to specify we want to apply the logic in the parentheses</w:t>
       </w:r>
       <w:r>
         <w:rPr>
@@ -1664,7 +2080,27 @@
           <w:sz w:val="21"/>
           <w:szCs w:val="21"/>
         </w:rPr>
-        <w:t xml:space="preserve"> resulting RDD to `daily_show`.</w:t>
+        <w:t xml:space="preserve"> resulting RDD to `</w:t>
+      </w:r>
+      <w:proofErr w:type="spellStart"/>
+      <w:r>
+        <w:rPr>
+          <w:color w:val="363D49"/>
+          <w:spacing w:val="8"/>
+          <w:sz w:val="21"/>
+          <w:szCs w:val="21"/>
+        </w:rPr>
+        <w:t>daily_show</w:t>
+      </w:r>
+      <w:proofErr w:type="spellEnd"/>
+      <w:r>
+        <w:rPr>
+          <w:color w:val="363D49"/>
+          <w:spacing w:val="8"/>
+          <w:sz w:val="21"/>
+          <w:szCs w:val="21"/>
+        </w:rPr>
+        <w:t>`.</w:t>
       </w:r>
     </w:p>
     <w:p>
@@ -1690,7 +2126,47 @@
           <w:sz w:val="21"/>
           <w:szCs w:val="21"/>
         </w:rPr>
-        <w:t>Call the RDD function `take()` on `daily_show` to display the first five elements (or rows) of the resulting RDD.</w:t>
+        <w:t>Call the RDD function `</w:t>
+      </w:r>
+      <w:proofErr w:type="gramStart"/>
+      <w:r>
+        <w:rPr>
+          <w:color w:val="363D49"/>
+          <w:spacing w:val="8"/>
+          <w:sz w:val="21"/>
+          <w:szCs w:val="21"/>
+        </w:rPr>
+        <w:t>take(</w:t>
+      </w:r>
+      <w:proofErr w:type="gramEnd"/>
+      <w:r>
+        <w:rPr>
+          <w:color w:val="363D49"/>
+          <w:spacing w:val="8"/>
+          <w:sz w:val="21"/>
+          <w:szCs w:val="21"/>
+        </w:rPr>
+        <w:t>)` on `</w:t>
+      </w:r>
+      <w:proofErr w:type="spellStart"/>
+      <w:r>
+        <w:rPr>
+          <w:color w:val="363D49"/>
+          <w:spacing w:val="8"/>
+          <w:sz w:val="21"/>
+          <w:szCs w:val="21"/>
+        </w:rPr>
+        <w:t>daily_show</w:t>
+      </w:r>
+      <w:proofErr w:type="spellEnd"/>
+      <w:r>
+        <w:rPr>
+          <w:color w:val="363D49"/>
+          <w:spacing w:val="8"/>
+          <w:sz w:val="21"/>
+          <w:szCs w:val="21"/>
+        </w:rPr>
+        <w:t>` to display the first five elements (or rows) of the resulting RDD.</w:t>
       </w:r>
     </w:p>
     <w:p>
@@ -1727,6 +2203,7 @@
         </w:rPr>
         <w:t>We call the </w:t>
       </w:r>
+      <w:proofErr w:type="gramStart"/>
       <w:r>
         <w:rPr>
           <w:rStyle w:val="HTMLCode"/>
@@ -1737,18 +2214,9 @@
           <w:szCs w:val="21"/>
           <w:shd w:val="clear" w:color="auto" w:fill="F9F1F3"/>
         </w:rPr>
-        <w:t>map(f)</w:t>
-      </w:r>
-      <w:r>
-        <w:rPr>
-          <w:color w:val="363D49"/>
-          <w:spacing w:val="8"/>
-          <w:sz w:val="21"/>
-          <w:szCs w:val="21"/>
-          <w:shd w:val="clear" w:color="auto" w:fill="FFFFFF"/>
-        </w:rPr>
-        <w:t> function a transformation step. It requires either a named or lambda function </w:t>
-      </w:r>
+        <w:t>map(</w:t>
+      </w:r>
+      <w:proofErr w:type="gramEnd"/>
       <w:r>
         <w:rPr>
           <w:rStyle w:val="HTMLCode"/>
@@ -1759,6 +2227,28 @@
           <w:szCs w:val="21"/>
           <w:shd w:val="clear" w:color="auto" w:fill="F9F1F3"/>
         </w:rPr>
+        <w:t>f)</w:t>
+      </w:r>
+      <w:r>
+        <w:rPr>
+          <w:color w:val="363D49"/>
+          <w:spacing w:val="8"/>
+          <w:sz w:val="21"/>
+          <w:szCs w:val="21"/>
+          <w:shd w:val="clear" w:color="auto" w:fill="FFFFFF"/>
+        </w:rPr>
+        <w:t> function a transformation step. It requires either a named or lambda function </w:t>
+      </w:r>
+      <w:r>
+        <w:rPr>
+          <w:rStyle w:val="HTMLCode"/>
+          <w:rFonts w:eastAsiaTheme="minorHAnsi"/>
+          <w:color w:val="C6244D"/>
+          <w:spacing w:val="8"/>
+          <w:sz w:val="21"/>
+          <w:szCs w:val="21"/>
+          <w:shd w:val="clear" w:color="auto" w:fill="F9F1F3"/>
+        </w:rPr>
         <w:t>f</w:t>
       </w:r>
       <w:r>
@@ -1824,7 +2314,29 @@
           <w:szCs w:val="21"/>
           <w:shd w:val="clear" w:color="auto" w:fill="FFFFFF"/>
         </w:rPr>
-        <w:t>One of the wonderful features of PySpark is the ability to separate our logic - which we prefer to write in Python - from the actual data transformation. In the previous code cell, we wrote this lambda function in Python code:</w:t>
+        <w:t xml:space="preserve">One of the wonderful features of </w:t>
+      </w:r>
+      <w:proofErr w:type="spellStart"/>
+      <w:r>
+        <w:rPr>
+          <w:color w:val="363D49"/>
+          <w:spacing w:val="8"/>
+          <w:sz w:val="21"/>
+          <w:szCs w:val="21"/>
+          <w:shd w:val="clear" w:color="auto" w:fill="FFFFFF"/>
+        </w:rPr>
+        <w:t>PySpark</w:t>
+      </w:r>
+      <w:proofErr w:type="spellEnd"/>
+      <w:r>
+        <w:rPr>
+          <w:color w:val="363D49"/>
+          <w:spacing w:val="8"/>
+          <w:sz w:val="21"/>
+          <w:szCs w:val="21"/>
+          <w:shd w:val="clear" w:color="auto" w:fill="FFFFFF"/>
+        </w:rPr>
+        <w:t xml:space="preserve"> is the ability to separate our logic - which we prefer to write in Python - from the actual data transformation. In the previous code cell, we wrote this lambda function in Python code:</w:t>
       </w:r>
     </w:p>
     <w:p>
@@ -1851,6 +2363,7 @@
           <w:shd w:val="clear" w:color="auto" w:fill="FFFFFF"/>
         </w:rPr>
       </w:pPr>
+      <w:proofErr w:type="spellStart"/>
       <w:r>
         <w:rPr>
           <w:color w:val="363D49"/>
@@ -1869,7 +2382,62 @@
           <w:szCs w:val="21"/>
           <w:shd w:val="clear" w:color="auto" w:fill="FFFFFF"/>
         </w:rPr>
-        <w:t>aw_data.map(lambda line: line.split('\t'))</w:t>
+        <w:t>aw_</w:t>
+      </w:r>
+      <w:proofErr w:type="gramStart"/>
+      <w:r>
+        <w:rPr>
+          <w:color w:val="363D49"/>
+          <w:spacing w:val="8"/>
+          <w:sz w:val="21"/>
+          <w:szCs w:val="21"/>
+          <w:shd w:val="clear" w:color="auto" w:fill="FFFFFF"/>
+        </w:rPr>
+        <w:t>data.map</w:t>
+      </w:r>
+      <w:proofErr w:type="spellEnd"/>
+      <w:r>
+        <w:rPr>
+          <w:color w:val="363D49"/>
+          <w:spacing w:val="8"/>
+          <w:sz w:val="21"/>
+          <w:szCs w:val="21"/>
+          <w:shd w:val="clear" w:color="auto" w:fill="FFFFFF"/>
+        </w:rPr>
+        <w:t>(</w:t>
+      </w:r>
+      <w:proofErr w:type="gramEnd"/>
+      <w:r>
+        <w:rPr>
+          <w:color w:val="363D49"/>
+          <w:spacing w:val="8"/>
+          <w:sz w:val="21"/>
+          <w:szCs w:val="21"/>
+          <w:shd w:val="clear" w:color="auto" w:fill="FFFFFF"/>
+        </w:rPr>
+        <w:t xml:space="preserve">lambda line: </w:t>
+      </w:r>
+      <w:proofErr w:type="spellStart"/>
+      <w:r>
+        <w:rPr>
+          <w:color w:val="363D49"/>
+          <w:spacing w:val="8"/>
+          <w:sz w:val="21"/>
+          <w:szCs w:val="21"/>
+          <w:shd w:val="clear" w:color="auto" w:fill="FFFFFF"/>
+        </w:rPr>
+        <w:t>line.split</w:t>
+      </w:r>
+      <w:proofErr w:type="spellEnd"/>
+      <w:r>
+        <w:rPr>
+          <w:color w:val="363D49"/>
+          <w:spacing w:val="8"/>
+          <w:sz w:val="21"/>
+          <w:szCs w:val="21"/>
+          <w:shd w:val="clear" w:color="auto" w:fill="FFFFFF"/>
+        </w:rPr>
+        <w:t>('\t'))</w:t>
       </w:r>
     </w:p>
     <w:p>
@@ -1924,7 +2492,29 @@
           <w:szCs w:val="21"/>
           <w:shd w:val="clear" w:color="auto" w:fill="FFFFFF"/>
         </w:rPr>
-        <w:t> is the power of PySpark. Without learning any Scala, we get to harness the data processing performance gains from Spark's Scala architecture. Even better, when we ran the following code, it returned the results to us in Python-friendly notation:</w:t>
+        <w:t xml:space="preserve"> is the power of </w:t>
+      </w:r>
+      <w:proofErr w:type="spellStart"/>
+      <w:r>
+        <w:rPr>
+          <w:color w:val="363D49"/>
+          <w:spacing w:val="8"/>
+          <w:sz w:val="21"/>
+          <w:szCs w:val="21"/>
+          <w:shd w:val="clear" w:color="auto" w:fill="FFFFFF"/>
+        </w:rPr>
+        <w:t>PySpark</w:t>
+      </w:r>
+      <w:proofErr w:type="spellEnd"/>
+      <w:r>
+        <w:rPr>
+          <w:color w:val="363D49"/>
+          <w:spacing w:val="8"/>
+          <w:sz w:val="21"/>
+          <w:szCs w:val="21"/>
+          <w:shd w:val="clear" w:color="auto" w:fill="FFFFFF"/>
+        </w:rPr>
+        <w:t>. Without learning any Scala, we get to harness the data processing performance gains from Spark's Scala architecture. Even better, when we ran the following code, it returned the results to us in Python-friendly notation:</w:t>
       </w:r>
     </w:p>
     <w:p>
@@ -1960,15 +2550,49 @@
         </w:rPr>
         <w:tab/>
       </w:r>
-      <w:r>
-        <w:rPr>
-          <w:color w:val="363D49"/>
-          <w:spacing w:val="8"/>
-          <w:sz w:val="21"/>
-          <w:szCs w:val="21"/>
-          <w:shd w:val="clear" w:color="auto" w:fill="FFFFFF"/>
-        </w:rPr>
-        <w:t>daily_show.take(5)</w:t>
+      <w:proofErr w:type="spellStart"/>
+      <w:r>
+        <w:rPr>
+          <w:color w:val="363D49"/>
+          <w:spacing w:val="8"/>
+          <w:sz w:val="21"/>
+          <w:szCs w:val="21"/>
+          <w:shd w:val="clear" w:color="auto" w:fill="FFFFFF"/>
+        </w:rPr>
+        <w:t>daily_</w:t>
+      </w:r>
+      <w:proofErr w:type="gramStart"/>
+      <w:r>
+        <w:rPr>
+          <w:color w:val="363D49"/>
+          <w:spacing w:val="8"/>
+          <w:sz w:val="21"/>
+          <w:szCs w:val="21"/>
+          <w:shd w:val="clear" w:color="auto" w:fill="FFFFFF"/>
+        </w:rPr>
+        <w:t>show.take</w:t>
+      </w:r>
+      <w:proofErr w:type="spellEnd"/>
+      <w:r>
+        <w:rPr>
+          <w:color w:val="363D49"/>
+          <w:spacing w:val="8"/>
+          <w:sz w:val="21"/>
+          <w:szCs w:val="21"/>
+          <w:shd w:val="clear" w:color="auto" w:fill="FFFFFF"/>
+        </w:rPr>
+        <w:t>(</w:t>
+      </w:r>
+      <w:proofErr w:type="gramEnd"/>
+      <w:r>
+        <w:rPr>
+          <w:color w:val="363D49"/>
+          <w:spacing w:val="8"/>
+          <w:sz w:val="21"/>
+          <w:szCs w:val="21"/>
+          <w:shd w:val="clear" w:color="auto" w:fill="FFFFFF"/>
+        </w:rPr>
+        <w:t>5)</w:t>
       </w:r>
     </w:p>
     <w:p>
@@ -2043,7 +2667,15 @@
         <w:spacing w:after="0" w:line="240" w:lineRule="auto"/>
       </w:pPr>
       <w:r>
-        <w:t>Transformations - map(), reduceByKey()</w:t>
+        <w:t xml:space="preserve">Transformations - map(), </w:t>
+      </w:r>
+      <w:proofErr w:type="spellStart"/>
+      <w:r>
+        <w:t>reduceByKey</w:t>
+      </w:r>
+      <w:proofErr w:type="spellEnd"/>
+      <w:r>
+        <w:t>()</w:t>
       </w:r>
     </w:p>
     <w:p>
@@ -2056,7 +2688,15 @@
         <w:spacing w:after="0" w:line="240" w:lineRule="auto"/>
       </w:pPr>
       <w:r>
-        <w:t>Actions - take(), reduce(), saveAsTextFile(), collect()</w:t>
+        <w:t xml:space="preserve">Actions - take(), reduce(), </w:t>
+      </w:r>
+      <w:proofErr w:type="spellStart"/>
+      <w:r>
+        <w:t>saveAsTextFile</w:t>
+      </w:r>
+      <w:proofErr w:type="spellEnd"/>
+      <w:r>
+        <w:t>(), collect()</w:t>
       </w:r>
     </w:p>
     <w:p>
@@ -2083,7 +2723,47 @@
           <w:sz w:val="21"/>
           <w:szCs w:val="21"/>
         </w:rPr>
-        <w:t>Transformations are lazy operations that always return a reference to an RDD object. Spark doesn't actually run the transformations, though, until an action needs to use the RDD resulting from a transformation. Any function that returns an RDD is a transformation, and any function that returns a value is an action. These concepts will become more clear as we work through this lesson and practice writing PySpark code.</w:t>
+        <w:t xml:space="preserve">Transformations are lazy operations that always return a reference to an RDD object. Spark doesn't actually run the transformations, though, until an action needs to use the RDD resulting from a transformation. Any function that returns an RDD is a transformation, and any function that returns a value is an action. These concepts will become </w:t>
+      </w:r>
+      <w:proofErr w:type="gramStart"/>
+      <w:r>
+        <w:rPr>
+          <w:color w:val="363D49"/>
+          <w:spacing w:val="8"/>
+          <w:sz w:val="21"/>
+          <w:szCs w:val="21"/>
+        </w:rPr>
+        <w:t>more clear</w:t>
+      </w:r>
+      <w:proofErr w:type="gramEnd"/>
+      <w:r>
+        <w:rPr>
+          <w:color w:val="363D49"/>
+          <w:spacing w:val="8"/>
+          <w:sz w:val="21"/>
+          <w:szCs w:val="21"/>
+        </w:rPr>
+        <w:t xml:space="preserve"> as we work through this lesson and practice writing </w:t>
+      </w:r>
+      <w:proofErr w:type="spellStart"/>
+      <w:r>
+        <w:rPr>
+          <w:color w:val="363D49"/>
+          <w:spacing w:val="8"/>
+          <w:sz w:val="21"/>
+          <w:szCs w:val="21"/>
+        </w:rPr>
+        <w:t>PySpark</w:t>
+      </w:r>
+      <w:proofErr w:type="spellEnd"/>
+      <w:r>
+        <w:rPr>
+          <w:color w:val="363D49"/>
+          <w:spacing w:val="8"/>
+          <w:sz w:val="21"/>
+          <w:szCs w:val="21"/>
+        </w:rPr>
+        <w:t xml:space="preserve"> code.</w:t>
       </w:r>
     </w:p>
     <w:p>
@@ -2148,6 +2828,7 @@
         </w:rPr>
         <w:t> in place, instead of creating a new object </w:t>
       </w:r>
+      <w:proofErr w:type="spellStart"/>
       <w:r>
         <w:rPr>
           <w:rStyle w:val="HTMLCode"/>
@@ -2157,6 +2838,7 @@
         </w:rPr>
         <w:t>daily_show</w:t>
       </w:r>
+      <w:proofErr w:type="spellEnd"/>
       <w:r>
         <w:rPr>
           <w:color w:val="363D49"/>
@@ -2235,9 +2917,16 @@
         <w:pStyle w:val="Heading2"/>
         <w:spacing w:line="240" w:lineRule="auto"/>
       </w:pPr>
-      <w:r>
-        <w:t>ReduceByKey()</w:t>
-      </w:r>
+      <w:proofErr w:type="spellStart"/>
+      <w:proofErr w:type="gramStart"/>
+      <w:r>
+        <w:t>ReduceByKey</w:t>
+      </w:r>
+      <w:proofErr w:type="spellEnd"/>
+      <w:r>
+        <w:t>()</w:t>
+      </w:r>
+      <w:proofErr w:type="gramEnd"/>
     </w:p>
     <w:p>
       <w:pPr>
@@ -2272,6 +2961,7 @@
         </w:rPr>
         <w:t>We'd like to tally up the number of guests who have appeared on The Daily Show during each year. If </w:t>
       </w:r>
+      <w:proofErr w:type="spellStart"/>
       <w:r>
         <w:rPr>
           <w:rStyle w:val="HTMLCode"/>
@@ -2282,7 +2972,20 @@
           <w:szCs w:val="21"/>
           <w:shd w:val="clear" w:color="auto" w:fill="F9F1F3"/>
         </w:rPr>
-        <w:t xml:space="preserve">daily_show </w:t>
+        <w:t>daily_show</w:t>
+      </w:r>
+      <w:proofErr w:type="spellEnd"/>
+      <w:r>
+        <w:rPr>
+          <w:rStyle w:val="HTMLCode"/>
+          <w:rFonts w:eastAsiaTheme="minorHAnsi"/>
+          <w:color w:val="C6244D"/>
+          <w:spacing w:val="8"/>
+          <w:sz w:val="21"/>
+          <w:szCs w:val="21"/>
+          <w:shd w:val="clear" w:color="auto" w:fill="F9F1F3"/>
+        </w:rPr>
+        <w:t xml:space="preserve"> </w:t>
       </w:r>
       <w:r>
         <w:rPr>
@@ -2319,15 +3022,49 @@
           <w:shd w:val="clear" w:color="auto" w:fill="FFFFFF"/>
         </w:rPr>
       </w:pPr>
-      <w:r>
-        <w:rPr>
-          <w:color w:val="363D49"/>
-          <w:spacing w:val="8"/>
-          <w:sz w:val="21"/>
-          <w:szCs w:val="21"/>
-          <w:shd w:val="clear" w:color="auto" w:fill="FFFFFF"/>
-        </w:rPr>
-        <w:t>tally = dict()</w:t>
+      <w:proofErr w:type="gramStart"/>
+      <w:r>
+        <w:rPr>
+          <w:color w:val="363D49"/>
+          <w:spacing w:val="8"/>
+          <w:sz w:val="21"/>
+          <w:szCs w:val="21"/>
+          <w:shd w:val="clear" w:color="auto" w:fill="FFFFFF"/>
+        </w:rPr>
+        <w:t>tally</w:t>
+      </w:r>
+      <w:proofErr w:type="gramEnd"/>
+      <w:r>
+        <w:rPr>
+          <w:color w:val="363D49"/>
+          <w:spacing w:val="8"/>
+          <w:sz w:val="21"/>
+          <w:szCs w:val="21"/>
+          <w:shd w:val="clear" w:color="auto" w:fill="FFFFFF"/>
+        </w:rPr>
+        <w:t xml:space="preserve"> = </w:t>
+      </w:r>
+      <w:proofErr w:type="spellStart"/>
+      <w:r>
+        <w:rPr>
+          <w:color w:val="363D49"/>
+          <w:spacing w:val="8"/>
+          <w:sz w:val="21"/>
+          <w:szCs w:val="21"/>
+          <w:shd w:val="clear" w:color="auto" w:fill="FFFFFF"/>
+        </w:rPr>
+        <w:t>dict</w:t>
+      </w:r>
+      <w:proofErr w:type="spellEnd"/>
+      <w:r>
+        <w:rPr>
+          <w:color w:val="363D49"/>
+          <w:spacing w:val="8"/>
+          <w:sz w:val="21"/>
+          <w:szCs w:val="21"/>
+          <w:shd w:val="clear" w:color="auto" w:fill="FFFFFF"/>
+        </w:rPr>
+        <w:t>()</w:t>
       </w:r>
     </w:p>
     <w:p>
@@ -2342,15 +3079,49 @@
           <w:shd w:val="clear" w:color="auto" w:fill="FFFFFF"/>
         </w:rPr>
       </w:pPr>
-      <w:r>
-        <w:rPr>
-          <w:color w:val="363D49"/>
-          <w:spacing w:val="8"/>
-          <w:sz w:val="21"/>
-          <w:szCs w:val="21"/>
-          <w:shd w:val="clear" w:color="auto" w:fill="FFFFFF"/>
-        </w:rPr>
-        <w:t>for line in daily_show:</w:t>
+      <w:proofErr w:type="gramStart"/>
+      <w:r>
+        <w:rPr>
+          <w:color w:val="363D49"/>
+          <w:spacing w:val="8"/>
+          <w:sz w:val="21"/>
+          <w:szCs w:val="21"/>
+          <w:shd w:val="clear" w:color="auto" w:fill="FFFFFF"/>
+        </w:rPr>
+        <w:t>for</w:t>
+      </w:r>
+      <w:proofErr w:type="gramEnd"/>
+      <w:r>
+        <w:rPr>
+          <w:color w:val="363D49"/>
+          <w:spacing w:val="8"/>
+          <w:sz w:val="21"/>
+          <w:szCs w:val="21"/>
+          <w:shd w:val="clear" w:color="auto" w:fill="FFFFFF"/>
+        </w:rPr>
+        <w:t xml:space="preserve"> line in </w:t>
+      </w:r>
+      <w:proofErr w:type="spellStart"/>
+      <w:r>
+        <w:rPr>
+          <w:color w:val="363D49"/>
+          <w:spacing w:val="8"/>
+          <w:sz w:val="21"/>
+          <w:szCs w:val="21"/>
+          <w:shd w:val="clear" w:color="auto" w:fill="FFFFFF"/>
+        </w:rPr>
+        <w:t>daily_show</w:t>
+      </w:r>
+      <w:proofErr w:type="spellEnd"/>
+      <w:r>
+        <w:rPr>
+          <w:color w:val="363D49"/>
+          <w:spacing w:val="8"/>
+          <w:sz w:val="21"/>
+          <w:szCs w:val="21"/>
+          <w:shd w:val="clear" w:color="auto" w:fill="FFFFFF"/>
+        </w:rPr>
+        <w:t>:</w:t>
       </w:r>
     </w:p>
     <w:p>
@@ -2373,7 +3144,29 @@
           <w:szCs w:val="21"/>
           <w:shd w:val="clear" w:color="auto" w:fill="FFFFFF"/>
         </w:rPr>
-        <w:t xml:space="preserve">  year = line[0]</w:t>
+        <w:t xml:space="preserve">  </w:t>
+      </w:r>
+      <w:proofErr w:type="gramStart"/>
+      <w:r>
+        <w:rPr>
+          <w:color w:val="363D49"/>
+          <w:spacing w:val="8"/>
+          <w:sz w:val="21"/>
+          <w:szCs w:val="21"/>
+          <w:shd w:val="clear" w:color="auto" w:fill="FFFFFF"/>
+        </w:rPr>
+        <w:t>year</w:t>
+      </w:r>
+      <w:proofErr w:type="gramEnd"/>
+      <w:r>
+        <w:rPr>
+          <w:color w:val="363D49"/>
+          <w:spacing w:val="8"/>
+          <w:sz w:val="21"/>
+          <w:szCs w:val="21"/>
+          <w:shd w:val="clear" w:color="auto" w:fill="FFFFFF"/>
+        </w:rPr>
+        <w:t xml:space="preserve"> = line[0]</w:t>
       </w:r>
     </w:p>
     <w:p>
@@ -2396,7 +3189,51 @@
           <w:szCs w:val="21"/>
           <w:shd w:val="clear" w:color="auto" w:fill="FFFFFF"/>
         </w:rPr>
-        <w:t xml:space="preserve">  if year in tally.keys():</w:t>
+        <w:t xml:space="preserve">  </w:t>
+      </w:r>
+      <w:proofErr w:type="gramStart"/>
+      <w:r>
+        <w:rPr>
+          <w:color w:val="363D49"/>
+          <w:spacing w:val="8"/>
+          <w:sz w:val="21"/>
+          <w:szCs w:val="21"/>
+          <w:shd w:val="clear" w:color="auto" w:fill="FFFFFF"/>
+        </w:rPr>
+        <w:t>if</w:t>
+      </w:r>
+      <w:proofErr w:type="gramEnd"/>
+      <w:r>
+        <w:rPr>
+          <w:color w:val="363D49"/>
+          <w:spacing w:val="8"/>
+          <w:sz w:val="21"/>
+          <w:szCs w:val="21"/>
+          <w:shd w:val="clear" w:color="auto" w:fill="FFFFFF"/>
+        </w:rPr>
+        <w:t xml:space="preserve"> year in </w:t>
+      </w:r>
+      <w:proofErr w:type="spellStart"/>
+      <w:r>
+        <w:rPr>
+          <w:color w:val="363D49"/>
+          <w:spacing w:val="8"/>
+          <w:sz w:val="21"/>
+          <w:szCs w:val="21"/>
+          <w:shd w:val="clear" w:color="auto" w:fill="FFFFFF"/>
+        </w:rPr>
+        <w:t>tally.keys</w:t>
+      </w:r>
+      <w:proofErr w:type="spellEnd"/>
+      <w:r>
+        <w:rPr>
+          <w:color w:val="363D49"/>
+          <w:spacing w:val="8"/>
+          <w:sz w:val="21"/>
+          <w:szCs w:val="21"/>
+          <w:shd w:val="clear" w:color="auto" w:fill="FFFFFF"/>
+        </w:rPr>
+        <w:t>():</w:t>
       </w:r>
     </w:p>
     <w:p>
@@ -2419,7 +3256,29 @@
           <w:szCs w:val="21"/>
           <w:shd w:val="clear" w:color="auto" w:fill="FFFFFF"/>
         </w:rPr>
-        <w:t xml:space="preserve">    tally[year] = tally[year] + 1</w:t>
+        <w:t xml:space="preserve">    </w:t>
+      </w:r>
+      <w:proofErr w:type="gramStart"/>
+      <w:r>
+        <w:rPr>
+          <w:color w:val="363D49"/>
+          <w:spacing w:val="8"/>
+          <w:sz w:val="21"/>
+          <w:szCs w:val="21"/>
+          <w:shd w:val="clear" w:color="auto" w:fill="FFFFFF"/>
+        </w:rPr>
+        <w:t>tally[</w:t>
+      </w:r>
+      <w:proofErr w:type="gramEnd"/>
+      <w:r>
+        <w:rPr>
+          <w:color w:val="363D49"/>
+          <w:spacing w:val="8"/>
+          <w:sz w:val="21"/>
+          <w:szCs w:val="21"/>
+          <w:shd w:val="clear" w:color="auto" w:fill="FFFFFF"/>
+        </w:rPr>
+        <w:t>year] = tally[year] + 1</w:t>
       </w:r>
     </w:p>
     <w:p>
@@ -2442,7 +3301,29 @@
           <w:szCs w:val="21"/>
           <w:shd w:val="clear" w:color="auto" w:fill="FFFFFF"/>
         </w:rPr>
-        <w:t xml:space="preserve">  else:</w:t>
+        <w:t xml:space="preserve">  </w:t>
+      </w:r>
+      <w:proofErr w:type="gramStart"/>
+      <w:r>
+        <w:rPr>
+          <w:color w:val="363D49"/>
+          <w:spacing w:val="8"/>
+          <w:sz w:val="21"/>
+          <w:szCs w:val="21"/>
+          <w:shd w:val="clear" w:color="auto" w:fill="FFFFFF"/>
+        </w:rPr>
+        <w:t>else</w:t>
+      </w:r>
+      <w:proofErr w:type="gramEnd"/>
+      <w:r>
+        <w:rPr>
+          <w:color w:val="363D49"/>
+          <w:spacing w:val="8"/>
+          <w:sz w:val="21"/>
+          <w:szCs w:val="21"/>
+          <w:shd w:val="clear" w:color="auto" w:fill="FFFFFF"/>
+        </w:rPr>
+        <w:t>:</w:t>
       </w:r>
     </w:p>
     <w:p>
@@ -2465,7 +3346,29 @@
           <w:szCs w:val="21"/>
           <w:shd w:val="clear" w:color="auto" w:fill="FFFFFF"/>
         </w:rPr>
-        <w:t xml:space="preserve">    tally[year] = 1</w:t>
+        <w:t xml:space="preserve">    </w:t>
+      </w:r>
+      <w:proofErr w:type="gramStart"/>
+      <w:r>
+        <w:rPr>
+          <w:color w:val="363D49"/>
+          <w:spacing w:val="8"/>
+          <w:sz w:val="21"/>
+          <w:szCs w:val="21"/>
+          <w:shd w:val="clear" w:color="auto" w:fill="FFFFFF"/>
+        </w:rPr>
+        <w:t>tally[</w:t>
+      </w:r>
+      <w:proofErr w:type="gramEnd"/>
+      <w:r>
+        <w:rPr>
+          <w:color w:val="363D49"/>
+          <w:spacing w:val="8"/>
+          <w:sz w:val="21"/>
+          <w:szCs w:val="21"/>
+          <w:shd w:val="clear" w:color="auto" w:fill="FFFFFF"/>
+        </w:rPr>
+        <w:t>year] = 1</w:t>
       </w:r>
     </w:p>
     <w:p>
@@ -2560,6 +3463,7 @@
         </w:rPr>
         <w:t> step, then a </w:t>
       </w:r>
+      <w:proofErr w:type="spellStart"/>
       <w:r>
         <w:rPr>
           <w:rStyle w:val="HTMLCode"/>
@@ -2569,6 +3473,7 @@
         </w:rPr>
         <w:t>ReduceByKey</w:t>
       </w:r>
+      <w:proofErr w:type="spellEnd"/>
       <w:r>
         <w:rPr>
           <w:color w:val="363D49"/>
@@ -2654,7 +3559,29 @@
           <w:szCs w:val="21"/>
           <w:shd w:val="clear" w:color="auto" w:fill="FFFFFF"/>
         </w:rPr>
-        <w:t> didn't return the histogram we were hoping for. Because of lazy evaluation, PySpark delayed executing the </w:t>
+        <w:t xml:space="preserve"> didn't return the histogram we were hoping for. Because of lazy evaluation, </w:t>
+      </w:r>
+      <w:proofErr w:type="spellStart"/>
+      <w:r>
+        <w:rPr>
+          <w:color w:val="363D49"/>
+          <w:spacing w:val="8"/>
+          <w:sz w:val="21"/>
+          <w:szCs w:val="21"/>
+          <w:shd w:val="clear" w:color="auto" w:fill="FFFFFF"/>
+        </w:rPr>
+        <w:t>PySpark</w:t>
+      </w:r>
+      <w:proofErr w:type="spellEnd"/>
+      <w:r>
+        <w:rPr>
+          <w:color w:val="363D49"/>
+          <w:spacing w:val="8"/>
+          <w:sz w:val="21"/>
+          <w:szCs w:val="21"/>
+          <w:shd w:val="clear" w:color="auto" w:fill="FFFFFF"/>
+        </w:rPr>
+        <w:t xml:space="preserve"> delayed executing the </w:t>
       </w:r>
       <w:r>
         <w:rPr>
@@ -2678,6 +3605,7 @@
         </w:rPr>
         <w:t> and </w:t>
       </w:r>
+      <w:proofErr w:type="spellStart"/>
       <w:r>
         <w:rPr>
           <w:rStyle w:val="HTMLCode"/>
@@ -2690,6 +3618,7 @@
         </w:rPr>
         <w:t>reduceByKey</w:t>
       </w:r>
+      <w:proofErr w:type="spellEnd"/>
       <w:r>
         <w:rPr>
           <w:color w:val="363D49"/>
@@ -2700,6 +3629,7 @@
         </w:rPr>
         <w:t> steps until we actually need them. Before we use </w:t>
       </w:r>
+      <w:proofErr w:type="gramStart"/>
       <w:r>
         <w:rPr>
           <w:rStyle w:val="HTMLCode"/>
@@ -2710,18 +3640,9 @@
           <w:szCs w:val="21"/>
           <w:shd w:val="clear" w:color="auto" w:fill="F9F1F3"/>
         </w:rPr>
-        <w:t>take()</w:t>
-      </w:r>
-      <w:r>
-        <w:rPr>
-          <w:color w:val="363D49"/>
-          <w:spacing w:val="8"/>
-          <w:sz w:val="21"/>
-          <w:szCs w:val="21"/>
-          <w:shd w:val="clear" w:color="auto" w:fill="FFFFFF"/>
-        </w:rPr>
-        <w:t> to preview the first few elements in </w:t>
-      </w:r>
+        <w:t>take(</w:t>
+      </w:r>
+      <w:proofErr w:type="gramEnd"/>
       <w:r>
         <w:rPr>
           <w:rStyle w:val="HTMLCode"/>
@@ -2732,6 +3653,28 @@
           <w:szCs w:val="21"/>
           <w:shd w:val="clear" w:color="auto" w:fill="F9F1F3"/>
         </w:rPr>
+        <w:t>)</w:t>
+      </w:r>
+      <w:r>
+        <w:rPr>
+          <w:color w:val="363D49"/>
+          <w:spacing w:val="8"/>
+          <w:sz w:val="21"/>
+          <w:szCs w:val="21"/>
+          <w:shd w:val="clear" w:color="auto" w:fill="FFFFFF"/>
+        </w:rPr>
+        <w:t> to preview the first few elements in </w:t>
+      </w:r>
+      <w:r>
+        <w:rPr>
+          <w:rStyle w:val="HTMLCode"/>
+          <w:rFonts w:eastAsiaTheme="minorHAnsi"/>
+          <w:color w:val="C6244D"/>
+          <w:spacing w:val="8"/>
+          <w:sz w:val="21"/>
+          <w:szCs w:val="21"/>
+          <w:shd w:val="clear" w:color="auto" w:fill="F9F1F3"/>
+        </w:rPr>
         <w:t>tally</w:t>
       </w:r>
       <w:r>
@@ -2778,15 +3721,93 @@
         </w:rPr>
         <w:tab/>
       </w:r>
-      <w:r>
-        <w:rPr>
-          <w:color w:val="363D49"/>
-          <w:spacing w:val="8"/>
-          <w:sz w:val="21"/>
-          <w:szCs w:val="21"/>
-          <w:shd w:val="clear" w:color="auto" w:fill="FFFFFF"/>
-        </w:rPr>
-        <w:t>daily_show.map(lambda x: (x[0], 1)).reduceByKey(lambda x, y: x+y)</w:t>
+      <w:proofErr w:type="spellStart"/>
+      <w:r>
+        <w:rPr>
+          <w:color w:val="363D49"/>
+          <w:spacing w:val="8"/>
+          <w:sz w:val="21"/>
+          <w:szCs w:val="21"/>
+          <w:shd w:val="clear" w:color="auto" w:fill="FFFFFF"/>
+        </w:rPr>
+        <w:t>daily_</w:t>
+      </w:r>
+      <w:proofErr w:type="gramStart"/>
+      <w:r>
+        <w:rPr>
+          <w:color w:val="363D49"/>
+          <w:spacing w:val="8"/>
+          <w:sz w:val="21"/>
+          <w:szCs w:val="21"/>
+          <w:shd w:val="clear" w:color="auto" w:fill="FFFFFF"/>
+        </w:rPr>
+        <w:t>show.map</w:t>
+      </w:r>
+      <w:proofErr w:type="spellEnd"/>
+      <w:r>
+        <w:rPr>
+          <w:color w:val="363D49"/>
+          <w:spacing w:val="8"/>
+          <w:sz w:val="21"/>
+          <w:szCs w:val="21"/>
+          <w:shd w:val="clear" w:color="auto" w:fill="FFFFFF"/>
+        </w:rPr>
+        <w:t>(</w:t>
+      </w:r>
+      <w:proofErr w:type="gramEnd"/>
+      <w:r>
+        <w:rPr>
+          <w:color w:val="363D49"/>
+          <w:spacing w:val="8"/>
+          <w:sz w:val="21"/>
+          <w:szCs w:val="21"/>
+          <w:shd w:val="clear" w:color="auto" w:fill="FFFFFF"/>
+        </w:rPr>
+        <w:t>lambda x: (x[0], 1)).</w:t>
+      </w:r>
+      <w:proofErr w:type="spellStart"/>
+      <w:r>
+        <w:rPr>
+          <w:color w:val="363D49"/>
+          <w:spacing w:val="8"/>
+          <w:sz w:val="21"/>
+          <w:szCs w:val="21"/>
+          <w:shd w:val="clear" w:color="auto" w:fill="FFFFFF"/>
+        </w:rPr>
+        <w:t>reduceByKey</w:t>
+      </w:r>
+      <w:proofErr w:type="spellEnd"/>
+      <w:r>
+        <w:rPr>
+          <w:color w:val="363D49"/>
+          <w:spacing w:val="8"/>
+          <w:sz w:val="21"/>
+          <w:szCs w:val="21"/>
+          <w:shd w:val="clear" w:color="auto" w:fill="FFFFFF"/>
+        </w:rPr>
+        <w:t xml:space="preserve">(lambda x, y: </w:t>
+      </w:r>
+      <w:proofErr w:type="spellStart"/>
+      <w:r>
+        <w:rPr>
+          <w:color w:val="363D49"/>
+          <w:spacing w:val="8"/>
+          <w:sz w:val="21"/>
+          <w:szCs w:val="21"/>
+          <w:shd w:val="clear" w:color="auto" w:fill="FFFFFF"/>
+        </w:rPr>
+        <w:t>x+y</w:t>
+      </w:r>
+      <w:proofErr w:type="spellEnd"/>
+      <w:r>
+        <w:rPr>
+          <w:color w:val="363D49"/>
+          <w:spacing w:val="8"/>
+          <w:sz w:val="21"/>
+          <w:szCs w:val="21"/>
+          <w:shd w:val="clear" w:color="auto" w:fill="FFFFFF"/>
+        </w:rPr>
+        <w:t>)</w:t>
       </w:r>
     </w:p>
     <w:p>
@@ -3128,6 +4149,8 @@
           <w:szCs w:val="21"/>
         </w:rPr>
       </w:pPr>
+      <w:proofErr w:type="spellStart"/>
+      <w:proofErr w:type="gramStart"/>
       <w:r>
         <w:rPr>
           <w:rStyle w:val="HTMLCode"/>
@@ -3135,7 +4158,27 @@
           <w:spacing w:val="8"/>
           <w:shd w:val="clear" w:color="auto" w:fill="F9F1F3"/>
         </w:rPr>
-        <w:t>reduceByKey(f)</w:t>
+        <w:t>reduceByKey</w:t>
+      </w:r>
+      <w:proofErr w:type="spellEnd"/>
+      <w:r>
+        <w:rPr>
+          <w:rStyle w:val="HTMLCode"/>
+          <w:color w:val="C6244D"/>
+          <w:spacing w:val="8"/>
+          <w:shd w:val="clear" w:color="auto" w:fill="F9F1F3"/>
+        </w:rPr>
+        <w:t>(</w:t>
+      </w:r>
+      <w:proofErr w:type="gramEnd"/>
+      <w:r>
+        <w:rPr>
+          <w:rStyle w:val="HTMLCode"/>
+          <w:color w:val="C6244D"/>
+          <w:spacing w:val="8"/>
+          <w:shd w:val="clear" w:color="auto" w:fill="F9F1F3"/>
+        </w:rPr>
+        <w:t>f)</w:t>
       </w:r>
       <w:r>
         <w:rPr>
@@ -3222,6 +4265,7 @@
         </w:rPr>
         <w:t> is an RDD, we can't use Python's </w:t>
       </w:r>
+      <w:proofErr w:type="spellStart"/>
       <w:r>
         <w:rPr>
           <w:rStyle w:val="HTMLCode"/>
@@ -3231,6 +4275,7 @@
         </w:rPr>
         <w:t>len</w:t>
       </w:r>
+      <w:proofErr w:type="spellEnd"/>
       <w:r>
         <w:rPr>
           <w:color w:val="363D49"/>
@@ -3240,6 +4285,7 @@
         </w:rPr>
         <w:t> function to find out how many elements are in the collection. Instead, we'll need to use the RDD </w:t>
       </w:r>
+      <w:proofErr w:type="gramStart"/>
       <w:r>
         <w:rPr>
           <w:rStyle w:val="HTMLCode"/>
@@ -3247,7 +4293,17 @@
           <w:spacing w:val="8"/>
           <w:shd w:val="clear" w:color="auto" w:fill="F9F1F3"/>
         </w:rPr>
-        <w:t>count()</w:t>
+        <w:t>count(</w:t>
+      </w:r>
+      <w:proofErr w:type="gramEnd"/>
+      <w:r>
+        <w:rPr>
+          <w:rStyle w:val="HTMLCode"/>
+          <w:color w:val="C6244D"/>
+          <w:spacing w:val="8"/>
+          <w:shd w:val="clear" w:color="auto" w:fill="F9F1F3"/>
+        </w:rPr>
+        <w:t>)</w:t>
       </w:r>
       <w:r>
         <w:rPr>
@@ -3357,6 +4413,7 @@
         </w:rPr>
         <w:t>Spark comes with a </w:t>
       </w:r>
+      <w:proofErr w:type="gramStart"/>
       <w:r>
         <w:rPr>
           <w:rStyle w:val="HTMLCode"/>
@@ -3364,17 +4421,9 @@
           <w:spacing w:val="8"/>
           <w:shd w:val="clear" w:color="auto" w:fill="F9F1F3"/>
         </w:rPr>
-        <w:t>filter(f)</w:t>
-      </w:r>
-      <w:r>
-        <w:rPr>
-          <w:color w:val="363D49"/>
-          <w:spacing w:val="8"/>
-          <w:sz w:val="21"/>
-          <w:szCs w:val="21"/>
-        </w:rPr>
-        <w:t> function that creates a new RDD by filtering an existing one for specific criteria. If we specify a function </w:t>
-      </w:r>
+        <w:t>filter(</w:t>
+      </w:r>
+      <w:proofErr w:type="gramEnd"/>
       <w:r>
         <w:rPr>
           <w:rStyle w:val="HTMLCode"/>
@@ -3382,8 +4431,28 @@
           <w:spacing w:val="8"/>
           <w:shd w:val="clear" w:color="auto" w:fill="F9F1F3"/>
         </w:rPr>
+        <w:t>f)</w:t>
+      </w:r>
+      <w:r>
+        <w:rPr>
+          <w:color w:val="363D49"/>
+          <w:spacing w:val="8"/>
+          <w:sz w:val="21"/>
+          <w:szCs w:val="21"/>
+        </w:rPr>
+        <w:t> function that creates a new RDD by filtering an existing one for specific criteria. If we specify a function </w:t>
+      </w:r>
+      <w:proofErr w:type="spellStart"/>
+      <w:r>
+        <w:rPr>
+          <w:rStyle w:val="HTMLCode"/>
+          <w:color w:val="C6244D"/>
+          <w:spacing w:val="8"/>
+          <w:shd w:val="clear" w:color="auto" w:fill="F9F1F3"/>
+        </w:rPr>
         <w:t>f</w:t>
       </w:r>
+      <w:proofErr w:type="spellEnd"/>
       <w:r>
         <w:rPr>
           <w:color w:val="363D49"/>
@@ -3651,7 +4720,15 @@
         <w:spacing w:line="240" w:lineRule="auto"/>
       </w:pPr>
       <w:r>
-        <w:t>Spark Installation &amp; Jupyter Notebook Integration</w:t>
+        <w:t xml:space="preserve">Spark Installation &amp; </w:t>
+      </w:r>
+      <w:proofErr w:type="spellStart"/>
+      <w:r>
+        <w:t>Jupyter</w:t>
+      </w:r>
+      <w:proofErr w:type="spellEnd"/>
+      <w:r>
+        <w:t xml:space="preserve"> Notebook Integration</w:t>
       </w:r>
     </w:p>
     <w:p>
@@ -3696,7 +4773,73 @@
           <w:sz w:val="21"/>
           <w:szCs w:val="21"/>
         </w:rPr>
-        <w:t>In the last mission, we introduced the Spark cluster computing framework and explored some basic PySpark methods, all within the Dataquest interface. In this project, we'll walk through how to set up Spark on your own computer and integrate PySpark with Jupyter Notebook. We can use Spark in two modes:</w:t>
+        <w:t xml:space="preserve">In the last mission, we introduced the Spark cluster computing framework and explored some basic </w:t>
+      </w:r>
+      <w:proofErr w:type="spellStart"/>
+      <w:r>
+        <w:rPr>
+          <w:rFonts w:ascii="Times New Roman" w:eastAsia="Times New Roman" w:hAnsi="Times New Roman" w:cs="Times New Roman"/>
+          <w:color w:val="363D49"/>
+          <w:spacing w:val="8"/>
+          <w:sz w:val="21"/>
+          <w:szCs w:val="21"/>
+        </w:rPr>
+        <w:t>PySpark</w:t>
+      </w:r>
+      <w:proofErr w:type="spellEnd"/>
+      <w:r>
+        <w:rPr>
+          <w:rFonts w:ascii="Times New Roman" w:eastAsia="Times New Roman" w:hAnsi="Times New Roman" w:cs="Times New Roman"/>
+          <w:color w:val="363D49"/>
+          <w:spacing w:val="8"/>
+          <w:sz w:val="21"/>
+          <w:szCs w:val="21"/>
+        </w:rPr>
+        <w:t xml:space="preserve"> methods, all within the Dataquest interface. In this project, we'll walk through how to set up Spark on your own computer and integrate </w:t>
+      </w:r>
+      <w:proofErr w:type="spellStart"/>
+      <w:r>
+        <w:rPr>
+          <w:rFonts w:ascii="Times New Roman" w:eastAsia="Times New Roman" w:hAnsi="Times New Roman" w:cs="Times New Roman"/>
+          <w:color w:val="363D49"/>
+          <w:spacing w:val="8"/>
+          <w:sz w:val="21"/>
+          <w:szCs w:val="21"/>
+        </w:rPr>
+        <w:t>PySpark</w:t>
+      </w:r>
+      <w:proofErr w:type="spellEnd"/>
+      <w:r>
+        <w:rPr>
+          <w:rFonts w:ascii="Times New Roman" w:eastAsia="Times New Roman" w:hAnsi="Times New Roman" w:cs="Times New Roman"/>
+          <w:color w:val="363D49"/>
+          <w:spacing w:val="8"/>
+          <w:sz w:val="21"/>
+          <w:szCs w:val="21"/>
+        </w:rPr>
+        <w:t xml:space="preserve"> with </w:t>
+      </w:r>
+      <w:proofErr w:type="spellStart"/>
+      <w:r>
+        <w:rPr>
+          <w:rFonts w:ascii="Times New Roman" w:eastAsia="Times New Roman" w:hAnsi="Times New Roman" w:cs="Times New Roman"/>
+          <w:color w:val="363D49"/>
+          <w:spacing w:val="8"/>
+          <w:sz w:val="21"/>
+          <w:szCs w:val="21"/>
+        </w:rPr>
+        <w:t>Jupyter</w:t>
+      </w:r>
+      <w:proofErr w:type="spellEnd"/>
+      <w:r>
+        <w:rPr>
+          <w:rFonts w:ascii="Times New Roman" w:eastAsia="Times New Roman" w:hAnsi="Times New Roman" w:cs="Times New Roman"/>
+          <w:color w:val="363D49"/>
+          <w:spacing w:val="8"/>
+          <w:sz w:val="21"/>
+          <w:szCs w:val="21"/>
+        </w:rPr>
+        <w:t xml:space="preserve"> Notebook. We can use Spark in two modes:</w:t>
       </w:r>
     </w:p>
     <w:p>
@@ -4187,14 +5330,25 @@
         <w:lastRenderedPageBreak/>
         <w:tab/>
       </w:r>
-      <w:r>
-        <w:rPr>
-          <w:color w:val="363D49"/>
-          <w:spacing w:val="8"/>
-          <w:sz w:val="21"/>
-          <w:szCs w:val="21"/>
-        </w:rPr>
-        <w:t xml:space="preserve">java </w:t>
+      <w:proofErr w:type="gramStart"/>
+      <w:r>
+        <w:rPr>
+          <w:color w:val="363D49"/>
+          <w:spacing w:val="8"/>
+          <w:sz w:val="21"/>
+          <w:szCs w:val="21"/>
+        </w:rPr>
+        <w:t>java</w:t>
+      </w:r>
+      <w:proofErr w:type="gramEnd"/>
+      <w:r>
+        <w:rPr>
+          <w:color w:val="363D49"/>
+          <w:spacing w:val="8"/>
+          <w:sz w:val="21"/>
+          <w:szCs w:val="21"/>
+        </w:rPr>
+        <w:t xml:space="preserve"> </w:t>
       </w:r>
       <w:r>
         <w:rPr>
@@ -4270,8 +5424,13 @@
         <w:spacing w:line="240" w:lineRule="auto"/>
         <w:ind w:left="720"/>
       </w:pPr>
-      <w:r>
-        <w:t>java version "1.7.0_79"</w:t>
+      <w:proofErr w:type="gramStart"/>
+      <w:r>
+        <w:t>java</w:t>
+      </w:r>
+      <w:proofErr w:type="gramEnd"/>
+      <w:r>
+        <w:t xml:space="preserve"> version "1.7.0_79"</w:t>
       </w:r>
     </w:p>
     <w:p>
@@ -4289,7 +5448,15 @@
         <w:ind w:left="720"/>
       </w:pPr>
       <w:r>
-        <w:t>Java HotSpot(TM) 64-Bit Server VM (build 24.79-b02, mixed mode)</w:t>
+        <w:t xml:space="preserve">Java </w:t>
+      </w:r>
+      <w:proofErr w:type="spellStart"/>
+      <w:r>
+        <w:t>HotSpot</w:t>
+      </w:r>
+      <w:proofErr w:type="spellEnd"/>
+      <w:r>
+        <w:t>(TM) 64-Bit Server VM (build 24.79-b02, mixed mode)</w:t>
       </w:r>
     </w:p>
     <w:p>
@@ -4959,6 +6126,7 @@
         </w:rPr>
         <w:t> file to your computer. Open your command line application and navigate to the folder you downloaded it to. Unzip the file and move the resulting folder into your home directory. Windows does not have a built in utility that can unzip </w:t>
       </w:r>
+      <w:proofErr w:type="spellStart"/>
       <w:r>
         <w:rPr>
           <w:rStyle w:val="HTMLCode"/>
@@ -4968,6 +6136,7 @@
         </w:rPr>
         <w:t>tgz</w:t>
       </w:r>
+      <w:proofErr w:type="spellEnd"/>
       <w:r>
         <w:rPr>
           <w:color w:val="363D49"/>
@@ -5005,7 +6174,27 @@
           <w:sz w:val="21"/>
           <w:szCs w:val="21"/>
         </w:rPr>
-        <w:t xml:space="preserve"> (c:\Users\xxxx\)</w:t>
+        <w:t xml:space="preserve"> (c:\Users\</w:t>
+      </w:r>
+      <w:proofErr w:type="spellStart"/>
+      <w:r>
+        <w:rPr>
+          <w:color w:val="363D49"/>
+          <w:spacing w:val="8"/>
+          <w:sz w:val="21"/>
+          <w:szCs w:val="21"/>
+        </w:rPr>
+        <w:t>xxxx</w:t>
+      </w:r>
+      <w:proofErr w:type="spellEnd"/>
+      <w:r>
+        <w:rPr>
+          <w:color w:val="363D49"/>
+          <w:spacing w:val="8"/>
+          <w:sz w:val="21"/>
+          <w:szCs w:val="21"/>
+        </w:rPr>
+        <w:t>\)</w:t>
       </w:r>
       <w:r>
         <w:rPr>
@@ -5165,8 +6354,13 @@
         <w:t xml:space="preserve"> </w:t>
       </w:r>
       <w:r>
-        <w:t>bin\pyspark</w:t>
-      </w:r>
+        <w:t>bin\</w:t>
+      </w:r>
+      <w:proofErr w:type="spellStart"/>
+      <w:r>
+        <w:t>pyspark</w:t>
+      </w:r>
+      <w:proofErr w:type="spellEnd"/>
     </w:p>
     <w:p>
       <w:r>
@@ -5314,7 +6508,15 @@
         </w:numPr>
       </w:pPr>
       <w:r>
-        <w:t>To install Java using the OracleJDK, we first need to install Python Software Properties, with:</w:t>
+        <w:t xml:space="preserve">To install Java using the </w:t>
+      </w:r>
+      <w:proofErr w:type="spellStart"/>
+      <w:r>
+        <w:t>OracleJDK</w:t>
+      </w:r>
+      <w:proofErr w:type="spellEnd"/>
+      <w:r>
+        <w:t>, we first need to install Python Software Properties, with:</w:t>
       </w:r>
     </w:p>
     <w:p>
@@ -5325,8 +6527,13 @@
           <w:numId w:val="10"/>
         </w:numPr>
       </w:pPr>
-      <w:r>
-        <w:t xml:space="preserve">sudo apt-get install python-software-properties </w:t>
+      <w:proofErr w:type="spellStart"/>
+      <w:r>
+        <w:t>sudo</w:t>
+      </w:r>
+      <w:proofErr w:type="spellEnd"/>
+      <w:r>
+        <w:t xml:space="preserve"> apt-get install python-software-properties </w:t>
       </w:r>
       <w:r>
         <w:t>–</w:t>
@@ -5355,8 +6562,13 @@
           <w:numId w:val="10"/>
         </w:numPr>
       </w:pPr>
-      <w:r>
-        <w:t xml:space="preserve">sudo add-apt-repository ppa:webupd8team/java </w:t>
+      <w:proofErr w:type="spellStart"/>
+      <w:r>
+        <w:t>sudo</w:t>
+      </w:r>
+      <w:proofErr w:type="spellEnd"/>
+      <w:r>
+        <w:t xml:space="preserve"> add-apt-repository ppa:webupd8team/java </w:t>
       </w:r>
       <w:r>
         <w:t>–</w:t>
@@ -5385,8 +6597,13 @@
           <w:numId w:val="10"/>
         </w:numPr>
       </w:pPr>
-      <w:r>
-        <w:t>sudo apt-get update</w:t>
+      <w:proofErr w:type="spellStart"/>
+      <w:r>
+        <w:t>sudo</w:t>
+      </w:r>
+      <w:proofErr w:type="spellEnd"/>
+      <w:r>
+        <w:t xml:space="preserve"> apt-get update</w:t>
       </w:r>
     </w:p>
     <w:p>
@@ -5409,8 +6626,13 @@
           <w:numId w:val="10"/>
         </w:numPr>
       </w:pPr>
-      <w:r>
-        <w:t xml:space="preserve">sudo apt-get install oracle-java8-installer </w:t>
+      <w:proofErr w:type="spellStart"/>
+      <w:r>
+        <w:t>sudo</w:t>
+      </w:r>
+      <w:proofErr w:type="spellEnd"/>
+      <w:r>
+        <w:t xml:space="preserve"> apt-get install oracle-java8-installer </w:t>
       </w:r>
       <w:r>
         <w:t>–</w:t>
@@ -5439,8 +6661,13 @@
           <w:numId w:val="10"/>
         </w:numPr>
       </w:pPr>
-      <w:r>
-        <w:t>sudo apt install oracle-java8-set-default</w:t>
+      <w:proofErr w:type="spellStart"/>
+      <w:r>
+        <w:t>sudo</w:t>
+      </w:r>
+      <w:proofErr w:type="spellEnd"/>
+      <w:r>
+        <w:t xml:space="preserve"> apt install oracle-java8-set-default</w:t>
       </w:r>
     </w:p>
     <w:p>
@@ -5460,7 +6687,15 @@
         </w:numPr>
       </w:pPr>
       <w:r>
-        <w:t>Simply following the DataQuest instructs works easily</w:t>
+        <w:t xml:space="preserve">Simply following the </w:t>
+      </w:r>
+      <w:proofErr w:type="spellStart"/>
+      <w:r>
+        <w:t>DataQuest</w:t>
+      </w:r>
+      <w:proofErr w:type="spellEnd"/>
+      <w:r>
+        <w:t xml:space="preserve"> instructs works easily</w:t>
       </w:r>
     </w:p>
     <w:p>
@@ -5535,7 +6770,15 @@
       </w:pPr>
       <w:r>
         <w:lastRenderedPageBreak/>
-        <w:t>Unzip the the file with</w:t>
+        <w:t xml:space="preserve">Unzip the </w:t>
+      </w:r>
+      <w:proofErr w:type="spellStart"/>
+      <w:r>
+        <w:t>the</w:t>
+      </w:r>
+      <w:proofErr w:type="spellEnd"/>
+      <w:r>
+        <w:t xml:space="preserve"> file with</w:t>
       </w:r>
     </w:p>
     <w:p>
@@ -5547,7 +6790,15 @@
         </w:numPr>
       </w:pPr>
       <w:r>
-        <w:t xml:space="preserve">tar -xvzf </w:t>
+        <w:t>tar -</w:t>
+      </w:r>
+      <w:proofErr w:type="spellStart"/>
+      <w:r>
+        <w:t>xvzf</w:t>
+      </w:r>
+      <w:proofErr w:type="spellEnd"/>
+      <w:r>
+        <w:t xml:space="preserve"> </w:t>
       </w:r>
       <w:r>
         <w:t>spark-1.6.2-bin-hadoop2.6.tgz</w:t>
@@ -5598,15 +6849,25 @@
         </w:numPr>
       </w:pPr>
       <w:r>
-        <w:t>bin/pyspark</w:t>
-      </w:r>
+        <w:t>bin/</w:t>
+      </w:r>
+      <w:proofErr w:type="spellStart"/>
+      <w:r>
+        <w:t>pyspark</w:t>
+      </w:r>
+      <w:proofErr w:type="spellEnd"/>
     </w:p>
     <w:p>
       <w:pPr>
         <w:pStyle w:val="Heading3"/>
       </w:pPr>
-      <w:r>
-        <w:t>Jupyter Notebook</w:t>
+      <w:proofErr w:type="spellStart"/>
+      <w:r>
+        <w:t>Jupyter</w:t>
+      </w:r>
+      <w:proofErr w:type="spellEnd"/>
+      <w:r>
+        <w:t xml:space="preserve"> Notebook</w:t>
       </w:r>
     </w:p>
     <w:p>
@@ -5618,7 +6879,39 @@
         </w:numPr>
       </w:pPr>
       <w:r>
-        <w:t>You can make your Jupyter Notebook application aware of Spark in a few different ways. One is to create a configuration file and launch Jupyter Notebook with that configuration. Another is to import PySpark at runtime. We'll focus on the latter approach, so you won't have to restart Jupyter Notebook each time you want to use Spark.</w:t>
+        <w:t xml:space="preserve">You can make your </w:t>
+      </w:r>
+      <w:proofErr w:type="spellStart"/>
+      <w:r>
+        <w:t>Jupyter</w:t>
+      </w:r>
+      <w:proofErr w:type="spellEnd"/>
+      <w:r>
+        <w:t xml:space="preserve"> Notebook application aware of Spark in a few different ways. One is to create a configuration file and launch </w:t>
+      </w:r>
+      <w:proofErr w:type="spellStart"/>
+      <w:r>
+        <w:t>Jupyter</w:t>
+      </w:r>
+      <w:proofErr w:type="spellEnd"/>
+      <w:r>
+        <w:t xml:space="preserve"> Notebook with that configuration. Another is to import </w:t>
+      </w:r>
+      <w:proofErr w:type="spellStart"/>
+      <w:r>
+        <w:t>PySpark</w:t>
+      </w:r>
+      <w:proofErr w:type="spellEnd"/>
+      <w:r>
+        <w:t xml:space="preserve"> at runtime. We'll focus on the latter approach, so you won't have to restart </w:t>
+      </w:r>
+      <w:proofErr w:type="spellStart"/>
+      <w:r>
+        <w:t>Jupyter</w:t>
+      </w:r>
+      <w:proofErr w:type="spellEnd"/>
+      <w:r>
+        <w:t xml:space="preserve"> Notebook each time you want to use Spark.</w:t>
       </w:r>
     </w:p>
     <w:p>
@@ -5630,7 +6923,12 @@
         </w:numPr>
       </w:pPr>
       <w:r>
-        <w:t>First, you'll need to copy the full path to the pre-built Spark folder and set it as a shell environment variable. This way, you can specify Spark's location a single time, and every Python program you write will have access to it. If you move the Spark folder, you can change the path specification once and your code will work just fine.</w:t>
+        <w:t>First, you'll need to copy the full path to the pre-built Spark folder and set it as a shell environment variable. This way, you can specify Spark's location a single time, and every Python program you write will have access to it. If you move the Spark folder, you can change the path specification once and yo</w:t>
+      </w:r>
+      <w:bookmarkStart w:id="0" w:name="_GoBack"/>
+      <w:bookmarkEnd w:id="0"/>
+      <w:r>
+        <w:t>ur code will work just fine.</w:t>
       </w:r>
     </w:p>
     <w:p>
@@ -5642,17 +6940,56 @@
         </w:numPr>
       </w:pPr>
       <w:r>
-        <w:t>Use nano or another text editor to open your shell environment's configuration file. If you're using the default Terminal application, the file should be in ~/.bash_profile . If you're using ZSH instead, your configuration file will be in ~/.zshrc.</w:t>
+        <w:t xml:space="preserve">Use </w:t>
+      </w:r>
+      <w:proofErr w:type="spellStart"/>
+      <w:r>
+        <w:t>nano</w:t>
+      </w:r>
+      <w:proofErr w:type="spellEnd"/>
+      <w:r>
+        <w:t xml:space="preserve"> or another text editor to open your shell environment's configuration file. If you're using the default Terminal application, the file should be in ~/.</w:t>
+      </w:r>
+      <w:proofErr w:type="spellStart"/>
+      <w:r>
+        <w:t>bash_</w:t>
+      </w:r>
+      <w:proofErr w:type="gramStart"/>
+      <w:r>
+        <w:t>profile</w:t>
+      </w:r>
+      <w:proofErr w:type="spellEnd"/>
+      <w:r>
+        <w:t xml:space="preserve"> .</w:t>
+      </w:r>
+      <w:proofErr w:type="gramEnd"/>
+      <w:r>
+        <w:t xml:space="preserve"> If you're using ZSH instead, your configuration file will be in ~/.</w:t>
+      </w:r>
+      <w:proofErr w:type="spellStart"/>
+      <w:r>
+        <w:t>zshrc</w:t>
+      </w:r>
+      <w:proofErr w:type="spellEnd"/>
+      <w:r>
+        <w:t>.</w:t>
       </w:r>
       <w:r>
         <w:t xml:space="preserve">  In my case the </w:t>
       </w:r>
       <w:r>
-        <w:t>~/.bash_profile</w:t>
-      </w:r>
+        <w:t>~/.</w:t>
+      </w:r>
+      <w:proofErr w:type="spellStart"/>
+      <w:proofErr w:type="gramStart"/>
+      <w:r>
+        <w:t>bash_profile</w:t>
+      </w:r>
+      <w:proofErr w:type="spellEnd"/>
       <w:r>
         <w:t>.,</w:t>
       </w:r>
+      <w:proofErr w:type="gramEnd"/>
     </w:p>
     <w:p>
       <w:pPr>
@@ -5675,7 +7012,23 @@
         </w:numPr>
       </w:pPr>
       <w:r>
-        <w:t>export SPARK_HOME="{full path to Spark, eg /users/home/jeff/spark-2.0.1-bin-hadoop2.7/}"</w:t>
+        <w:t xml:space="preserve">export SPARK_HOME="{full path to Spark, </w:t>
+      </w:r>
+      <w:proofErr w:type="spellStart"/>
+      <w:r>
+        <w:t>eg</w:t>
+      </w:r>
+      <w:proofErr w:type="spellEnd"/>
+      <w:r>
+        <w:t xml:space="preserve"> /users/home/</w:t>
+      </w:r>
+      <w:proofErr w:type="spellStart"/>
+      <w:r>
+        <w:t>jeff</w:t>
+      </w:r>
+      <w:proofErr w:type="spellEnd"/>
+      <w:r>
+        <w:t>/spark-2.0.1-bin-hadoop2.7/}"</w:t>
       </w:r>
     </w:p>
     <w:p>
@@ -5687,7 +7040,32 @@
         </w:numPr>
       </w:pPr>
       <w:r>
-        <w:t>Exit the text editor and run either source ~/.bash_profile or source ~/.zshrc so the shell reads in and applies the update you made.</w:t>
+        <w:t xml:space="preserve">Exit the text editor and run either source </w:t>
+      </w:r>
+      <w:r>
+        <w:rPr>
+          <w:b/>
+        </w:rPr>
+        <w:t>~/.</w:t>
+      </w:r>
+      <w:proofErr w:type="spellStart"/>
+      <w:r>
+        <w:rPr>
+          <w:b/>
+        </w:rPr>
+        <w:t>bash_profile</w:t>
+      </w:r>
+      <w:proofErr w:type="spellEnd"/>
+      <w:r>
+        <w:t xml:space="preserve"> or source ~/.</w:t>
+      </w:r>
+      <w:proofErr w:type="spellStart"/>
+      <w:r>
+        <w:t>zshrc</w:t>
+      </w:r>
+      <w:proofErr w:type="spellEnd"/>
+      <w:r>
+        <w:t xml:space="preserve"> so the shell reads in and applies the update you made.</w:t>
       </w:r>
     </w:p>
     <w:p>
@@ -5699,7 +7077,31 @@
         </w:numPr>
       </w:pPr>
       <w:r>
-        <w:t>Next, let's install the findspark Python library, which looks up the location of PySpark using the environment variable we just set. Use pip to install the findspark library:</w:t>
+        <w:t xml:space="preserve">Next, let's install the </w:t>
+      </w:r>
+      <w:proofErr w:type="spellStart"/>
+      <w:r>
+        <w:t>findspark</w:t>
+      </w:r>
+      <w:proofErr w:type="spellEnd"/>
+      <w:r>
+        <w:t xml:space="preserve"> Python library, which looks up the location of </w:t>
+      </w:r>
+      <w:proofErr w:type="spellStart"/>
+      <w:r>
+        <w:t>PySpark</w:t>
+      </w:r>
+      <w:proofErr w:type="spellEnd"/>
+      <w:r>
+        <w:t xml:space="preserve"> using the environment variable we just set. Use pip to install the </w:t>
+      </w:r>
+      <w:proofErr w:type="spellStart"/>
+      <w:r>
+        <w:t>findspark</w:t>
+      </w:r>
+      <w:proofErr w:type="spellEnd"/>
+      <w:r>
+        <w:t xml:space="preserve"> library:</w:t>
       </w:r>
     </w:p>
     <w:p>
@@ -5709,10 +7111,24 @@
           <w:ilvl w:val="1"/>
           <w:numId w:val="12"/>
         </w:numPr>
-      </w:pPr>
-      <w:r>
-        <w:t>pip install findspark</w:t>
-      </w:r>
+        <w:rPr>
+          <w:b/>
+        </w:rPr>
+      </w:pPr>
+      <w:r>
+        <w:rPr>
+          <w:b/>
+        </w:rPr>
+        <w:t xml:space="preserve">pip install </w:t>
+      </w:r>
+      <w:proofErr w:type="spellStart"/>
+      <w:r>
+        <w:rPr>
+          <w:b/>
+        </w:rPr>
+        <w:t>findspark</w:t>
+      </w:r>
+      <w:proofErr w:type="spellEnd"/>
     </w:p>
     <w:p>
       <w:pPr>
@@ -5743,7 +7159,15 @@
         <w:t xml:space="preserve">) </w:t>
       </w:r>
       <w:r>
-        <w:t>to your computer and use the command line to navigate to its location. Start Jupyter Notebook, create a new notebook, and run the following code to test your installation:</w:t>
+        <w:t xml:space="preserve">to your computer and use the command line to navigate to its location. Start </w:t>
+      </w:r>
+      <w:proofErr w:type="spellStart"/>
+      <w:r>
+        <w:t>Jupyter</w:t>
+      </w:r>
+      <w:proofErr w:type="spellEnd"/>
+      <w:r>
+        <w:t xml:space="preserve"> Notebook, create a new notebook, and run the following code to test your installation:</w:t>
       </w:r>
     </w:p>
     <w:p>
@@ -5758,7 +7182,21 @@
         <w:rPr>
           <w:i/>
         </w:rPr>
-        <w:t># Find path to PySpark.</w:t>
+        <w:t xml:space="preserve"># Find path to </w:t>
+      </w:r>
+      <w:proofErr w:type="spellStart"/>
+      <w:r>
+        <w:rPr>
+          <w:i/>
+        </w:rPr>
+        <w:t>PySpark</w:t>
+      </w:r>
+      <w:proofErr w:type="spellEnd"/>
+      <w:r>
+        <w:rPr>
+          <w:i/>
+        </w:rPr>
+        <w:t>.</w:t>
       </w:r>
     </w:p>
     <w:p>
@@ -5769,12 +7207,28 @@
           <w:i/>
         </w:rPr>
       </w:pPr>
+      <w:proofErr w:type="gramStart"/>
       <w:r>
         <w:rPr>
           <w:i/>
         </w:rPr>
-        <w:t>import findspark</w:t>
-      </w:r>
+        <w:t>import</w:t>
+      </w:r>
+      <w:proofErr w:type="gramEnd"/>
+      <w:r>
+        <w:rPr>
+          <w:i/>
+        </w:rPr>
+        <w:t xml:space="preserve"> </w:t>
+      </w:r>
+      <w:proofErr w:type="spellStart"/>
+      <w:r>
+        <w:rPr>
+          <w:i/>
+        </w:rPr>
+        <w:t>findspark</w:t>
+      </w:r>
+      <w:proofErr w:type="spellEnd"/>
     </w:p>
     <w:p>
       <w:pPr>
@@ -5784,12 +7238,22 @@
           <w:i/>
         </w:rPr>
       </w:pPr>
+      <w:proofErr w:type="spellStart"/>
+      <w:proofErr w:type="gramStart"/>
       <w:r>
         <w:rPr>
           <w:i/>
         </w:rPr>
-        <w:t>findspark.init()</w:t>
-      </w:r>
+        <w:t>findspark.init</w:t>
+      </w:r>
+      <w:proofErr w:type="spellEnd"/>
+      <w:r>
+        <w:rPr>
+          <w:i/>
+        </w:rPr>
+        <w:t>()</w:t>
+      </w:r>
+      <w:proofErr w:type="gramEnd"/>
     </w:p>
     <w:p>
       <w:pPr>
@@ -5812,7 +7276,35 @@
         <w:rPr>
           <w:i/>
         </w:rPr>
-        <w:t># Import PySpark and initialize SparkContext object.</w:t>
+        <w:t xml:space="preserve"># Import </w:t>
+      </w:r>
+      <w:proofErr w:type="spellStart"/>
+      <w:r>
+        <w:rPr>
+          <w:i/>
+        </w:rPr>
+        <w:t>PySpark</w:t>
+      </w:r>
+      <w:proofErr w:type="spellEnd"/>
+      <w:r>
+        <w:rPr>
+          <w:i/>
+        </w:rPr>
+        <w:t xml:space="preserve"> and initialize </w:t>
+      </w:r>
+      <w:proofErr w:type="spellStart"/>
+      <w:r>
+        <w:rPr>
+          <w:i/>
+        </w:rPr>
+        <w:t>SparkContext</w:t>
+      </w:r>
+      <w:proofErr w:type="spellEnd"/>
+      <w:r>
+        <w:rPr>
+          <w:i/>
+        </w:rPr>
+        <w:t xml:space="preserve"> object.</w:t>
       </w:r>
     </w:p>
     <w:p>
@@ -5823,12 +7315,28 @@
           <w:i/>
         </w:rPr>
       </w:pPr>
+      <w:proofErr w:type="gramStart"/>
       <w:r>
         <w:rPr>
           <w:i/>
         </w:rPr>
-        <w:t>import pyspark</w:t>
-      </w:r>
+        <w:t>import</w:t>
+      </w:r>
+      <w:proofErr w:type="gramEnd"/>
+      <w:r>
+        <w:rPr>
+          <w:i/>
+        </w:rPr>
+        <w:t xml:space="preserve"> </w:t>
+      </w:r>
+      <w:proofErr w:type="spellStart"/>
+      <w:r>
+        <w:rPr>
+          <w:i/>
+        </w:rPr>
+        <w:t>pyspark</w:t>
+      </w:r>
+      <w:proofErr w:type="spellEnd"/>
     </w:p>
     <w:p>
       <w:pPr>
@@ -5838,11 +7346,35 @@
           <w:i/>
         </w:rPr>
       </w:pPr>
+      <w:proofErr w:type="spellStart"/>
+      <w:proofErr w:type="gramStart"/>
       <w:r>
         <w:rPr>
           <w:i/>
         </w:rPr>
-        <w:t>sc = pyspark.SparkContext()</w:t>
+        <w:t>sc</w:t>
+      </w:r>
+      <w:proofErr w:type="spellEnd"/>
+      <w:proofErr w:type="gramEnd"/>
+      <w:r>
+        <w:rPr>
+          <w:i/>
+        </w:rPr>
+        <w:t xml:space="preserve"> = </w:t>
+      </w:r>
+      <w:proofErr w:type="spellStart"/>
+      <w:r>
+        <w:rPr>
+          <w:i/>
+        </w:rPr>
+        <w:t>pyspark.SparkContext</w:t>
+      </w:r>
+      <w:proofErr w:type="spellEnd"/>
+      <w:r>
+        <w:rPr>
+          <w:i/>
+        </w:rPr>
+        <w:t>()</w:t>
       </w:r>
     </w:p>
     <w:p>
@@ -5881,7 +7413,29 @@
         <w:rPr>
           <w:i/>
         </w:rPr>
-        <w:t>f = sc.textFile('recent-grads.csv')</w:t>
+        <w:t xml:space="preserve">f = </w:t>
+      </w:r>
+      <w:proofErr w:type="spellStart"/>
+      <w:proofErr w:type="gramStart"/>
+      <w:r>
+        <w:rPr>
+          <w:i/>
+        </w:rPr>
+        <w:t>sc.textFile</w:t>
+      </w:r>
+      <w:proofErr w:type="spellEnd"/>
+      <w:r>
+        <w:rPr>
+          <w:i/>
+        </w:rPr>
+        <w:t>(</w:t>
+      </w:r>
+      <w:proofErr w:type="gramEnd"/>
+      <w:r>
+        <w:rPr>
+          <w:i/>
+        </w:rPr>
+        <w:t>'recent-grads.csv')</w:t>
       </w:r>
     </w:p>
     <w:p>
@@ -5892,11 +7446,47 @@
           <w:i/>
         </w:rPr>
       </w:pPr>
+      <w:proofErr w:type="gramStart"/>
       <w:r>
         <w:rPr>
           <w:i/>
         </w:rPr>
-        <w:t>data = f.map(lambda line: line.split('\n'))</w:t>
+        <w:t>data</w:t>
+      </w:r>
+      <w:proofErr w:type="gramEnd"/>
+      <w:r>
+        <w:rPr>
+          <w:i/>
+        </w:rPr>
+        <w:t xml:space="preserve"> = </w:t>
+      </w:r>
+      <w:proofErr w:type="spellStart"/>
+      <w:r>
+        <w:rPr>
+          <w:i/>
+        </w:rPr>
+        <w:t>f.map</w:t>
+      </w:r>
+      <w:proofErr w:type="spellEnd"/>
+      <w:r>
+        <w:rPr>
+          <w:i/>
+        </w:rPr>
+        <w:t xml:space="preserve">(lambda line: </w:t>
+      </w:r>
+      <w:proofErr w:type="spellStart"/>
+      <w:r>
+        <w:rPr>
+          <w:i/>
+        </w:rPr>
+        <w:t>line.split</w:t>
+      </w:r>
+      <w:proofErr w:type="spellEnd"/>
+      <w:r>
+        <w:rPr>
+          <w:i/>
+        </w:rPr>
+        <w:t>('\n'))</w:t>
       </w:r>
     </w:p>
     <w:p>
@@ -5907,12 +7497,28 @@
           <w:i/>
         </w:rPr>
       </w:pPr>
+      <w:proofErr w:type="spellStart"/>
+      <w:proofErr w:type="gramStart"/>
       <w:r>
         <w:rPr>
           <w:i/>
         </w:rPr>
         <w:lastRenderedPageBreak/>
-        <w:t>data.take(10)</w:t>
+        <w:t>data.take</w:t>
+      </w:r>
+      <w:proofErr w:type="spellEnd"/>
+      <w:r>
+        <w:rPr>
+          <w:i/>
+        </w:rPr>
+        <w:t>(</w:t>
+      </w:r>
+      <w:proofErr w:type="gramEnd"/>
+      <w:r>
+        <w:rPr>
+          <w:i/>
+        </w:rPr>
+        <w:t>10)</w:t>
       </w:r>
     </w:p>
     <w:p>
@@ -5924,7 +7530,15 @@
         </w:numPr>
       </w:pPr>
       <w:r>
-        <w:t>If you don't get any errors and can see the first 10 lines of recent-grads.csv, then you're good to go! You can use Google, StackOverflow, or the members-only Slack community to get help if you need it.</w:t>
+        <w:t xml:space="preserve">If you don't get any errors and can see the first 10 lines of recent-grads.csv, then you're good to go! You can use Google, </w:t>
+      </w:r>
+      <w:proofErr w:type="spellStart"/>
+      <w:r>
+        <w:t>StackOverflow</w:t>
+      </w:r>
+      <w:proofErr w:type="spellEnd"/>
+      <w:r>
+        <w:t>, or the members-only Slack community to get help if you need it.</w:t>
       </w:r>
     </w:p>
     <w:p>
@@ -5938,8 +7552,6 @@
       <w:r>
         <w:t>HORRAY IT WORKED!!!</w:t>
       </w:r>
-      <w:bookmarkStart w:id="0" w:name="_GoBack"/>
-      <w:bookmarkEnd w:id="0"/>
     </w:p>
     <w:sectPr>
       <w:pgSz w:w="12240" w:h="15840"/>
@@ -7969,6 +9581,18 @@
       <w:szCs w:val="24"/>
     </w:rPr>
   </w:style>
+  <w:style w:type="character" w:styleId="FollowedHyperlink">
+    <w:name w:val="FollowedHyperlink"/>
+    <w:basedOn w:val="DefaultParagraphFont"/>
+    <w:uiPriority w:val="99"/>
+    <w:semiHidden/>
+    <w:unhideWhenUsed/>
+    <w:rsid w:val="004F4C74"/>
+    <w:rPr>
+      <w:color w:val="954F72" w:themeColor="followedHyperlink"/>
+      <w:u w:val="single"/>
+    </w:rPr>
+  </w:style>
 </w:styles>
 </file>
 

</xml_diff>